<commit_message>
update of some docx template forms
</commit_message>
<xml_diff>
--- a/backend/templates/docx/810_1_11.docx
+++ b/backend/templates/docx/810_1_11.docx
@@ -23,9 +23,9 @@
       <w:tblGrid>
         <w:gridCol w:w="743"/>
         <w:gridCol w:w="223"/>
-        <w:gridCol w:w="885"/>
+        <w:gridCol w:w="889"/>
         <w:gridCol w:w="283"/>
-        <w:gridCol w:w="594"/>
+        <w:gridCol w:w="590"/>
         <w:gridCol w:w="2149"/>
         <w:gridCol w:w="161"/>
         <w:gridCol w:w="939"/>
@@ -129,17 +129,7 @@
                 <w:szCs w:val="20"/>
                 <w:lang w:val="en-US"/>
               </w:rPr>
-              <w:t xml:space="preserve">{{ </w:t>
-            </w:r>
-            <w:r>
-              <w:rPr>
-                <w:rFonts w:ascii="Times New Roman" w:hAnsi="Times New Roman" w:cs="Times New Roman"/>
-                <w:b/>
-                <w:sz w:val="20"/>
-                <w:szCs w:val="20"/>
-                <w:lang w:val="en-US"/>
-              </w:rPr>
-              <w:t>application</w:t>
+              <w:t>{{ application</w:t>
             </w:r>
             <w:proofErr w:type="gramEnd"/>
             <w:r>
@@ -282,16 +272,7 @@
                 <w:szCs w:val="20"/>
                 <w:lang w:val="en-US"/>
               </w:rPr>
-              <w:t xml:space="preserve">{{ </w:t>
-            </w:r>
-            <w:r>
-              <w:rPr>
-                <w:rFonts w:ascii="Times New Roman" w:hAnsi="Times New Roman" w:cs="Times New Roman"/>
-                <w:sz w:val="20"/>
-                <w:szCs w:val="20"/>
-                <w:lang w:val="en-US"/>
-              </w:rPr>
-              <w:t>day</w:t>
+              <w:t>{{ day</w:t>
             </w:r>
             <w:proofErr w:type="gramEnd"/>
             <w:r>
@@ -356,16 +337,7 @@
                 <w:szCs w:val="20"/>
                 <w:lang w:val="en-US"/>
               </w:rPr>
-              <w:t xml:space="preserve">{{ </w:t>
-            </w:r>
-            <w:r>
-              <w:rPr>
-                <w:rFonts w:ascii="Times New Roman" w:hAnsi="Times New Roman" w:cs="Times New Roman"/>
-                <w:sz w:val="20"/>
-                <w:szCs w:val="20"/>
-                <w:lang w:val="en-US"/>
-              </w:rPr>
-              <w:t>month</w:t>
+              <w:t>{{ month</w:t>
             </w:r>
             <w:proofErr w:type="gramEnd"/>
             <w:r>
@@ -428,16 +400,7 @@
                 <w:szCs w:val="20"/>
                 <w:lang w:val="en-US"/>
               </w:rPr>
-              <w:t xml:space="preserve">{{ </w:t>
-            </w:r>
-            <w:r>
-              <w:rPr>
-                <w:rFonts w:ascii="Times New Roman" w:hAnsi="Times New Roman" w:cs="Times New Roman"/>
-                <w:sz w:val="20"/>
-                <w:szCs w:val="20"/>
-                <w:lang w:val="en-US"/>
-              </w:rPr>
-              <w:t>year</w:t>
+              <w:t>{{ year</w:t>
             </w:r>
             <w:proofErr w:type="gramEnd"/>
             <w:r>
@@ -554,25 +517,7 @@
                 <w:szCs w:val="20"/>
                 <w:lang w:val="en-US"/>
               </w:rPr>
-              <w:t>{{</w:t>
-            </w:r>
-            <w:r>
-              <w:rPr>
-                <w:rFonts w:ascii="Times New Roman" w:hAnsi="Times New Roman" w:cs="Times New Roman"/>
-                <w:sz w:val="20"/>
-                <w:szCs w:val="20"/>
-                <w:lang w:val="en-US"/>
-              </w:rPr>
-              <w:t xml:space="preserve"> </w:t>
-            </w:r>
-            <w:r>
-              <w:rPr>
-                <w:rFonts w:ascii="Times New Roman" w:hAnsi="Times New Roman" w:cs="Times New Roman"/>
-                <w:sz w:val="20"/>
-                <w:szCs w:val="20"/>
-                <w:lang w:val="en-US"/>
-              </w:rPr>
-              <w:t>company</w:t>
+              <w:t>{{ company</w:t>
             </w:r>
             <w:proofErr w:type="gramEnd"/>
             <w:r>
@@ -582,16 +527,7 @@
                 <w:szCs w:val="20"/>
                 <w:lang w:val="en-US"/>
               </w:rPr>
-              <w:t xml:space="preserve"> </w:t>
-            </w:r>
-            <w:r>
-              <w:rPr>
-                <w:rFonts w:ascii="Times New Roman" w:hAnsi="Times New Roman" w:cs="Times New Roman"/>
-                <w:sz w:val="20"/>
-                <w:szCs w:val="20"/>
-                <w:lang w:val="en-US"/>
-              </w:rPr>
-              <w:t>}}</w:t>
+              <w:t xml:space="preserve"> }}</w:t>
             </w:r>
           </w:p>
         </w:tc>
@@ -635,7 +571,6 @@
                 <w:rFonts w:ascii="Times New Roman" w:hAnsi="Times New Roman" w:cs="Times New Roman"/>
                 <w:sz w:val="20"/>
                 <w:szCs w:val="20"/>
-                <w:lang w:val="en-US"/>
               </w:rPr>
             </w:pPr>
             <w:proofErr w:type="gramStart"/>
@@ -646,16 +581,7 @@
                 <w:szCs w:val="20"/>
                 <w:lang w:val="en-US"/>
               </w:rPr>
-              <w:t xml:space="preserve">{{ </w:t>
-            </w:r>
-            <w:r>
-              <w:rPr>
-                <w:rFonts w:ascii="Times New Roman" w:hAnsi="Times New Roman" w:cs="Times New Roman"/>
-                <w:sz w:val="20"/>
-                <w:szCs w:val="20"/>
-                <w:lang w:val="en-US"/>
-              </w:rPr>
-              <w:t>applicant</w:t>
+              <w:t>{{ applicant</w:t>
             </w:r>
             <w:proofErr w:type="gramEnd"/>
             <w:r>
@@ -957,25 +883,7 @@
                 <w:szCs w:val="20"/>
                 <w:lang w:val="en-US"/>
               </w:rPr>
-              <w:t>{{</w:t>
-            </w:r>
-            <w:r>
-              <w:rPr>
-                <w:rFonts w:ascii="Times New Roman" w:hAnsi="Times New Roman" w:cs="Times New Roman"/>
-                <w:sz w:val="20"/>
-                <w:szCs w:val="20"/>
-                <w:lang w:val="en-US"/>
-              </w:rPr>
-              <w:t xml:space="preserve"> </w:t>
-            </w:r>
-            <w:r>
-              <w:rPr>
-                <w:rFonts w:ascii="Times New Roman" w:hAnsi="Times New Roman" w:cs="Times New Roman"/>
-                <w:sz w:val="20"/>
-                <w:szCs w:val="20"/>
-                <w:lang w:val="en-US"/>
-              </w:rPr>
-              <w:t>register</w:t>
+              <w:t>{{ register</w:t>
             </w:r>
             <w:proofErr w:type="gramEnd"/>
             <w:r>
@@ -1132,7 +1040,118 @@
                 <w:sz w:val="20"/>
                 <w:szCs w:val="20"/>
               </w:rPr>
-              <w:t>заключили настоящий договор о рассмотрении технической документации судна в эксплуатации</w:t>
+              <w:t xml:space="preserve">заключили настоящий договор о рассмотрении технической документации </w:t>
+            </w:r>
+          </w:p>
+          <w:p>
+            <w:pPr>
+              <w:jc w:val="both"/>
+              <w:rPr>
+                <w:rFonts w:ascii="Times New Roman" w:hAnsi="Times New Roman" w:cs="Times New Roman"/>
+                <w:sz w:val="20"/>
+                <w:szCs w:val="20"/>
+              </w:rPr>
+            </w:pPr>
+            <w:r>
+              <w:rPr>
+                <w:rFonts w:ascii="Times New Roman" w:hAnsi="Times New Roman" w:cs="Times New Roman"/>
+                <w:sz w:val="20"/>
+                <w:szCs w:val="20"/>
+              </w:rPr>
+              <w:t>судна</w:t>
+            </w:r>
+            <w:r>
+              <w:rPr>
+                <w:rFonts w:ascii="Times New Roman" w:hAnsi="Times New Roman" w:cs="Times New Roman"/>
+                <w:i/>
+                <w:sz w:val="24"/>
+                <w:szCs w:val="24"/>
+              </w:rPr>
+              <w:t xml:space="preserve"> </w:t>
+            </w:r>
+            <w:sdt>
+              <w:sdtPr>
+                <w:id w:val="654035875"/>
+                <w14:checkbox>
+                  <w14:checked w14:val="1"/>
+                  <w14:checkedState w14:val="2612" w14:font="MS Gothic"/>
+                  <w14:uncheckedState w14:val="2610" w14:font="MS Gothic"/>
+                </w14:checkbox>
+              </w:sdtPr>
+              <w:sdtEndPr/>
+              <w:sdtContent>
+                <w:r>
+                  <w:rPr>
+                    <w:rFonts w:ascii="MS Gothic" w:eastAsia="MS Gothic" w:hAnsi="MS Gothic" w:hint="eastAsia"/>
+                  </w:rPr>
+                  <w:t>☒</w:t>
+                </w:r>
+              </w:sdtContent>
+            </w:sdt>
+            <w:r>
+              <w:t xml:space="preserve"> </w:t>
+            </w:r>
+            <w:r>
+              <w:rPr>
+                <w:rFonts w:ascii="Times New Roman" w:hAnsi="Times New Roman" w:cs="Times New Roman"/>
+                <w:sz w:val="20"/>
+                <w:szCs w:val="20"/>
+              </w:rPr>
+              <w:t>плавучего объекта</w:t>
+            </w:r>
+            <w:r>
+              <w:rPr>
+                <w:rStyle w:val="af"/>
+                <w:rFonts w:ascii="Times New Roman" w:hAnsi="Times New Roman" w:cs="Times New Roman"/>
+                <w:sz w:val="20"/>
+                <w:szCs w:val="20"/>
+              </w:rPr>
+              <w:footnoteReference w:id="1"/>
+            </w:r>
+            <w:r>
+              <w:rPr>
+                <w:rFonts w:ascii="Times New Roman" w:hAnsi="Times New Roman" w:cs="Times New Roman"/>
+                <w:sz w:val="20"/>
+                <w:szCs w:val="20"/>
+              </w:rPr>
+              <w:t xml:space="preserve"> </w:t>
+            </w:r>
+            <w:sdt>
+              <w:sdtPr>
+                <w:id w:val="-1916769257"/>
+                <w14:checkbox>
+                  <w14:checked w14:val="0"/>
+                  <w14:checkedState w14:val="2612" w14:font="MS Gothic"/>
+                  <w14:uncheckedState w14:val="2610" w14:font="MS Gothic"/>
+                </w14:checkbox>
+              </w:sdtPr>
+              <w:sdtEndPr/>
+              <w:sdtContent>
+                <w:r>
+                  <w:rPr>
+                    <w:rFonts w:ascii="MS Gothic" w:eastAsia="MS Gothic" w:hAnsi="MS Gothic" w:hint="eastAsia"/>
+                  </w:rPr>
+                  <w:t>☐</w:t>
+                </w:r>
+              </w:sdtContent>
+            </w:sdt>
+          </w:p>
+          <w:p>
+            <w:pPr>
+              <w:jc w:val="both"/>
+              <w:rPr>
+                <w:rFonts w:ascii="Times New Roman" w:hAnsi="Times New Roman" w:cs="Times New Roman"/>
+                <w:sz w:val="20"/>
+                <w:szCs w:val="20"/>
+              </w:rPr>
+            </w:pPr>
+            <w:r>
+              <w:rPr>
+                <w:rFonts w:ascii="Times New Roman" w:hAnsi="Times New Roman" w:cs="Times New Roman"/>
+                <w:sz w:val="20"/>
+                <w:szCs w:val="20"/>
+              </w:rPr>
+              <w:t>в эксплуатации</w:t>
             </w:r>
             <w:r>
               <w:rPr>
@@ -1151,7 +1170,7 @@
                 <w:szCs w:val="20"/>
                 <w:vertAlign w:val="superscript"/>
               </w:rPr>
-              <w:footnoteReference w:id="1"/>
+              <w:footnoteReference w:id="2"/>
             </w:r>
           </w:p>
         </w:tc>
@@ -1172,7 +1191,6 @@
                 <w:rFonts w:ascii="Times New Roman" w:hAnsi="Times New Roman" w:cs="Times New Roman"/>
                 <w:sz w:val="20"/>
                 <w:szCs w:val="20"/>
-                <w:lang w:val="en-US"/>
               </w:rPr>
             </w:pPr>
             <w:proofErr w:type="gramStart"/>
@@ -1213,16 +1231,7 @@
                 <w:szCs w:val="20"/>
                 <w:lang w:val="en-US"/>
               </w:rPr>
-              <w:t xml:space="preserve"> }</w:t>
-            </w:r>
-            <w:r>
-              <w:rPr>
-                <w:rFonts w:ascii="Times New Roman" w:hAnsi="Times New Roman" w:cs="Times New Roman"/>
-                <w:sz w:val="20"/>
-                <w:szCs w:val="20"/>
-                <w:lang w:val="en-US"/>
-              </w:rPr>
-              <w:t>}</w:t>
+              <w:t xml:space="preserve"> }}</w:t>
             </w:r>
           </w:p>
         </w:tc>
@@ -1254,7 +1263,7 @@
                 <w:szCs w:val="20"/>
                 <w:lang w:val="en-US"/>
               </w:rPr>
-              <w:t>---</w:t>
+              <w:t>--</w:t>
             </w:r>
           </w:p>
         </w:tc>
@@ -1285,7 +1294,27 @@
                 <w:sz w:val="20"/>
                 <w:szCs w:val="20"/>
               </w:rPr>
-              <w:t>на соответствие применимым Правилам и другим нормативным документам Регистра, действующим на дату подписания договора.</w:t>
+              <w:t>на соответствие применимым Правилам</w:t>
+            </w:r>
+            <w:r>
+              <w:rPr>
+                <w:rFonts w:ascii="Times New Roman" w:hAnsi="Times New Roman" w:cs="Times New Roman"/>
+                <w:bCs/>
+                <w:iCs/>
+                <w:sz w:val="20"/>
+                <w:szCs w:val="20"/>
+              </w:rPr>
+              <w:t xml:space="preserve"> </w:t>
+            </w:r>
+            <w:r>
+              <w:rPr>
+                <w:rFonts w:ascii="Times New Roman" w:hAnsi="Times New Roman" w:cs="Times New Roman"/>
+                <w:bCs/>
+                <w:iCs/>
+                <w:sz w:val="20"/>
+                <w:szCs w:val="20"/>
+              </w:rPr>
+              <w:t>и другим нормативным документам Регистра, действующим на дату подписания договора.</w:t>
             </w:r>
           </w:p>
         </w:tc>
@@ -1319,7 +1348,47 @@
                 <w:sz w:val="20"/>
                 <w:szCs w:val="20"/>
               </w:rPr>
-              <w:t>. Рассмотрение документации на соответствие применимым требованиям международных конвенций и соглашений, относящихся к компетенции Регистра, которые еще не вступили в силу, производится при наличии соответствующего решения Заявителя, изложенного в указанной документации.</w:t>
+              <w:t xml:space="preserve">. Рассмотрение документации на соответствие применимым требованиям </w:t>
+            </w:r>
+            <w:r>
+              <w:rPr>
+                <w:rFonts w:ascii="Times New Roman" w:hAnsi="Times New Roman" w:cs="Times New Roman"/>
+                <w:sz w:val="20"/>
+                <w:szCs w:val="20"/>
+              </w:rPr>
+              <w:t>международных конвенций и соглашений, относящихся к компетенции</w:t>
+            </w:r>
+            <w:r>
+              <w:rPr>
+                <w:rFonts w:ascii="Times New Roman" w:hAnsi="Times New Roman" w:cs="Times New Roman"/>
+                <w:sz w:val="20"/>
+                <w:szCs w:val="20"/>
+              </w:rPr>
+              <w:t xml:space="preserve"> относящихся к компетенции</w:t>
+            </w:r>
+            <w:r>
+              <w:rPr>
+                <w:rFonts w:ascii="Times New Roman" w:hAnsi="Times New Roman" w:cs="Times New Roman"/>
+                <w:sz w:val="20"/>
+                <w:szCs w:val="20"/>
+              </w:rPr>
+              <w:t xml:space="preserve"> Регистра, которые еще не вступили в силу, производится </w:t>
+            </w:r>
+            <w:r>
+              <w:rPr>
+                <w:rFonts w:ascii="Times New Roman" w:hAnsi="Times New Roman" w:cs="Times New Roman"/>
+                <w:sz w:val="20"/>
+                <w:szCs w:val="20"/>
+              </w:rPr>
+              <w:t>по согласию</w:t>
+            </w:r>
+            <w:r>
+              <w:rPr>
+                <w:rFonts w:ascii="Times New Roman" w:hAnsi="Times New Roman" w:cs="Times New Roman"/>
+                <w:sz w:val="20"/>
+                <w:szCs w:val="20"/>
+              </w:rPr>
+              <w:t xml:space="preserve"> Заявителя, изложенного в указанной документации.</w:t>
             </w:r>
           </w:p>
         </w:tc>
@@ -1387,7 +1456,23 @@
                 <w:sz w:val="20"/>
                 <w:szCs w:val="20"/>
               </w:rPr>
-              <w:t>. Настоящим Заявитель обязуется предоставить Регистру полный комплект документации в объеме, позволяющем убедиться в том, что требования Правил Регистра и других применимых нормативных документов РС применительно к данной документации выполнены.</w:t>
+              <w:t>. Настоящим Заявитель обязуется предоставить Регистру полный комплект документации в объеме, позволяющем убедиться в том, что требования Правил Регистра</w:t>
+            </w:r>
+            <w:r>
+              <w:rPr>
+                <w:rFonts w:ascii="Times New Roman" w:hAnsi="Times New Roman" w:cs="Times New Roman"/>
+                <w:sz w:val="20"/>
+                <w:szCs w:val="20"/>
+              </w:rPr>
+              <w:t xml:space="preserve"> </w:t>
+            </w:r>
+            <w:r>
+              <w:rPr>
+                <w:rFonts w:ascii="Times New Roman" w:hAnsi="Times New Roman" w:cs="Times New Roman"/>
+                <w:sz w:val="20"/>
+                <w:szCs w:val="20"/>
+              </w:rPr>
+              <w:t>и других применимых нормативных документов РС применительно к данной документации выполнены.</w:t>
             </w:r>
           </w:p>
         </w:tc>
@@ -1545,6 +1630,56 @@
               <w:t>. Заявитель гарантирует оплату оказанных услуг в соответствии с Общими условиями оказания услуг Регистром.</w:t>
             </w:r>
           </w:p>
+          <w:p>
+            <w:pPr>
+              <w:jc w:val="both"/>
+              <w:rPr>
+                <w:rFonts w:ascii="Times New Roman" w:hAnsi="Times New Roman" w:cs="Times New Roman"/>
+                <w:sz w:val="20"/>
+                <w:szCs w:val="20"/>
+                <w:lang w:val="en-US"/>
+              </w:rPr>
+            </w:pPr>
+            <w:r>
+              <w:rPr>
+                <w:rFonts w:ascii="Times New Roman" w:hAnsi="Times New Roman" w:cs="Times New Roman"/>
+                <w:sz w:val="20"/>
+                <w:szCs w:val="20"/>
+              </w:rPr>
+              <w:t>Валюта расчетов:</w:t>
+            </w:r>
+            <w:r>
+              <w:rPr>
+                <w:rFonts w:ascii="Times New Roman" w:hAnsi="Times New Roman" w:cs="Times New Roman"/>
+                <w:sz w:val="20"/>
+                <w:szCs w:val="20"/>
+                <w:lang w:val="en-US"/>
+              </w:rPr>
+              <w:t xml:space="preserve"> </w:t>
+            </w:r>
+            <w:proofErr w:type="gramStart"/>
+            <w:r>
+              <w:rPr>
+                <w:rFonts w:ascii="Times New Roman" w:hAnsi="Times New Roman" w:cs="Times New Roman"/>
+                <w:sz w:val="20"/>
+                <w:szCs w:val="20"/>
+                <w:u w:val="single"/>
+                <w:lang w:val="en-US"/>
+              </w:rPr>
+              <w:t>{{ currency</w:t>
+            </w:r>
+            <w:proofErr w:type="gramEnd"/>
+            <w:r>
+              <w:rPr>
+                <w:rFonts w:ascii="Times New Roman" w:hAnsi="Times New Roman" w:cs="Times New Roman"/>
+                <w:sz w:val="20"/>
+                <w:szCs w:val="20"/>
+                <w:u w:val="single"/>
+                <w:lang w:val="en-US"/>
+              </w:rPr>
+              <w:t xml:space="preserve"> }}</w:t>
+            </w:r>
+          </w:p>
         </w:tc>
       </w:tr>
       <w:tr>
@@ -1568,7 +1703,48 @@
                 <w:sz w:val="20"/>
                 <w:szCs w:val="20"/>
               </w:rPr>
-              <w:t>Валюта расчетов</w:t>
+              <w:t>8</w:t>
+            </w:r>
+            <w:r>
+              <w:rPr>
+                <w:rFonts w:ascii="Times New Roman" w:hAnsi="Times New Roman" w:cs="Times New Roman"/>
+                <w:sz w:val="20"/>
+                <w:szCs w:val="20"/>
+              </w:rPr>
+              <w:t>. Срок рассмотрения документ</w:t>
+            </w:r>
+            <w:r>
+              <w:rPr>
+                <w:rFonts w:ascii="Times New Roman" w:hAnsi="Times New Roman" w:cs="Times New Roman"/>
+                <w:sz w:val="20"/>
+                <w:szCs w:val="20"/>
+              </w:rPr>
+              <w:t>ации</w:t>
+            </w:r>
+            <w:r>
+              <w:rPr>
+                <w:rFonts w:ascii="Times New Roman" w:hAnsi="Times New Roman" w:cs="Times New Roman"/>
+                <w:sz w:val="20"/>
+                <w:szCs w:val="20"/>
+              </w:rPr>
+              <w:t xml:space="preserve"> Регистром составляет </w:t>
+            </w:r>
+            <w:r>
+              <w:rPr>
+                <w:rFonts w:ascii="Times New Roman" w:hAnsi="Times New Roman" w:cs="Times New Roman"/>
+                <w:sz w:val="20"/>
+                <w:szCs w:val="20"/>
+                <w:u w:val="single"/>
+              </w:rPr>
+              <w:t>30</w:t>
+            </w:r>
+            <w:r>
+              <w:rPr>
+                <w:rFonts w:ascii="Times New Roman" w:hAnsi="Times New Roman" w:cs="Times New Roman"/>
+                <w:sz w:val="20"/>
+                <w:szCs w:val="20"/>
+              </w:rPr>
+              <w:t xml:space="preserve"> рабочих дней</w:t>
             </w:r>
             <w:r>
               <w:rPr>
@@ -1579,73 +1755,15 @@
                 <w:szCs w:val="20"/>
                 <w:vertAlign w:val="superscript"/>
               </w:rPr>
-              <w:footnoteReference w:id="2"/>
-            </w:r>
-            <w:r>
-              <w:rPr>
-                <w:rFonts w:ascii="Times New Roman" w:hAnsi="Times New Roman" w:cs="Times New Roman"/>
-                <w:sz w:val="20"/>
-                <w:szCs w:val="20"/>
-              </w:rPr>
-              <w:t>: ___</w:t>
-            </w:r>
-            <w:proofErr w:type="gramStart"/>
-            <w:r>
-              <w:rPr>
-                <w:rFonts w:ascii="Times New Roman" w:hAnsi="Times New Roman" w:cs="Times New Roman"/>
-                <w:sz w:val="20"/>
-                <w:szCs w:val="20"/>
-              </w:rPr>
-              <w:t>_</w:t>
-            </w:r>
-            <w:r>
-              <w:rPr>
-                <w:rFonts w:ascii="Times New Roman" w:hAnsi="Times New Roman" w:cs="Times New Roman"/>
-                <w:sz w:val="20"/>
-                <w:szCs w:val="20"/>
-                <w:u w:val="single"/>
-                <w:lang w:val="en-US"/>
-              </w:rPr>
-              <w:t>{</w:t>
-            </w:r>
-            <w:proofErr w:type="gramEnd"/>
-            <w:r>
-              <w:rPr>
-                <w:rFonts w:ascii="Times New Roman" w:hAnsi="Times New Roman" w:cs="Times New Roman"/>
-                <w:sz w:val="20"/>
-                <w:szCs w:val="20"/>
-                <w:u w:val="single"/>
-                <w:lang w:val="en-US"/>
-              </w:rPr>
-              <w:t xml:space="preserve">{ </w:t>
-            </w:r>
-            <w:r>
-              <w:rPr>
-                <w:rFonts w:ascii="Times New Roman" w:hAnsi="Times New Roman" w:cs="Times New Roman"/>
-                <w:sz w:val="20"/>
-                <w:szCs w:val="20"/>
-                <w:u w:val="single"/>
-                <w:lang w:val="en-US"/>
-              </w:rPr>
-              <w:t>currency</w:t>
-            </w:r>
-            <w:r>
-              <w:rPr>
-                <w:rFonts w:ascii="Times New Roman" w:hAnsi="Times New Roman" w:cs="Times New Roman"/>
-                <w:sz w:val="20"/>
-                <w:szCs w:val="20"/>
-                <w:u w:val="single"/>
-                <w:lang w:val="en-US"/>
-              </w:rPr>
-              <w:t xml:space="preserve"> }}</w:t>
-            </w:r>
-            <w:r>
-              <w:rPr>
-                <w:rFonts w:ascii="Times New Roman" w:hAnsi="Times New Roman" w:cs="Times New Roman"/>
-                <w:sz w:val="20"/>
-                <w:szCs w:val="20"/>
-              </w:rPr>
-              <w:t>____.</w:t>
+              <w:footnoteReference w:id="3"/>
+            </w:r>
+            <w:r>
+              <w:rPr>
+                <w:rFonts w:ascii="Times New Roman" w:hAnsi="Times New Roman" w:cs="Times New Roman"/>
+                <w:sz w:val="20"/>
+                <w:szCs w:val="20"/>
+              </w:rPr>
+              <w:t>.</w:t>
             </w:r>
           </w:p>
         </w:tc>
@@ -1671,43 +1789,16 @@
                 <w:sz w:val="20"/>
                 <w:szCs w:val="20"/>
               </w:rPr>
-              <w:t>8</w:t>
-            </w:r>
-            <w:r>
-              <w:rPr>
-                <w:rFonts w:ascii="Times New Roman" w:hAnsi="Times New Roman" w:cs="Times New Roman"/>
-                <w:sz w:val="20"/>
-                <w:szCs w:val="20"/>
-              </w:rPr>
-              <w:t>. Срок рассмотрения документов Регистром составляет _</w:t>
-            </w:r>
-            <w:r>
-              <w:rPr>
-                <w:rFonts w:ascii="Times New Roman" w:hAnsi="Times New Roman" w:cs="Times New Roman"/>
-                <w:sz w:val="20"/>
-                <w:szCs w:val="20"/>
-                <w:u w:val="single"/>
-              </w:rPr>
-              <w:t>30</w:t>
-            </w:r>
-            <w:r>
-              <w:rPr>
-                <w:rFonts w:ascii="Times New Roman" w:hAnsi="Times New Roman" w:cs="Times New Roman"/>
-                <w:sz w:val="20"/>
-                <w:szCs w:val="20"/>
-              </w:rPr>
-              <w:t>_ рабочих дней</w:t>
-            </w:r>
-            <w:r>
-              <w:rPr>
-                <w:rFonts w:ascii="Times New Roman" w:hAnsi="Times New Roman" w:cs="Times New Roman"/>
-                <w:bCs/>
-                <w:iCs/>
-                <w:sz w:val="20"/>
-                <w:szCs w:val="20"/>
-                <w:vertAlign w:val="superscript"/>
-              </w:rPr>
-              <w:footnoteReference w:id="3"/>
+              <w:t xml:space="preserve">Срок исполнения обязательств сторонами: </w:t>
+            </w:r>
+            <w:r>
+              <w:rPr>
+                <w:rFonts w:ascii="Times New Roman" w:hAnsi="Times New Roman" w:cs="Times New Roman"/>
+                <w:sz w:val="20"/>
+                <w:szCs w:val="20"/>
+                <w:lang w:val="en-US"/>
+              </w:rPr>
+              <w:t>---</w:t>
             </w:r>
             <w:r>
               <w:rPr>
@@ -1741,24 +1832,15 @@
                 <w:sz w:val="20"/>
                 <w:szCs w:val="20"/>
               </w:rPr>
-              <w:t xml:space="preserve">Срок исполнения обязательств сторонами: </w:t>
-            </w:r>
-            <w:r>
-              <w:rPr>
-                <w:rFonts w:ascii="Times New Roman" w:hAnsi="Times New Roman" w:cs="Times New Roman"/>
-                <w:sz w:val="20"/>
-                <w:szCs w:val="20"/>
-                <w:lang w:val="en-US"/>
-              </w:rPr>
-              <w:t>---</w:t>
-            </w:r>
-            <w:r>
-              <w:rPr>
-                <w:rFonts w:ascii="Times New Roman" w:hAnsi="Times New Roman" w:cs="Times New Roman"/>
-                <w:sz w:val="20"/>
-                <w:szCs w:val="20"/>
-              </w:rPr>
-              <w:t>.</w:t>
+              <w:t>9</w:t>
+            </w:r>
+            <w:r>
+              <w:rPr>
+                <w:rFonts w:ascii="Times New Roman" w:hAnsi="Times New Roman" w:cs="Times New Roman"/>
+                <w:sz w:val="20"/>
+                <w:szCs w:val="20"/>
+              </w:rPr>
+              <w:t>. Представитель Заявителя, указанный в настоящем договоре-заявке, согласен с обработкой персональных данных Регистром для исполнения договора-заявки.</w:t>
             </w:r>
           </w:p>
         </w:tc>
@@ -1774,44 +1856,58 @@
               <w:jc w:val="both"/>
               <w:rPr>
                 <w:rFonts w:ascii="Times New Roman" w:hAnsi="Times New Roman" w:cs="Times New Roman"/>
-                <w:sz w:val="20"/>
-                <w:szCs w:val="20"/>
-              </w:rPr>
-            </w:pPr>
-            <w:r>
-              <w:rPr>
-                <w:rFonts w:ascii="Times New Roman" w:hAnsi="Times New Roman" w:cs="Times New Roman"/>
-                <w:sz w:val="20"/>
-                <w:szCs w:val="20"/>
-              </w:rPr>
-              <w:t>9</w:t>
-            </w:r>
-            <w:r>
-              <w:rPr>
-                <w:rFonts w:ascii="Times New Roman" w:hAnsi="Times New Roman" w:cs="Times New Roman"/>
-                <w:sz w:val="20"/>
-                <w:szCs w:val="20"/>
-              </w:rPr>
-              <w:t>. Представитель Заявителя, указанный в настоящем договоре-заявке, согласен с обработкой персональных данных Регистром для исполнения договора-заявки.</w:t>
-            </w:r>
+                <w:sz w:val="12"/>
+                <w:szCs w:val="12"/>
+              </w:rPr>
+            </w:pPr>
           </w:p>
         </w:tc>
       </w:tr>
       <w:tr>
         <w:tc>
           <w:tcPr>
-            <w:tcW w:w="5000" w:type="pct"/>
-            <w:gridSpan w:val="20"/>
-          </w:tcPr>
-          <w:p>
-            <w:pPr>
-              <w:jc w:val="both"/>
-              <w:rPr>
-                <w:rFonts w:ascii="Times New Roman" w:hAnsi="Times New Roman" w:cs="Times New Roman"/>
-                <w:sz w:val="12"/>
-                <w:szCs w:val="12"/>
-              </w:rPr>
-            </w:pPr>
+            <w:tcW w:w="2468" w:type="pct"/>
+            <w:gridSpan w:val="7"/>
+          </w:tcPr>
+          <w:p>
+            <w:pPr>
+              <w:rPr>
+                <w:rFonts w:ascii="Times New Roman" w:hAnsi="Times New Roman" w:cs="Times New Roman"/>
+                <w:sz w:val="20"/>
+                <w:szCs w:val="20"/>
+              </w:rPr>
+            </w:pPr>
+            <w:r>
+              <w:rPr>
+                <w:rFonts w:ascii="Times New Roman" w:hAnsi="Times New Roman" w:cs="Times New Roman"/>
+                <w:sz w:val="20"/>
+                <w:szCs w:val="20"/>
+              </w:rPr>
+              <w:t>Регистр:</w:t>
+            </w:r>
+          </w:p>
+        </w:tc>
+        <w:tc>
+          <w:tcPr>
+            <w:tcW w:w="2532" w:type="pct"/>
+            <w:gridSpan w:val="13"/>
+          </w:tcPr>
+          <w:p>
+            <w:pPr>
+              <w:rPr>
+                <w:rFonts w:ascii="Times New Roman" w:hAnsi="Times New Roman" w:cs="Times New Roman"/>
+                <w:sz w:val="20"/>
+                <w:szCs w:val="20"/>
+              </w:rPr>
+            </w:pPr>
+            <w:r>
+              <w:rPr>
+                <w:rFonts w:ascii="Times New Roman" w:hAnsi="Times New Roman" w:cs="Times New Roman"/>
+                <w:sz w:val="20"/>
+                <w:szCs w:val="20"/>
+              </w:rPr>
+              <w:t>Заявитель:</w:t>
+            </w:r>
           </w:p>
         </w:tc>
       </w:tr>
@@ -1835,7 +1931,78 @@
                 <w:sz w:val="20"/>
                 <w:szCs w:val="20"/>
               </w:rPr>
-              <w:t>Регистр:</w:t>
+              <w:t>Юридический адрес:</w:t>
+            </w:r>
+            <w:r>
+              <w:rPr>
+                <w:rFonts w:ascii="Times New Roman" w:hAnsi="Times New Roman" w:cs="Times New Roman"/>
+                <w:sz w:val="20"/>
+                <w:szCs w:val="20"/>
+              </w:rPr>
+              <w:t xml:space="preserve"> </w:t>
+            </w:r>
+            <w:proofErr w:type="gramStart"/>
+            <w:r>
+              <w:rPr>
+                <w:rFonts w:ascii="Times New Roman" w:hAnsi="Times New Roman" w:cs="Times New Roman"/>
+                <w:sz w:val="20"/>
+                <w:szCs w:val="20"/>
+              </w:rPr>
+              <w:t xml:space="preserve">{{ </w:t>
+            </w:r>
+            <w:r>
+              <w:rPr>
+                <w:rFonts w:ascii="Times New Roman" w:hAnsi="Times New Roman" w:cs="Times New Roman"/>
+                <w:sz w:val="20"/>
+                <w:szCs w:val="20"/>
+                <w:lang w:val="en-US"/>
+              </w:rPr>
+              <w:t>legal</w:t>
+            </w:r>
+            <w:proofErr w:type="gramEnd"/>
+            <w:r>
+              <w:rPr>
+                <w:rFonts w:ascii="Times New Roman" w:hAnsi="Times New Roman" w:cs="Times New Roman"/>
+                <w:sz w:val="20"/>
+                <w:szCs w:val="20"/>
+              </w:rPr>
+              <w:t>_</w:t>
+            </w:r>
+            <w:r>
+              <w:rPr>
+                <w:rFonts w:ascii="Times New Roman" w:hAnsi="Times New Roman" w:cs="Times New Roman"/>
+                <w:sz w:val="20"/>
+                <w:szCs w:val="20"/>
+                <w:lang w:val="en-US"/>
+              </w:rPr>
+              <w:t>address</w:t>
+            </w:r>
+            <w:r>
+              <w:rPr>
+                <w:rFonts w:ascii="Times New Roman" w:hAnsi="Times New Roman" w:cs="Times New Roman"/>
+                <w:sz w:val="20"/>
+                <w:szCs w:val="20"/>
+              </w:rPr>
+              <w:t>_</w:t>
+            </w:r>
+            <w:proofErr w:type="spellStart"/>
+            <w:r>
+              <w:rPr>
+                <w:rFonts w:ascii="Times New Roman" w:hAnsi="Times New Roman" w:cs="Times New Roman"/>
+                <w:sz w:val="20"/>
+                <w:szCs w:val="20"/>
+                <w:lang w:val="en-US"/>
+              </w:rPr>
+              <w:t>rs</w:t>
+            </w:r>
+            <w:proofErr w:type="spellEnd"/>
+            <w:r>
+              <w:rPr>
+                <w:rFonts w:ascii="Times New Roman" w:hAnsi="Times New Roman" w:cs="Times New Roman"/>
+                <w:sz w:val="20"/>
+                <w:szCs w:val="20"/>
+              </w:rPr>
+              <w:t xml:space="preserve"> }}</w:t>
             </w:r>
           </w:p>
         </w:tc>
@@ -1858,31 +2025,6 @@
                 <w:sz w:val="20"/>
                 <w:szCs w:val="20"/>
               </w:rPr>
-              <w:t>Заявитель:</w:t>
-            </w:r>
-          </w:p>
-        </w:tc>
-      </w:tr>
-      <w:tr>
-        <w:tc>
-          <w:tcPr>
-            <w:tcW w:w="2468" w:type="pct"/>
-            <w:gridSpan w:val="7"/>
-          </w:tcPr>
-          <w:p>
-            <w:pPr>
-              <w:rPr>
-                <w:rFonts w:ascii="Times New Roman" w:hAnsi="Times New Roman" w:cs="Times New Roman"/>
-                <w:sz w:val="20"/>
-                <w:szCs w:val="20"/>
-              </w:rPr>
-            </w:pPr>
-            <w:r>
-              <w:rPr>
-                <w:rFonts w:ascii="Times New Roman" w:hAnsi="Times New Roman" w:cs="Times New Roman"/>
-                <w:sz w:val="20"/>
-                <w:szCs w:val="20"/>
-              </w:rPr>
               <w:t>Юридический адрес:</w:t>
             </w:r>
             <w:r>
@@ -1934,100 +2076,17 @@
                 <w:rFonts w:ascii="Times New Roman" w:hAnsi="Times New Roman" w:cs="Times New Roman"/>
                 <w:sz w:val="20"/>
                 <w:szCs w:val="20"/>
-              </w:rPr>
-              <w:t>_</w:t>
-            </w:r>
-            <w:proofErr w:type="spellStart"/>
-            <w:r>
-              <w:rPr>
-                <w:rFonts w:ascii="Times New Roman" w:hAnsi="Times New Roman" w:cs="Times New Roman"/>
-                <w:sz w:val="20"/>
-                <w:szCs w:val="20"/>
-                <w:lang w:val="en-US"/>
-              </w:rPr>
-              <w:t>rs</w:t>
-            </w:r>
-            <w:proofErr w:type="spellEnd"/>
-            <w:r>
-              <w:rPr>
-                <w:rFonts w:ascii="Times New Roman" w:hAnsi="Times New Roman" w:cs="Times New Roman"/>
-                <w:sz w:val="20"/>
-                <w:szCs w:val="20"/>
-              </w:rPr>
-              <w:t xml:space="preserve"> }}</w:t>
-            </w:r>
-          </w:p>
-        </w:tc>
-        <w:tc>
-          <w:tcPr>
-            <w:tcW w:w="2532" w:type="pct"/>
-            <w:gridSpan w:val="13"/>
-          </w:tcPr>
-          <w:p>
-            <w:pPr>
-              <w:rPr>
-                <w:rFonts w:ascii="Times New Roman" w:hAnsi="Times New Roman" w:cs="Times New Roman"/>
-                <w:sz w:val="20"/>
-                <w:szCs w:val="20"/>
-                <w:lang w:val="en-US"/>
-              </w:rPr>
-            </w:pPr>
-            <w:r>
-              <w:rPr>
-                <w:rFonts w:ascii="Times New Roman" w:hAnsi="Times New Roman" w:cs="Times New Roman"/>
-                <w:sz w:val="20"/>
-                <w:szCs w:val="20"/>
-              </w:rPr>
-              <w:t>Юридический адрес:</w:t>
-            </w:r>
-            <w:r>
-              <w:rPr>
-                <w:rFonts w:ascii="Times New Roman" w:hAnsi="Times New Roman" w:cs="Times New Roman"/>
-                <w:sz w:val="20"/>
-                <w:szCs w:val="20"/>
                 <w:lang w:val="en-US"/>
               </w:rPr>
               <w:t xml:space="preserve"> </w:t>
             </w:r>
-            <w:proofErr w:type="gramStart"/>
-            <w:r>
-              <w:rPr>
-                <w:rFonts w:ascii="Times New Roman" w:hAnsi="Times New Roman" w:cs="Times New Roman"/>
-                <w:sz w:val="20"/>
-                <w:szCs w:val="20"/>
-                <w:lang w:val="en-US"/>
-              </w:rPr>
-              <w:t xml:space="preserve">{{ </w:t>
-            </w:r>
-            <w:proofErr w:type="spellStart"/>
-            <w:r>
-              <w:rPr>
-                <w:rFonts w:ascii="Times New Roman" w:hAnsi="Times New Roman" w:cs="Times New Roman"/>
-                <w:sz w:val="20"/>
-                <w:szCs w:val="20"/>
-                <w:lang w:val="en-US"/>
-              </w:rPr>
-              <w:t>legal</w:t>
-            </w:r>
-            <w:proofErr w:type="gramEnd"/>
-            <w:r>
-              <w:rPr>
-                <w:rFonts w:ascii="Times New Roman" w:hAnsi="Times New Roman" w:cs="Times New Roman"/>
-                <w:sz w:val="20"/>
-                <w:szCs w:val="20"/>
-                <w:lang w:val="en-US"/>
-              </w:rPr>
-              <w:t>_address</w:t>
-            </w:r>
-            <w:proofErr w:type="spellEnd"/>
-            <w:r>
-              <w:rPr>
-                <w:rFonts w:ascii="Times New Roman" w:hAnsi="Times New Roman" w:cs="Times New Roman"/>
-                <w:sz w:val="20"/>
-                <w:szCs w:val="20"/>
-                <w:lang w:val="en-US"/>
-              </w:rPr>
-              <w:t xml:space="preserve"> }}</w:t>
+            <w:r>
+              <w:rPr>
+                <w:rFonts w:ascii="Times New Roman" w:hAnsi="Times New Roman" w:cs="Times New Roman"/>
+                <w:sz w:val="20"/>
+                <w:szCs w:val="20"/>
+              </w:rPr>
+              <w:t>}}</w:t>
             </w:r>
           </w:p>
         </w:tc>
@@ -2069,6 +2128,9 @@
           <w:tcPr>
             <w:tcW w:w="2532" w:type="pct"/>
             <w:gridSpan w:val="13"/>
+            <w:tcBorders>
+              <w:bottom w:val="dotted" w:sz="4" w:space="0" w:color="808080" w:themeColor="background1" w:themeShade="80"/>
+            </w:tcBorders>
           </w:tcPr>
           <w:p>
             <w:pPr>
@@ -2102,24 +2164,23 @@
                 <w:sz w:val="20"/>
                 <w:szCs w:val="20"/>
               </w:rPr>
-              <w:t>Почтовый</w:t>
-            </w:r>
-            <w:r>
-              <w:rPr>
-                <w:rFonts w:ascii="Times New Roman" w:hAnsi="Times New Roman" w:cs="Times New Roman"/>
-                <w:sz w:val="20"/>
-                <w:szCs w:val="20"/>
-                <w:lang w:val="en-US"/>
-              </w:rPr>
-              <w:t xml:space="preserve"> </w:t>
-            </w:r>
-            <w:r>
-              <w:rPr>
-                <w:rFonts w:ascii="Times New Roman" w:hAnsi="Times New Roman" w:cs="Times New Roman"/>
-                <w:sz w:val="20"/>
-                <w:szCs w:val="20"/>
-              </w:rPr>
-              <w:t>адрес</w:t>
+              <w:t>П</w:t>
+            </w:r>
+            <w:r>
+              <w:rPr>
+                <w:rFonts w:ascii="Times New Roman" w:hAnsi="Times New Roman" w:cs="Times New Roman"/>
+                <w:sz w:val="20"/>
+                <w:szCs w:val="20"/>
+              </w:rPr>
+              <w:t>очтовый</w:t>
+            </w:r>
+            <w:r>
+              <w:rPr>
+                <w:rFonts w:ascii="Times New Roman" w:hAnsi="Times New Roman" w:cs="Times New Roman"/>
+                <w:sz w:val="20"/>
+                <w:szCs w:val="20"/>
+              </w:rPr>
+              <w:t xml:space="preserve"> адрес</w:t>
             </w:r>
             <w:r>
               <w:rPr>
@@ -2248,17 +2309,60 @@
                 <w:szCs w:val="20"/>
                 <w:lang w:val="en-US"/>
               </w:rPr>
-              <w:t>address</w:t>
-            </w:r>
-            <w:r>
-              <w:rPr>
-                <w:rFonts w:ascii="Times New Roman" w:hAnsi="Times New Roman" w:cs="Times New Roman"/>
-                <w:sz w:val="20"/>
-                <w:szCs w:val="20"/>
-              </w:rPr>
-              <w:t xml:space="preserve"> }}</w:t>
-            </w:r>
-          </w:p>
+              <w:t>addres</w:t>
+            </w:r>
+            <w:r>
+              <w:rPr>
+                <w:rFonts w:ascii="Times New Roman" w:hAnsi="Times New Roman" w:cs="Times New Roman"/>
+                <w:sz w:val="20"/>
+                <w:szCs w:val="20"/>
+                <w:lang w:val="en-US"/>
+              </w:rPr>
+              <w:t>s</w:t>
+            </w:r>
+            <w:r>
+              <w:rPr>
+                <w:rFonts w:ascii="Times New Roman" w:hAnsi="Times New Roman" w:cs="Times New Roman"/>
+                <w:sz w:val="20"/>
+                <w:szCs w:val="20"/>
+              </w:rPr>
+              <w:t xml:space="preserve"> </w:t>
+            </w:r>
+            <w:r>
+              <w:rPr>
+                <w:rFonts w:ascii="Times New Roman" w:hAnsi="Times New Roman" w:cs="Times New Roman"/>
+                <w:sz w:val="20"/>
+                <w:szCs w:val="20"/>
+              </w:rPr>
+              <w:t>}}</w:t>
+            </w:r>
+          </w:p>
+        </w:tc>
+      </w:tr>
+      <w:tr>
+        <w:tc>
+          <w:tcPr>
+            <w:tcW w:w="2468" w:type="pct"/>
+            <w:gridSpan w:val="7"/>
+          </w:tcPr>
+          <w:p>
+            <w:pPr>
+              <w:rPr>
+                <w:rFonts w:ascii="Times New Roman" w:hAnsi="Times New Roman" w:cs="Times New Roman"/>
+                <w:sz w:val="10"/>
+                <w:szCs w:val="20"/>
+              </w:rPr>
+            </w:pPr>
+          </w:p>
+        </w:tc>
+        <w:tc>
+          <w:tcPr>
+            <w:tcW w:w="2532" w:type="pct"/>
+            <w:gridSpan w:val="13"/>
+            <w:tcBorders>
+              <w:bottom w:val="dotted" w:sz="4" w:space="0" w:color="808080" w:themeColor="background1" w:themeShade="80"/>
+            </w:tcBorders>
+          </w:tcPr>
           <w:p>
             <w:pPr>
               <w:rPr>
@@ -2434,16 +2538,7 @@
                 <w:szCs w:val="20"/>
                 <w:lang w:val="en-US"/>
               </w:rPr>
-              <w:t xml:space="preserve">{{ </w:t>
-            </w:r>
-            <w:r>
-              <w:rPr>
-                <w:rFonts w:ascii="Times New Roman" w:hAnsi="Times New Roman" w:cs="Times New Roman"/>
-                <w:sz w:val="20"/>
-                <w:szCs w:val="20"/>
-                <w:lang w:val="en-US"/>
-              </w:rPr>
-              <w:t>inn</w:t>
+              <w:t>{{ inn</w:t>
             </w:r>
             <w:proofErr w:type="gramEnd"/>
             <w:r>
@@ -2453,10 +2548,17 @@
                 <w:szCs w:val="20"/>
                 <w:lang w:val="en-US"/>
               </w:rPr>
-              <w:t xml:space="preserve"> }}</w:t>
-            </w:r>
-            <w:bookmarkStart w:id="0" w:name="_GoBack"/>
-            <w:bookmarkEnd w:id="0"/>
+              <w:t xml:space="preserve"> </w:t>
+            </w:r>
+            <w:r>
+              <w:rPr>
+                <w:rFonts w:ascii="Times New Roman" w:hAnsi="Times New Roman" w:cs="Times New Roman"/>
+                <w:sz w:val="20"/>
+                <w:szCs w:val="20"/>
+                <w:lang w:val="en-US"/>
+              </w:rPr>
+              <w:t>}}</w:t>
+            </w:r>
           </w:p>
         </w:tc>
       </w:tr>
@@ -2580,25 +2682,7 @@
                 <w:sz w:val="20"/>
                 <w:szCs w:val="20"/>
               </w:rPr>
-              <w:t>КПП</w:t>
-            </w:r>
-            <w:r>
-              <w:rPr>
-                <w:rFonts w:ascii="Times New Roman" w:hAnsi="Times New Roman" w:cs="Times New Roman"/>
-                <w:sz w:val="20"/>
-                <w:szCs w:val="20"/>
-                <w:vertAlign w:val="superscript"/>
-                <w:lang w:val="en-US"/>
-              </w:rPr>
-              <w:t>4</w:t>
-            </w:r>
-            <w:r>
-              <w:rPr>
-                <w:rFonts w:ascii="Times New Roman" w:hAnsi="Times New Roman" w:cs="Times New Roman"/>
-                <w:sz w:val="20"/>
-                <w:szCs w:val="20"/>
-              </w:rPr>
-              <w:t>:</w:t>
+              <w:t>КПП:</w:t>
             </w:r>
           </w:p>
         </w:tc>
@@ -2774,25 +2858,7 @@
                 <w:sz w:val="20"/>
                 <w:szCs w:val="20"/>
               </w:rPr>
-              <w:t>ОГРН</w:t>
-            </w:r>
-            <w:r>
-              <w:rPr>
-                <w:rFonts w:ascii="Times New Roman" w:hAnsi="Times New Roman" w:cs="Times New Roman"/>
-                <w:sz w:val="20"/>
-                <w:szCs w:val="20"/>
-                <w:vertAlign w:val="superscript"/>
-                <w:lang w:val="en-US"/>
-              </w:rPr>
-              <w:t>4</w:t>
-            </w:r>
-            <w:r>
-              <w:rPr>
-                <w:rFonts w:ascii="Times New Roman" w:hAnsi="Times New Roman" w:cs="Times New Roman"/>
-                <w:sz w:val="20"/>
-                <w:szCs w:val="20"/>
-              </w:rPr>
-              <w:t>:</w:t>
+              <w:t>ОГРН:</w:t>
             </w:r>
           </w:p>
         </w:tc>
@@ -3064,6 +3130,7 @@
             <w:gridSpan w:val="4"/>
             <w:tcBorders>
               <w:top w:val="dotted" w:sz="4" w:space="0" w:color="808080" w:themeColor="background1" w:themeShade="80"/>
+              <w:bottom w:val="dotted" w:sz="4" w:space="0" w:color="808080" w:themeColor="background1" w:themeShade="80"/>
             </w:tcBorders>
           </w:tcPr>
           <w:p>
@@ -3162,6 +3229,7 @@
             <w:gridSpan w:val="12"/>
             <w:tcBorders>
               <w:top w:val="dotted" w:sz="4" w:space="0" w:color="808080" w:themeColor="background1" w:themeShade="80"/>
+              <w:bottom w:val="dotted" w:sz="4" w:space="0" w:color="808080" w:themeColor="background1" w:themeShade="80"/>
             </w:tcBorders>
           </w:tcPr>
           <w:p>
@@ -3181,16 +3249,7 @@
                 <w:szCs w:val="20"/>
                 <w:lang w:val="en-US"/>
               </w:rPr>
-              <w:t xml:space="preserve">{{ </w:t>
-            </w:r>
-            <w:r>
-              <w:rPr>
-                <w:rFonts w:ascii="Times New Roman" w:hAnsi="Times New Roman" w:cs="Times New Roman"/>
-                <w:sz w:val="20"/>
-                <w:szCs w:val="20"/>
-                <w:lang w:val="en-US"/>
-              </w:rPr>
-              <w:t>email</w:t>
+              <w:t>{{ email</w:t>
             </w:r>
             <w:proofErr w:type="gramEnd"/>
             <w:r>
@@ -3332,23 +3391,43 @@
                 <w:rFonts w:ascii="Times New Roman" w:hAnsi="Times New Roman" w:cs="Times New Roman"/>
                 <w:sz w:val="20"/>
                 <w:szCs w:val="20"/>
-              </w:rPr>
-              <w:t xml:space="preserve"> реквизиты:</w:t>
-            </w:r>
-            <w:r>
-              <w:rPr>
-                <w:rFonts w:ascii="Times New Roman" w:hAnsi="Times New Roman" w:cs="Times New Roman"/>
-                <w:sz w:val="20"/>
-                <w:szCs w:val="20"/>
+                <w:lang w:val="en-US"/>
               </w:rPr>
               <w:t xml:space="preserve"> </w:t>
             </w:r>
+            <w:r>
+              <w:rPr>
+                <w:rFonts w:ascii="Times New Roman" w:hAnsi="Times New Roman" w:cs="Times New Roman"/>
+                <w:sz w:val="20"/>
+                <w:szCs w:val="20"/>
+              </w:rPr>
+              <w:t>реквизиты</w:t>
+            </w:r>
+            <w:r>
+              <w:rPr>
+                <w:rFonts w:ascii="Times New Roman" w:hAnsi="Times New Roman" w:cs="Times New Roman"/>
+                <w:sz w:val="20"/>
+                <w:szCs w:val="20"/>
+                <w:lang w:val="en-US"/>
+              </w:rPr>
+              <w:t>:</w:t>
+            </w:r>
+            <w:r>
+              <w:rPr>
+                <w:rFonts w:ascii="Times New Roman" w:hAnsi="Times New Roman" w:cs="Times New Roman"/>
+                <w:sz w:val="20"/>
+                <w:szCs w:val="20"/>
+                <w:lang w:val="en-US"/>
+              </w:rPr>
+              <w:t xml:space="preserve"> </w:t>
+            </w:r>
             <w:proofErr w:type="gramStart"/>
             <w:r>
               <w:rPr>
                 <w:rFonts w:ascii="Times New Roman" w:hAnsi="Times New Roman" w:cs="Times New Roman"/>
                 <w:sz w:val="20"/>
                 <w:szCs w:val="20"/>
+                <w:lang w:val="en-US"/>
               </w:rPr>
               <w:t xml:space="preserve">{{ </w:t>
             </w:r>
@@ -3378,6 +3457,7 @@
                 <w:rFonts w:ascii="Times New Roman" w:hAnsi="Times New Roman" w:cs="Times New Roman"/>
                 <w:sz w:val="20"/>
                 <w:szCs w:val="20"/>
+                <w:lang w:val="en-US"/>
               </w:rPr>
               <w:t xml:space="preserve"> }}</w:t>
             </w:r>
@@ -3396,6 +3476,7 @@
                 <w:rFonts w:ascii="Times New Roman" w:hAnsi="Times New Roman" w:cs="Times New Roman"/>
                 <w:sz w:val="20"/>
                 <w:szCs w:val="20"/>
+                <w:lang w:val="en-US"/>
               </w:rPr>
             </w:pPr>
           </w:p>
@@ -3420,7 +3501,75 @@
       <w:tr>
         <w:tc>
           <w:tcPr>
-            <w:tcW w:w="907" w:type="pct"/>
+            <w:tcW w:w="2468" w:type="pct"/>
+            <w:gridSpan w:val="7"/>
+          </w:tcPr>
+          <w:p>
+            <w:pPr>
+              <w:rPr>
+                <w:rFonts w:ascii="Times New Roman" w:hAnsi="Times New Roman" w:cs="Times New Roman"/>
+                <w:sz w:val="20"/>
+                <w:szCs w:val="20"/>
+                <w:lang w:val="en-US"/>
+              </w:rPr>
+            </w:pPr>
+          </w:p>
+        </w:tc>
+        <w:tc>
+          <w:tcPr>
+            <w:tcW w:w="2532" w:type="pct"/>
+            <w:gridSpan w:val="13"/>
+          </w:tcPr>
+          <w:p>
+            <w:pPr>
+              <w:rPr>
+                <w:rFonts w:ascii="Times New Roman" w:hAnsi="Times New Roman" w:cs="Times New Roman"/>
+                <w:sz w:val="20"/>
+                <w:szCs w:val="20"/>
+                <w:lang w:val="en-US"/>
+              </w:rPr>
+            </w:pPr>
+          </w:p>
+        </w:tc>
+      </w:tr>
+      <w:tr>
+        <w:tc>
+          <w:tcPr>
+            <w:tcW w:w="2468" w:type="pct"/>
+            <w:gridSpan w:val="7"/>
+          </w:tcPr>
+          <w:p>
+            <w:pPr>
+              <w:rPr>
+                <w:rFonts w:ascii="Times New Roman" w:hAnsi="Times New Roman" w:cs="Times New Roman"/>
+                <w:sz w:val="20"/>
+                <w:szCs w:val="20"/>
+                <w:lang w:val="en-US"/>
+              </w:rPr>
+            </w:pPr>
+          </w:p>
+        </w:tc>
+        <w:tc>
+          <w:tcPr>
+            <w:tcW w:w="2532" w:type="pct"/>
+            <w:gridSpan w:val="13"/>
+          </w:tcPr>
+          <w:p>
+            <w:pPr>
+              <w:rPr>
+                <w:rFonts w:ascii="Times New Roman" w:hAnsi="Times New Roman" w:cs="Times New Roman"/>
+                <w:sz w:val="20"/>
+                <w:szCs w:val="20"/>
+                <w:lang w:val="en-US"/>
+              </w:rPr>
+            </w:pPr>
+          </w:p>
+        </w:tc>
+      </w:tr>
+      <w:tr>
+        <w:tc>
+          <w:tcPr>
+            <w:tcW w:w="909" w:type="pct"/>
             <w:gridSpan w:val="3"/>
             <w:vAlign w:val="bottom"/>
           </w:tcPr>
@@ -3430,6 +3579,7 @@
                 <w:rFonts w:ascii="Times New Roman" w:hAnsi="Times New Roman" w:cs="Times New Roman"/>
                 <w:sz w:val="20"/>
                 <w:szCs w:val="20"/>
+                <w:lang w:val="en-US"/>
               </w:rPr>
             </w:pPr>
           </w:p>
@@ -3445,13 +3595,14 @@
                 <w:rFonts w:ascii="Times New Roman" w:hAnsi="Times New Roman" w:cs="Times New Roman"/>
                 <w:sz w:val="20"/>
                 <w:szCs w:val="20"/>
-              </w:rPr>
-            </w:pPr>
-          </w:p>
-        </w:tc>
-        <w:tc>
-          <w:tcPr>
-            <w:tcW w:w="1344" w:type="pct"/>
+                <w:lang w:val="en-US"/>
+              </w:rPr>
+            </w:pPr>
+          </w:p>
+        </w:tc>
+        <w:tc>
+          <w:tcPr>
+            <w:tcW w:w="1342" w:type="pct"/>
             <w:gridSpan w:val="2"/>
             <w:tcBorders>
               <w:bottom w:val="single" w:sz="4" w:space="0" w:color="auto"/>
@@ -3460,6 +3611,7 @@
           </w:tcPr>
           <w:p>
             <w:pPr>
+              <w:jc w:val="center"/>
               <w:rPr>
                 <w:rFonts w:ascii="Times New Roman" w:hAnsi="Times New Roman" w:cs="Times New Roman"/>
                 <w:sz w:val="20"/>
@@ -3475,16 +3627,7 @@
                 <w:szCs w:val="20"/>
                 <w:lang w:val="en-US"/>
               </w:rPr>
-              <w:t>{{</w:t>
-            </w:r>
-            <w:r>
-              <w:rPr>
-                <w:rFonts w:ascii="Times New Roman" w:hAnsi="Times New Roman" w:cs="Times New Roman"/>
-                <w:sz w:val="20"/>
-                <w:szCs w:val="20"/>
-                <w:lang w:val="en-US"/>
-              </w:rPr>
-              <w:t xml:space="preserve"> </w:t>
+              <w:t xml:space="preserve">{{ </w:t>
             </w:r>
             <w:proofErr w:type="spellStart"/>
             <w:r>
@@ -3514,16 +3657,7 @@
                 <w:szCs w:val="20"/>
                 <w:lang w:val="en-US"/>
               </w:rPr>
-              <w:t xml:space="preserve"> </w:t>
-            </w:r>
-            <w:r>
-              <w:rPr>
-                <w:rFonts w:ascii="Times New Roman" w:hAnsi="Times New Roman" w:cs="Times New Roman"/>
-                <w:sz w:val="20"/>
-                <w:szCs w:val="20"/>
-                <w:lang w:val="en-US"/>
-              </w:rPr>
-              <w:t>}}</w:t>
+              <w:t xml:space="preserve"> }}</w:t>
             </w:r>
           </w:p>
         </w:tc>
@@ -3591,33 +3725,23 @@
           </w:tcPr>
           <w:p>
             <w:pPr>
-              <w:rPr>
-                <w:rFonts w:ascii="Times New Roman" w:hAnsi="Times New Roman" w:cs="Times New Roman"/>
-                <w:sz w:val="20"/>
-                <w:szCs w:val="20"/>
-                <w:lang w:val="en-US"/>
-              </w:rPr>
-            </w:pPr>
-            <w:proofErr w:type="gramStart"/>
-            <w:r>
-              <w:rPr>
-                <w:rFonts w:ascii="Times New Roman" w:hAnsi="Times New Roman" w:cs="Times New Roman"/>
-                <w:sz w:val="20"/>
-                <w:szCs w:val="20"/>
-                <w:lang w:val="en-US"/>
-              </w:rPr>
-              <w:t>{{</w:t>
-            </w:r>
-            <w:r>
-              <w:rPr>
-                <w:rFonts w:ascii="Times New Roman" w:hAnsi="Times New Roman" w:cs="Times New Roman"/>
-                <w:sz w:val="20"/>
-                <w:szCs w:val="20"/>
-                <w:lang w:val="en-US"/>
-              </w:rPr>
-              <w:t xml:space="preserve"> </w:t>
-            </w:r>
-            <w:proofErr w:type="spellStart"/>
+              <w:jc w:val="center"/>
+              <w:rPr>
+                <w:rFonts w:ascii="Times New Roman" w:hAnsi="Times New Roman" w:cs="Times New Roman"/>
+                <w:sz w:val="20"/>
+                <w:szCs w:val="20"/>
+                <w:lang w:val="en-US"/>
+              </w:rPr>
+            </w:pPr>
+            <w:r>
+              <w:rPr>
+                <w:rFonts w:ascii="Times New Roman" w:hAnsi="Times New Roman" w:cs="Times New Roman"/>
+                <w:sz w:val="20"/>
+                <w:szCs w:val="20"/>
+                <w:lang w:val="en-US"/>
+              </w:rPr>
+              <w:t xml:space="preserve">{{ </w:t>
+            </w:r>
             <w:r>
               <w:rPr>
                 <w:rFonts w:ascii="Times New Roman" w:hAnsi="Times New Roman" w:cs="Times New Roman"/>
@@ -3627,34 +3751,16 @@
               </w:rPr>
               <w:t>applicant</w:t>
             </w:r>
-            <w:proofErr w:type="gramEnd"/>
-            <w:r>
-              <w:rPr>
-                <w:rFonts w:ascii="Times New Roman" w:hAnsi="Times New Roman" w:cs="Times New Roman"/>
-                <w:sz w:val="20"/>
-                <w:szCs w:val="20"/>
-                <w:lang w:val="en-US"/>
-              </w:rPr>
-              <w:t>_signer</w:t>
-            </w:r>
-            <w:proofErr w:type="spellEnd"/>
-            <w:r>
-              <w:rPr>
-                <w:rFonts w:ascii="Times New Roman" w:hAnsi="Times New Roman" w:cs="Times New Roman"/>
-                <w:sz w:val="20"/>
-                <w:szCs w:val="20"/>
-                <w:lang w:val="en-US"/>
-              </w:rPr>
-              <w:t xml:space="preserve"> </w:t>
-            </w:r>
-            <w:r>
-              <w:rPr>
-                <w:rFonts w:ascii="Times New Roman" w:hAnsi="Times New Roman" w:cs="Times New Roman"/>
-                <w:sz w:val="20"/>
-                <w:szCs w:val="20"/>
-                <w:lang w:val="en-US"/>
-              </w:rPr>
-              <w:t>}}</w:t>
+            <w:bookmarkStart w:id="0" w:name="_GoBack"/>
+            <w:bookmarkEnd w:id="0"/>
+            <w:r>
+              <w:rPr>
+                <w:rFonts w:ascii="Times New Roman" w:hAnsi="Times New Roman" w:cs="Times New Roman"/>
+                <w:sz w:val="20"/>
+                <w:szCs w:val="20"/>
+                <w:lang w:val="en-US"/>
+              </w:rPr>
+              <w:t>_signer }}</w:t>
             </w:r>
           </w:p>
         </w:tc>
@@ -3662,7 +3768,7 @@
       <w:tr>
         <w:tc>
           <w:tcPr>
-            <w:tcW w:w="907" w:type="pct"/>
+            <w:tcW w:w="909" w:type="pct"/>
             <w:gridSpan w:val="3"/>
             <w:tcBorders>
               <w:top w:val="single" w:sz="4" w:space="0" w:color="auto"/>
@@ -3706,7 +3812,7 @@
         </w:tc>
         <w:tc>
           <w:tcPr>
-            <w:tcW w:w="1344" w:type="pct"/>
+            <w:tcW w:w="1342" w:type="pct"/>
             <w:gridSpan w:val="2"/>
             <w:tcBorders>
               <w:top w:val="single" w:sz="4" w:space="0" w:color="auto"/>
@@ -3888,6 +3994,9 @@
     </w:p>
     <w:sectPr>
       <w:headerReference w:type="default" r:id="rId9"/>
+      <w:endnotePr>
+        <w:numFmt w:val="decimal"/>
+      </w:endnotePr>
       <w:pgSz w:w="11906" w:h="16838"/>
       <w:pgMar w:top="1134" w:right="567" w:bottom="567" w:left="1134" w:header="425" w:footer="227" w:gutter="0"/>
       <w:cols w:space="708"/>
@@ -3945,6 +4054,46 @@
     </w:p>
   </w:footnote>
   <w:footnote w:id="1">
+    <w:p>
+      <w:pPr>
+        <w:pStyle w:val="ad"/>
+        <w:rPr>
+          <w:sz w:val="16"/>
+          <w:szCs w:val="16"/>
+        </w:rPr>
+      </w:pPr>
+      <w:r>
+        <w:rPr>
+          <w:rStyle w:val="af"/>
+          <w:sz w:val="16"/>
+          <w:szCs w:val="16"/>
+        </w:rPr>
+        <w:footnoteRef/>
+      </w:r>
+      <w:r>
+        <w:rPr>
+          <w:sz w:val="16"/>
+          <w:szCs w:val="16"/>
+        </w:rPr>
+        <w:t xml:space="preserve"> </w:t>
+      </w:r>
+      <w:r>
+        <w:rPr>
+          <w:sz w:val="16"/>
+          <w:szCs w:val="16"/>
+        </w:rPr>
+        <w:t>Отметить нужное</w:t>
+      </w:r>
+      <w:r>
+        <w:rPr>
+          <w:sz w:val="16"/>
+          <w:szCs w:val="16"/>
+        </w:rPr>
+        <w:t>.</w:t>
+      </w:r>
+    </w:p>
+  </w:footnote>
+  <w:footnote w:id="2">
     <w:p>
       <w:pPr>
         <w:pStyle w:val="ad"/>
@@ -3975,34 +4124,7 @@
           <w:sz w:val="16"/>
           <w:szCs w:val="16"/>
         </w:rPr>
-        <w:t>Указываются: название судна и его регистровый номер, полные наименования документов, представляемых в Регистр на рассмотрение, или их Перечень.</w:t>
-      </w:r>
-    </w:p>
-  </w:footnote>
-  <w:footnote w:id="2">
-    <w:p>
-      <w:pPr>
-        <w:pStyle w:val="ad"/>
-        <w:jc w:val="both"/>
-        <w:rPr>
-          <w:sz w:val="16"/>
-          <w:szCs w:val="16"/>
-        </w:rPr>
-      </w:pPr>
-      <w:r>
-        <w:rPr>
-          <w:rStyle w:val="af"/>
-          <w:sz w:val="16"/>
-          <w:szCs w:val="16"/>
-        </w:rPr>
-        <w:footnoteRef/>
-      </w:r>
-      <w:r>
-        <w:rPr>
-          <w:sz w:val="16"/>
-          <w:szCs w:val="16"/>
-        </w:rPr>
-        <w:t xml:space="preserve"> </w:t>
+        <w:t>Указываются: название судна</w:t>
       </w:r>
       <w:r>
         <w:rPr>
@@ -4010,7 +4132,31 @@
           <w:sz w:val="16"/>
           <w:szCs w:val="16"/>
         </w:rPr>
-        <w:t>Указать валюту, в которой будет выставлен счет.</w:t>
+        <w:t>/плавучего объекта</w:t>
+      </w:r>
+      <w:r>
+        <w:rPr>
+          <w:iCs/>
+          <w:sz w:val="16"/>
+          <w:szCs w:val="16"/>
+        </w:rPr>
+        <w:t xml:space="preserve"> и его регистровый</w:t>
+      </w:r>
+      <w:r>
+        <w:rPr>
+          <w:iCs/>
+          <w:sz w:val="16"/>
+          <w:szCs w:val="16"/>
+        </w:rPr>
+        <w:t>/индивидуальный</w:t>
+      </w:r>
+      <w:r>
+        <w:rPr>
+          <w:iCs/>
+          <w:sz w:val="16"/>
+          <w:szCs w:val="16"/>
+        </w:rPr>
+        <w:t xml:space="preserve"> номер, полные наименования документов, представляемых в Регистр на рассмотрение, или их Перечень.</w:t>
       </w:r>
     </w:p>
   </w:footnote>
@@ -4073,6 +4219,13 @@
           <w:szCs w:val="16"/>
         </w:rPr>
         <w:t xml:space="preserve"> Заполняется в обязательном порядке для российских юридических лиц</w:t>
+      </w:r>
+      <w:r>
+        <w:rPr>
+          <w:sz w:val="16"/>
+          <w:szCs w:val="16"/>
+        </w:rPr>
+        <w:t>.</w:t>
       </w:r>
     </w:p>
   </w:footnote>
@@ -4120,7 +4273,7 @@
               <w:rFonts w:ascii="Times New Roman" w:hAnsi="Times New Roman" w:cs="Times New Roman"/>
               <w:b/>
             </w:rPr>
-            <w:pict w14:anchorId="298D11BF">
+            <w:pict>
               <v:shapetype id="_x0000_t75" coordsize="21600,21600" o:spt="75" o:preferrelative="t" path="m@4@5l@4@11@9@11@9@5xe" filled="f" stroked="f">
                 <v:stroke joinstyle="miter"/>
                 <v:formulas>
@@ -4140,7 +4293,7 @@
                 <v:path o:extrusionok="f" gradientshapeok="t" o:connecttype="rect"/>
                 <o:lock v:ext="edit" aspectratio="t"/>
               </v:shapetype>
-              <v:shape id="_x0000_i1025" type="#_x0000_t75" style="width:243.85pt;height:27.85pt">
+              <v:shape id="_x0000_i1025" type="#_x0000_t75" style="width:243.85pt;height:27.4pt">
                 <v:imagedata r:id="rId1" o:title="RS-Main_Corp_Block-Black-RUS"/>
               </v:shape>
             </w:pict>
@@ -4160,6 +4313,7 @@
               <w:rFonts w:ascii="Times New Roman" w:hAnsi="Times New Roman" w:cs="Times New Roman"/>
               <w:sz w:val="20"/>
               <w:szCs w:val="20"/>
+              <w:lang w:val="en-US"/>
             </w:rPr>
           </w:pPr>
           <w:r>
@@ -4169,15 +4323,7 @@
               <w:szCs w:val="20"/>
               <w:lang w:val="en-US"/>
             </w:rPr>
-            <w:t>810</w:t>
-          </w:r>
-          <w:r>
-            <w:rPr>
-              <w:rFonts w:ascii="Times New Roman" w:hAnsi="Times New Roman" w:cs="Times New Roman"/>
-              <w:sz w:val="20"/>
-              <w:szCs w:val="20"/>
-            </w:rPr>
-            <w:t>.1.</w:t>
+            <w:t>810.1.</w:t>
           </w:r>
           <w:r>
             <w:rPr>
@@ -4192,6 +4338,7 @@
               <w:rFonts w:ascii="Times New Roman" w:hAnsi="Times New Roman" w:cs="Times New Roman"/>
               <w:sz w:val="20"/>
               <w:szCs w:val="20"/>
+              <w:lang w:val="en-US"/>
             </w:rPr>
             <w:t>1</w:t>
           </w:r>
@@ -4206,8 +4353,17 @@
               <w:rFonts w:ascii="Times New Roman" w:hAnsi="Times New Roman" w:cs="Times New Roman"/>
               <w:sz w:val="20"/>
               <w:szCs w:val="20"/>
+              <w:lang w:val="en-US"/>
             </w:rPr>
-            <w:t>(</w:t>
+            <w:t>(0</w:t>
+          </w:r>
+          <w:r>
+            <w:rPr>
+              <w:rFonts w:ascii="Times New Roman" w:hAnsi="Times New Roman" w:cs="Times New Roman"/>
+              <w:sz w:val="20"/>
+              <w:szCs w:val="20"/>
+            </w:rPr>
+            <w:t>4</w:t>
           </w:r>
           <w:r>
             <w:rPr>
@@ -4216,40 +4372,7 @@
               <w:szCs w:val="20"/>
               <w:lang w:val="en-US"/>
             </w:rPr>
-            <w:t>11</w:t>
-          </w:r>
-          <w:r>
-            <w:rPr>
-              <w:rFonts w:ascii="Times New Roman" w:hAnsi="Times New Roman" w:cs="Times New Roman"/>
-              <w:sz w:val="20"/>
-              <w:szCs w:val="20"/>
-            </w:rPr>
-            <w:t>/</w:t>
-          </w:r>
-          <w:r>
-            <w:rPr>
-              <w:rFonts w:ascii="Times New Roman" w:hAnsi="Times New Roman" w:cs="Times New Roman"/>
-              <w:sz w:val="20"/>
-              <w:szCs w:val="20"/>
-            </w:rPr>
-            <w:t>2</w:t>
-          </w:r>
-          <w:r>
-            <w:rPr>
-              <w:rFonts w:ascii="Times New Roman" w:hAnsi="Times New Roman" w:cs="Times New Roman"/>
-              <w:sz w:val="20"/>
-              <w:szCs w:val="20"/>
-              <w:lang w:val="en-US"/>
-            </w:rPr>
-            <w:t>3</w:t>
-          </w:r>
-          <w:r>
-            <w:rPr>
-              <w:rFonts w:ascii="Times New Roman" w:hAnsi="Times New Roman" w:cs="Times New Roman"/>
-              <w:sz w:val="20"/>
-              <w:szCs w:val="20"/>
-            </w:rPr>
-            <w:t>)</w:t>
+            <w:t>/25)</w:t>
           </w:r>
         </w:p>
       </w:tc>
@@ -4279,7 +4402,7 @@
               <w:sz w:val="18"/>
               <w:szCs w:val="18"/>
             </w:rPr>
-            <w:pict w14:anchorId="23EE9F09">
+            <w:pict>
               <v:rect id="_x0000_i1026" style="width:0;height:1.5pt" o:hralign="center" o:hrstd="t" o:hr="t" fillcolor="#a0a0a0" stroked="f"/>
             </w:pict>
           </w:r>
@@ -6318,7 +6441,6 @@
     <w:basedOn w:val="a0"/>
     <w:link w:val="ae"/>
     <w:uiPriority w:val="99"/>
-    <w:semiHidden/>
     <w:rsid w:val="00B50C94"/>
     <w:pPr>
       <w:spacing w:after="0" w:line="240" w:lineRule="auto"/>
@@ -6335,7 +6457,6 @@
     <w:basedOn w:val="a1"/>
     <w:link w:val="ad"/>
     <w:uiPriority w:val="99"/>
-    <w:semiHidden/>
     <w:rsid w:val="00B50C94"/>
     <w:rPr>
       <w:rFonts w:ascii="Times New Roman" w:eastAsia="Times New Roman" w:hAnsi="Times New Roman" w:cs="Times New Roman"/>
@@ -6363,6 +6484,45 @@
     <w:rPr>
       <w:color w:val="0563C1" w:themeColor="hyperlink"/>
       <w:u w:val="single"/>
+    </w:rPr>
+  </w:style>
+  <w:style w:type="paragraph" w:styleId="af1">
+    <w:name w:val="endnote text"/>
+    <w:basedOn w:val="a0"/>
+    <w:link w:val="af2"/>
+    <w:uiPriority w:val="99"/>
+    <w:semiHidden/>
+    <w:unhideWhenUsed/>
+    <w:rsid w:val="00440150"/>
+    <w:pPr>
+      <w:spacing w:after="0" w:line="240" w:lineRule="auto"/>
+    </w:pPr>
+    <w:rPr>
+      <w:sz w:val="20"/>
+      <w:szCs w:val="20"/>
+    </w:rPr>
+  </w:style>
+  <w:style w:type="character" w:customStyle="1" w:styleId="af2">
+    <w:name w:val="Текст концевой сноски Знак"/>
+    <w:basedOn w:val="a1"/>
+    <w:link w:val="af1"/>
+    <w:uiPriority w:val="99"/>
+    <w:semiHidden/>
+    <w:rsid w:val="00440150"/>
+    <w:rPr>
+      <w:sz w:val="20"/>
+      <w:szCs w:val="20"/>
+    </w:rPr>
+  </w:style>
+  <w:style w:type="character" w:styleId="af3">
+    <w:name w:val="endnote reference"/>
+    <w:basedOn w:val="a1"/>
+    <w:uiPriority w:val="99"/>
+    <w:semiHidden/>
+    <w:unhideWhenUsed/>
+    <w:rsid w:val="00440150"/>
+    <w:rPr>
+      <w:vertAlign w:val="superscript"/>
     </w:rPr>
   </w:style>
 </w:styles>
@@ -6634,7 +6794,7 @@
 </file>
 
 <file path=customXml/itemProps1.xml><?xml version="1.0" encoding="utf-8"?>
-<ds:datastoreItem xmlns:ds="http://schemas.openxmlformats.org/officeDocument/2006/customXml" ds:itemID="{8A285FDC-540D-4A90-9660-8D00A712E647}">
+<ds:datastoreItem xmlns:ds="http://schemas.openxmlformats.org/officeDocument/2006/customXml" ds:itemID="{D50C506C-F5B0-4B4B-B660-98694A41AFA3}">
   <ds:schemaRefs>
     <ds:schemaRef ds:uri="http://schemas.openxmlformats.org/officeDocument/2006/bibliography"/>
   </ds:schemaRefs>

</xml_diff>

<commit_message>
minor changes in aggr-app template on doc review
</commit_message>
<xml_diff>
--- a/backend/templates/docx/810_1_11.docx
+++ b/backend/templates/docx/810_1_11.docx
@@ -1,6 +1,6 @@
 
 <file path=word/document.xml><?xml version="1.0" encoding="utf-8"?>
-<w:document xmlns:wpc="http://schemas.microsoft.com/office/word/2010/wordprocessingCanvas" xmlns:cx="http://schemas.microsoft.com/office/drawing/2014/chartex" xmlns:cx1="http://schemas.microsoft.com/office/drawing/2015/9/8/chartex" xmlns:cx2="http://schemas.microsoft.com/office/drawing/2015/10/21/chartex" xmlns:cx3="http://schemas.microsoft.com/office/drawing/2016/5/9/chartex" xmlns:cx4="http://schemas.microsoft.com/office/drawing/2016/5/10/chartex" xmlns:cx5="http://schemas.microsoft.com/office/drawing/2016/5/11/chartex" xmlns:cx6="http://schemas.microsoft.com/office/drawing/2016/5/12/chartex" xmlns:cx7="http://schemas.microsoft.com/office/drawing/2016/5/13/chartex" xmlns:cx8="http://schemas.microsoft.com/office/drawing/2016/5/14/chartex" xmlns:mc="http://schemas.openxmlformats.org/markup-compatibility/2006" xmlns:aink="http://schemas.microsoft.com/office/drawing/2016/ink" xmlns:am3d="http://schemas.microsoft.com/office/drawing/2017/model3d" xmlns:o="urn:schemas-microsoft-com:office:office" xmlns:r="http://schemas.openxmlformats.org/officeDocument/2006/relationships" xmlns:m="http://schemas.openxmlformats.org/officeDocument/2006/math" xmlns:v="urn:schemas-microsoft-com:vml" xmlns:wp14="http://schemas.microsoft.com/office/word/2010/wordprocessingDrawing" xmlns:wp="http://schemas.openxmlformats.org/drawingml/2006/wordprocessingDrawing" xmlns:w10="urn:schemas-microsoft-com:office:word" xmlns:w="http://schemas.openxmlformats.org/wordprocessingml/2006/main" xmlns:w14="http://schemas.microsoft.com/office/word/2010/wordml" xmlns:w15="http://schemas.microsoft.com/office/word/2012/wordml" xmlns:w16cid="http://schemas.microsoft.com/office/word/2016/wordml/cid" xmlns:w16se="http://schemas.microsoft.com/office/word/2015/wordml/symex" xmlns:wpg="http://schemas.microsoft.com/office/word/2010/wordprocessingGroup" xmlns:wpi="http://schemas.microsoft.com/office/word/2010/wordprocessingInk" xmlns:wne="http://schemas.microsoft.com/office/word/2006/wordml" xmlns:wps="http://schemas.microsoft.com/office/word/2010/wordprocessingShape" mc:Ignorable="w14 w15 w16se w16cid wp14">
+<w:document xmlns:wpc="http://schemas.microsoft.com/office/word/2010/wordprocessingCanvas" xmlns:cx="http://schemas.microsoft.com/office/drawing/2014/chartex" xmlns:cx1="http://schemas.microsoft.com/office/drawing/2015/9/8/chartex" xmlns:cx2="http://schemas.microsoft.com/office/drawing/2015/10/21/chartex" xmlns:cx3="http://schemas.microsoft.com/office/drawing/2016/5/9/chartex" xmlns:cx4="http://schemas.microsoft.com/office/drawing/2016/5/10/chartex" xmlns:cx5="http://schemas.microsoft.com/office/drawing/2016/5/11/chartex" xmlns:cx6="http://schemas.microsoft.com/office/drawing/2016/5/12/chartex" xmlns:cx7="http://schemas.microsoft.com/office/drawing/2016/5/13/chartex" xmlns:cx8="http://schemas.microsoft.com/office/drawing/2016/5/14/chartex" xmlns:mc="http://schemas.openxmlformats.org/markup-compatibility/2006" xmlns:aink="http://schemas.microsoft.com/office/drawing/2016/ink" xmlns:am3d="http://schemas.microsoft.com/office/drawing/2017/model3d" xmlns:o="urn:schemas-microsoft-com:office:office" xmlns:oel="http://schemas.microsoft.com/office/2019/extlst" xmlns:r="http://schemas.openxmlformats.org/officeDocument/2006/relationships" xmlns:m="http://schemas.openxmlformats.org/officeDocument/2006/math" xmlns:v="urn:schemas-microsoft-com:vml" xmlns:wp14="http://schemas.microsoft.com/office/word/2010/wordprocessingDrawing" xmlns:wp="http://schemas.openxmlformats.org/drawingml/2006/wordprocessingDrawing" xmlns:w10="urn:schemas-microsoft-com:office:word" xmlns:w="http://schemas.openxmlformats.org/wordprocessingml/2006/main" xmlns:w14="http://schemas.microsoft.com/office/word/2010/wordml" xmlns:w15="http://schemas.microsoft.com/office/word/2012/wordml" xmlns:w16cex="http://schemas.microsoft.com/office/word/2018/wordml/cex" xmlns:w16cid="http://schemas.microsoft.com/office/word/2016/wordml/cid" xmlns:w16="http://schemas.microsoft.com/office/word/2018/wordml" xmlns:w16du="http://schemas.microsoft.com/office/word/2023/wordml/word16du" xmlns:w16sdtdh="http://schemas.microsoft.com/office/word/2020/wordml/sdtdatahash" xmlns:w16sdtfl="http://schemas.microsoft.com/office/word/2024/wordml/sdtformatlock" xmlns:w16se="http://schemas.microsoft.com/office/word/2015/wordml/symex" xmlns:wpg="http://schemas.microsoft.com/office/word/2010/wordprocessingGroup" xmlns:wpi="http://schemas.microsoft.com/office/word/2010/wordprocessingInk" xmlns:wne="http://schemas.microsoft.com/office/word/2006/wordml" xmlns:wps="http://schemas.microsoft.com/office/word/2010/wordprocessingShape" mc:Ignorable="w14 w15 w16se w16cid w16 w16cex w16sdtdh w16sdtfl w16du wp14">
   <w:body>
     <w:tbl>
       <w:tblPr>
@@ -24,29 +24,28 @@
         <w:gridCol w:w="743"/>
         <w:gridCol w:w="223"/>
         <w:gridCol w:w="889"/>
-        <w:gridCol w:w="283"/>
-        <w:gridCol w:w="590"/>
-        <w:gridCol w:w="2149"/>
-        <w:gridCol w:w="161"/>
-        <w:gridCol w:w="939"/>
-        <w:gridCol w:w="139"/>
+        <w:gridCol w:w="281"/>
+        <w:gridCol w:w="588"/>
+        <w:gridCol w:w="2147"/>
+        <w:gridCol w:w="159"/>
+        <w:gridCol w:w="1076"/>
         <w:gridCol w:w="214"/>
-        <w:gridCol w:w="496"/>
+        <w:gridCol w:w="494"/>
         <w:gridCol w:w="121"/>
         <w:gridCol w:w="94"/>
-        <w:gridCol w:w="271"/>
+        <w:gridCol w:w="269"/>
         <w:gridCol w:w="184"/>
         <w:gridCol w:w="1529"/>
-        <w:gridCol w:w="355"/>
+        <w:gridCol w:w="353"/>
         <w:gridCol w:w="541"/>
-        <w:gridCol w:w="135"/>
-        <w:gridCol w:w="149"/>
+        <w:gridCol w:w="133"/>
+        <w:gridCol w:w="167"/>
       </w:tblGrid>
       <w:tr>
         <w:tc>
           <w:tcPr>
-            <w:tcW w:w="3450" w:type="pct"/>
-            <w:gridSpan w:val="13"/>
+            <w:tcW w:w="3443" w:type="pct"/>
+            <w:gridSpan w:val="12"/>
           </w:tcPr>
           <w:p>
             <w:pPr>
@@ -80,7 +79,7 @@
         </w:tc>
         <w:tc>
           <w:tcPr>
-            <w:tcW w:w="223" w:type="pct"/>
+            <w:tcW w:w="222" w:type="pct"/>
             <w:gridSpan w:val="2"/>
           </w:tcPr>
           <w:p>
@@ -104,7 +103,7 @@
         </w:tc>
         <w:tc>
           <w:tcPr>
-            <w:tcW w:w="1188" w:type="pct"/>
+            <w:tcW w:w="1187" w:type="pct"/>
             <w:gridSpan w:val="3"/>
             <w:tcBorders>
               <w:bottom w:val="single" w:sz="4" w:space="0" w:color="auto"/>
@@ -120,7 +119,6 @@
                 <w:lang w:val="en-US"/>
               </w:rPr>
             </w:pPr>
-            <w:proofErr w:type="gramStart"/>
             <w:r>
               <w:rPr>
                 <w:rFonts w:ascii="Times New Roman" w:hAnsi="Times New Roman" w:cs="Times New Roman"/>
@@ -129,24 +127,13 @@
                 <w:szCs w:val="20"/>
                 <w:lang w:val="en-US"/>
               </w:rPr>
-              <w:t>{{ application</w:t>
-            </w:r>
-            <w:proofErr w:type="gramEnd"/>
-            <w:r>
-              <w:rPr>
-                <w:rFonts w:ascii="Times New Roman" w:hAnsi="Times New Roman" w:cs="Times New Roman"/>
-                <w:b/>
-                <w:sz w:val="20"/>
-                <w:szCs w:val="20"/>
-                <w:lang w:val="en-US"/>
-              </w:rPr>
-              <w:t xml:space="preserve"> }}</w:t>
-            </w:r>
-          </w:p>
-        </w:tc>
-        <w:tc>
-          <w:tcPr>
-            <w:tcW w:w="139" w:type="pct"/>
+              <w:t>{{ application }}</w:t>
+            </w:r>
+          </w:p>
+        </w:tc>
+        <w:tc>
+          <w:tcPr>
+            <w:tcW w:w="148" w:type="pct"/>
             <w:gridSpan w:val="2"/>
           </w:tcPr>
           <w:p>
@@ -165,8 +152,8 @@
       <w:tr>
         <w:tc>
           <w:tcPr>
-            <w:tcW w:w="4861" w:type="pct"/>
-            <w:gridSpan w:val="18"/>
+            <w:tcW w:w="4852" w:type="pct"/>
+            <w:gridSpan w:val="17"/>
           </w:tcPr>
           <w:p>
             <w:pPr>
@@ -184,13 +171,13 @@
                 <w:sz w:val="20"/>
                 <w:szCs w:val="20"/>
               </w:rPr>
-              <w:t>по рассмотрению технической документации судна в эксплуатации и ремонте</w:t>
-            </w:r>
-          </w:p>
-        </w:tc>
-        <w:tc>
-          <w:tcPr>
-            <w:tcW w:w="139" w:type="pct"/>
+              <w:t xml:space="preserve">по рассмотрению технической документации судна </w:t>
+            </w:r>
+          </w:p>
+        </w:tc>
+        <w:tc>
+          <w:tcPr>
+            <w:tcW w:w="148" w:type="pct"/>
             <w:gridSpan w:val="2"/>
           </w:tcPr>
           <w:p>
@@ -208,8 +195,8 @@
       <w:tr>
         <w:tc>
           <w:tcPr>
-            <w:tcW w:w="2997" w:type="pct"/>
-            <w:gridSpan w:val="9"/>
+            <w:tcW w:w="2992" w:type="pct"/>
+            <w:gridSpan w:val="8"/>
           </w:tcPr>
           <w:p>
             <w:pPr>
@@ -248,7 +235,7 @@
         </w:tc>
         <w:tc>
           <w:tcPr>
-            <w:tcW w:w="243" w:type="pct"/>
+            <w:tcW w:w="242" w:type="pct"/>
             <w:tcBorders>
               <w:bottom w:val="single" w:sz="4" w:space="0" w:color="auto"/>
             </w:tcBorders>
@@ -261,28 +248,16 @@
                 <w:rFonts w:ascii="Times New Roman" w:hAnsi="Times New Roman" w:cs="Times New Roman"/>
                 <w:sz w:val="20"/>
                 <w:szCs w:val="20"/>
-                <w:lang w:val="en-US"/>
-              </w:rPr>
-            </w:pPr>
-            <w:proofErr w:type="gramStart"/>
-            <w:r>
-              <w:rPr>
-                <w:rFonts w:ascii="Times New Roman" w:hAnsi="Times New Roman" w:cs="Times New Roman"/>
-                <w:sz w:val="20"/>
-                <w:szCs w:val="20"/>
-                <w:lang w:val="en-US"/>
-              </w:rPr>
-              <w:t>{{ day</w:t>
-            </w:r>
-            <w:proofErr w:type="gramEnd"/>
-            <w:r>
-              <w:rPr>
-                <w:rFonts w:ascii="Times New Roman" w:hAnsi="Times New Roman" w:cs="Times New Roman"/>
-                <w:sz w:val="20"/>
-                <w:szCs w:val="20"/>
-                <w:lang w:val="en-US"/>
-              </w:rPr>
-              <w:t xml:space="preserve"> }}</w:t>
+              </w:rPr>
+            </w:pPr>
+            <w:r>
+              <w:rPr>
+                <w:rFonts w:ascii="Times New Roman" w:hAnsi="Times New Roman" w:cs="Times New Roman"/>
+                <w:sz w:val="20"/>
+                <w:szCs w:val="20"/>
+                <w:lang w:val="en-US"/>
+              </w:rPr>
+              <w:t>{{ day }}</w:t>
             </w:r>
           </w:p>
         </w:tc>
@@ -312,7 +287,7 @@
         </w:tc>
         <w:tc>
           <w:tcPr>
-            <w:tcW w:w="972" w:type="pct"/>
+            <w:tcW w:w="971" w:type="pct"/>
             <w:gridSpan w:val="3"/>
             <w:tcBorders>
               <w:bottom w:val="single" w:sz="4" w:space="0" w:color="auto"/>
@@ -326,34 +301,22 @@
                 <w:rFonts w:ascii="Times New Roman" w:hAnsi="Times New Roman" w:cs="Times New Roman"/>
                 <w:sz w:val="20"/>
                 <w:szCs w:val="20"/>
-                <w:lang w:val="en-US"/>
-              </w:rPr>
-            </w:pPr>
-            <w:proofErr w:type="gramStart"/>
-            <w:r>
-              <w:rPr>
-                <w:rFonts w:ascii="Times New Roman" w:hAnsi="Times New Roman" w:cs="Times New Roman"/>
-                <w:sz w:val="20"/>
-                <w:szCs w:val="20"/>
-                <w:lang w:val="en-US"/>
-              </w:rPr>
-              <w:t>{{ month</w:t>
-            </w:r>
-            <w:proofErr w:type="gramEnd"/>
-            <w:r>
-              <w:rPr>
-                <w:rFonts w:ascii="Times New Roman" w:hAnsi="Times New Roman" w:cs="Times New Roman"/>
-                <w:sz w:val="20"/>
-                <w:szCs w:val="20"/>
-                <w:lang w:val="en-US"/>
-              </w:rPr>
-              <w:t xml:space="preserve"> }}</w:t>
-            </w:r>
-          </w:p>
-        </w:tc>
-        <w:tc>
-          <w:tcPr>
-            <w:tcW w:w="174" w:type="pct"/>
+              </w:rPr>
+            </w:pPr>
+            <w:r>
+              <w:rPr>
+                <w:rFonts w:ascii="Times New Roman" w:hAnsi="Times New Roman" w:cs="Times New Roman"/>
+                <w:sz w:val="20"/>
+                <w:szCs w:val="20"/>
+                <w:lang w:val="en-US"/>
+              </w:rPr>
+              <w:t>{{ month }}</w:t>
+            </w:r>
+          </w:p>
+        </w:tc>
+        <w:tc>
+          <w:tcPr>
+            <w:tcW w:w="173" w:type="pct"/>
             <w:vAlign w:val="bottom"/>
           </w:tcPr>
           <w:p>
@@ -384,39 +347,27 @@
           </w:tcPr>
           <w:p>
             <w:pPr>
-              <w:jc w:val="center"/>
-              <w:rPr>
-                <w:rFonts w:ascii="Times New Roman" w:hAnsi="Times New Roman" w:cs="Times New Roman"/>
-                <w:sz w:val="20"/>
-                <w:szCs w:val="20"/>
-                <w:lang w:val="en-US"/>
-              </w:rPr>
-            </w:pPr>
-            <w:proofErr w:type="gramStart"/>
-            <w:r>
-              <w:rPr>
-                <w:rFonts w:ascii="Times New Roman" w:hAnsi="Times New Roman" w:cs="Times New Roman"/>
-                <w:sz w:val="20"/>
-                <w:szCs w:val="20"/>
-                <w:lang w:val="en-US"/>
-              </w:rPr>
-              <w:t>{{ year</w:t>
-            </w:r>
-            <w:proofErr w:type="gramEnd"/>
-            <w:r>
-              <w:rPr>
-                <w:rFonts w:ascii="Times New Roman" w:hAnsi="Times New Roman" w:cs="Times New Roman"/>
-                <w:sz w:val="20"/>
-                <w:szCs w:val="20"/>
-                <w:lang w:val="en-US"/>
-              </w:rPr>
-              <w:t xml:space="preserve"> }}</w:t>
-            </w:r>
-          </w:p>
-        </w:tc>
-        <w:tc>
-          <w:tcPr>
-            <w:tcW w:w="139" w:type="pct"/>
+              <w:rPr>
+                <w:rFonts w:ascii="Times New Roman" w:hAnsi="Times New Roman" w:cs="Times New Roman"/>
+                <w:sz w:val="20"/>
+                <w:szCs w:val="20"/>
+                <w:lang w:val="en-US"/>
+              </w:rPr>
+            </w:pPr>
+            <w:r>
+              <w:rPr>
+                <w:rFonts w:ascii="Times New Roman" w:hAnsi="Times New Roman" w:cs="Times New Roman"/>
+                <w:sz w:val="20"/>
+                <w:szCs w:val="20"/>
+                <w:lang w:val="en-US"/>
+              </w:rPr>
+              <w:t>{{ year }}</w:t>
+            </w:r>
+          </w:p>
+        </w:tc>
+        <w:tc>
+          <w:tcPr>
+            <w:tcW w:w="148" w:type="pct"/>
             <w:gridSpan w:val="2"/>
             <w:vAlign w:val="bottom"/>
           </w:tcPr>
@@ -443,7 +394,7 @@
         <w:tc>
           <w:tcPr>
             <w:tcW w:w="5000" w:type="pct"/>
-            <w:gridSpan w:val="20"/>
+            <w:gridSpan w:val="19"/>
           </w:tcPr>
           <w:p>
             <w:pPr>
@@ -484,7 +435,7 @@
         <w:tc>
           <w:tcPr>
             <w:tcW w:w="4527" w:type="pct"/>
-            <w:gridSpan w:val="18"/>
+            <w:gridSpan w:val="17"/>
             <w:tcBorders>
               <w:bottom w:val="single" w:sz="4" w:space="0" w:color="auto"/>
             </w:tcBorders>
@@ -507,27 +458,7 @@
                 <w:szCs w:val="20"/>
                 <w:lang w:val="en-US"/>
               </w:rPr>
-              <w:t xml:space="preserve">  </w:t>
-            </w:r>
-            <w:proofErr w:type="gramStart"/>
-            <w:r>
-              <w:rPr>
-                <w:rFonts w:ascii="Times New Roman" w:hAnsi="Times New Roman" w:cs="Times New Roman"/>
-                <w:sz w:val="20"/>
-                <w:szCs w:val="20"/>
-                <w:lang w:val="en-US"/>
-              </w:rPr>
-              <w:t>{{ company</w:t>
-            </w:r>
-            <w:proofErr w:type="gramEnd"/>
-            <w:r>
-              <w:rPr>
-                <w:rFonts w:ascii="Times New Roman" w:hAnsi="Times New Roman" w:cs="Times New Roman"/>
-                <w:sz w:val="20"/>
-                <w:szCs w:val="20"/>
-                <w:lang w:val="en-US"/>
-              </w:rPr>
-              <w:t xml:space="preserve"> }}</w:t>
+              <w:t xml:space="preserve">  {{ company }}</w:t>
             </w:r>
           </w:p>
         </w:tc>
@@ -558,8 +489,8 @@
         </w:tc>
         <w:tc>
           <w:tcPr>
-            <w:tcW w:w="4563" w:type="pct"/>
-            <w:gridSpan w:val="18"/>
+            <w:tcW w:w="4554" w:type="pct"/>
+            <w:gridSpan w:val="17"/>
             <w:tcBorders>
               <w:bottom w:val="single" w:sz="4" w:space="0" w:color="auto"/>
             </w:tcBorders>
@@ -573,31 +504,20 @@
                 <w:szCs w:val="20"/>
               </w:rPr>
             </w:pPr>
-            <w:proofErr w:type="gramStart"/>
-            <w:r>
-              <w:rPr>
-                <w:rFonts w:ascii="Times New Roman" w:hAnsi="Times New Roman" w:cs="Times New Roman"/>
-                <w:sz w:val="20"/>
-                <w:szCs w:val="20"/>
-                <w:lang w:val="en-US"/>
-              </w:rPr>
-              <w:t>{{ applicant</w:t>
-            </w:r>
-            <w:proofErr w:type="gramEnd"/>
-            <w:r>
-              <w:rPr>
-                <w:rFonts w:ascii="Times New Roman" w:hAnsi="Times New Roman" w:cs="Times New Roman"/>
-                <w:sz w:val="20"/>
-                <w:szCs w:val="20"/>
-                <w:lang w:val="en-US"/>
-              </w:rPr>
-              <w:t xml:space="preserve"> }}</w:t>
-            </w:r>
-          </w:p>
-        </w:tc>
-        <w:tc>
-          <w:tcPr>
-            <w:tcW w:w="73" w:type="pct"/>
+            <w:r>
+              <w:rPr>
+                <w:rFonts w:ascii="Times New Roman" w:hAnsi="Times New Roman" w:cs="Times New Roman"/>
+                <w:sz w:val="20"/>
+                <w:szCs w:val="20"/>
+                <w:lang w:val="en-US"/>
+              </w:rPr>
+              <w:t>{{ applicant }}</w:t>
+            </w:r>
+          </w:p>
+        </w:tc>
+        <w:tc>
+          <w:tcPr>
+            <w:tcW w:w="82" w:type="pct"/>
             <w:vAlign w:val="bottom"/>
           </w:tcPr>
           <w:p>
@@ -640,8 +560,8 @@
         </w:tc>
         <w:tc>
           <w:tcPr>
-            <w:tcW w:w="4563" w:type="pct"/>
-            <w:gridSpan w:val="18"/>
+            <w:tcW w:w="4554" w:type="pct"/>
+            <w:gridSpan w:val="17"/>
             <w:tcBorders>
               <w:top w:val="single" w:sz="4" w:space="0" w:color="auto"/>
             </w:tcBorders>
@@ -686,7 +606,7 @@
         </w:tc>
         <w:tc>
           <w:tcPr>
-            <w:tcW w:w="73" w:type="pct"/>
+            <w:tcW w:w="82" w:type="pct"/>
           </w:tcPr>
           <w:p>
             <w:pPr>
@@ -705,7 +625,7 @@
       <w:tr>
         <w:tc>
           <w:tcPr>
-            <w:tcW w:w="1337" w:type="pct"/>
+            <w:tcW w:w="1335" w:type="pct"/>
             <w:gridSpan w:val="5"/>
             <w:vAlign w:val="bottom"/>
           </w:tcPr>
@@ -737,8 +657,8 @@
         </w:tc>
         <w:tc>
           <w:tcPr>
-            <w:tcW w:w="3663" w:type="pct"/>
-            <w:gridSpan w:val="15"/>
+            <w:tcW w:w="3665" w:type="pct"/>
+            <w:gridSpan w:val="14"/>
             <w:tcBorders>
               <w:bottom w:val="single" w:sz="4" w:space="0" w:color="auto"/>
             </w:tcBorders>
@@ -761,47 +681,7 @@
                 <w:szCs w:val="20"/>
                 <w:lang w:val="en-US"/>
               </w:rPr>
-              <w:t xml:space="preserve">  </w:t>
-            </w:r>
-            <w:proofErr w:type="gramStart"/>
-            <w:r>
-              <w:rPr>
-                <w:rFonts w:ascii="Times New Roman" w:hAnsi="Times New Roman" w:cs="Times New Roman"/>
-                <w:sz w:val="20"/>
-                <w:szCs w:val="20"/>
-                <w:lang w:val="en-US"/>
-              </w:rPr>
-              <w:t xml:space="preserve">{{ </w:t>
-            </w:r>
-            <w:proofErr w:type="spellStart"/>
-            <w:r>
-              <w:rPr>
-                <w:rFonts w:ascii="Times New Roman" w:hAnsi="Times New Roman" w:cs="Times New Roman"/>
-                <w:sz w:val="20"/>
-                <w:szCs w:val="20"/>
-                <w:lang w:val="en-US"/>
-              </w:rPr>
-              <w:t>applicant</w:t>
-            </w:r>
-            <w:proofErr w:type="gramEnd"/>
-            <w:r>
-              <w:rPr>
-                <w:rFonts w:ascii="Times New Roman" w:hAnsi="Times New Roman" w:cs="Times New Roman"/>
-                <w:sz w:val="20"/>
-                <w:szCs w:val="20"/>
-                <w:lang w:val="en-US"/>
-              </w:rPr>
-              <w:t>_proxy</w:t>
-            </w:r>
-            <w:proofErr w:type="spellEnd"/>
-            <w:r>
-              <w:rPr>
-                <w:rFonts w:ascii="Times New Roman" w:hAnsi="Times New Roman" w:cs="Times New Roman"/>
-                <w:sz w:val="20"/>
-                <w:szCs w:val="20"/>
-                <w:lang w:val="en-US"/>
-              </w:rPr>
-              <w:t xml:space="preserve"> }}</w:t>
+              <w:t xml:space="preserve">  {{ applicant_proxy }}</w:t>
             </w:r>
           </w:p>
         </w:tc>
@@ -810,7 +690,7 @@
         <w:tc>
           <w:tcPr>
             <w:tcW w:w="5000" w:type="pct"/>
-            <w:gridSpan w:val="20"/>
+            <w:gridSpan w:val="19"/>
             <w:vAlign w:val="bottom"/>
           </w:tcPr>
           <w:p>
@@ -859,8 +739,8 @@
         </w:tc>
         <w:tc>
           <w:tcPr>
-            <w:tcW w:w="4563" w:type="pct"/>
-            <w:gridSpan w:val="18"/>
+            <w:tcW w:w="4554" w:type="pct"/>
+            <w:gridSpan w:val="17"/>
             <w:tcBorders>
               <w:bottom w:val="single" w:sz="4" w:space="0" w:color="auto"/>
             </w:tcBorders>
@@ -872,34 +752,22 @@
                 <w:rFonts w:ascii="Times New Roman" w:hAnsi="Times New Roman" w:cs="Times New Roman"/>
                 <w:sz w:val="20"/>
                 <w:szCs w:val="20"/>
-                <w:lang w:val="en-US"/>
-              </w:rPr>
-            </w:pPr>
-            <w:proofErr w:type="gramStart"/>
-            <w:r>
-              <w:rPr>
-                <w:rFonts w:ascii="Times New Roman" w:hAnsi="Times New Roman" w:cs="Times New Roman"/>
-                <w:sz w:val="20"/>
-                <w:szCs w:val="20"/>
-                <w:lang w:val="en-US"/>
-              </w:rPr>
-              <w:t>{{ register</w:t>
-            </w:r>
-            <w:proofErr w:type="gramEnd"/>
-            <w:r>
-              <w:rPr>
-                <w:rFonts w:ascii="Times New Roman" w:hAnsi="Times New Roman" w:cs="Times New Roman"/>
-                <w:sz w:val="20"/>
-                <w:szCs w:val="20"/>
-                <w:lang w:val="en-US"/>
-              </w:rPr>
-              <w:t xml:space="preserve"> }}</w:t>
-            </w:r>
-          </w:p>
-        </w:tc>
-        <w:tc>
-          <w:tcPr>
-            <w:tcW w:w="73" w:type="pct"/>
+              </w:rPr>
+            </w:pPr>
+            <w:r>
+              <w:rPr>
+                <w:rFonts w:ascii="Times New Roman" w:hAnsi="Times New Roman" w:cs="Times New Roman"/>
+                <w:sz w:val="20"/>
+                <w:szCs w:val="20"/>
+                <w:lang w:val="en-US"/>
+              </w:rPr>
+              <w:t>{{ register }}</w:t>
+            </w:r>
+          </w:p>
+        </w:tc>
+        <w:tc>
+          <w:tcPr>
+            <w:tcW w:w="82" w:type="pct"/>
             <w:vAlign w:val="bottom"/>
           </w:tcPr>
           <w:p>
@@ -926,7 +794,7 @@
       <w:tr>
         <w:tc>
           <w:tcPr>
-            <w:tcW w:w="1337" w:type="pct"/>
+            <w:tcW w:w="1335" w:type="pct"/>
             <w:gridSpan w:val="5"/>
             <w:vAlign w:val="bottom"/>
           </w:tcPr>
@@ -950,8 +818,8 @@
         </w:tc>
         <w:tc>
           <w:tcPr>
-            <w:tcW w:w="3663" w:type="pct"/>
-            <w:gridSpan w:val="15"/>
+            <w:tcW w:w="3665" w:type="pct"/>
+            <w:gridSpan w:val="14"/>
             <w:tcBorders>
               <w:bottom w:val="single" w:sz="4" w:space="0" w:color="auto"/>
             </w:tcBorders>
@@ -974,47 +842,7 @@
                 <w:szCs w:val="20"/>
                 <w:lang w:val="en-US"/>
               </w:rPr>
-              <w:t xml:space="preserve">  </w:t>
-            </w:r>
-            <w:proofErr w:type="gramStart"/>
-            <w:r>
-              <w:rPr>
-                <w:rFonts w:ascii="Times New Roman" w:hAnsi="Times New Roman" w:cs="Times New Roman"/>
-                <w:sz w:val="20"/>
-                <w:szCs w:val="20"/>
-                <w:lang w:val="en-US"/>
-              </w:rPr>
-              <w:t xml:space="preserve">{{ </w:t>
-            </w:r>
-            <w:proofErr w:type="spellStart"/>
-            <w:r>
-              <w:rPr>
-                <w:rFonts w:ascii="Times New Roman" w:hAnsi="Times New Roman" w:cs="Times New Roman"/>
-                <w:sz w:val="20"/>
-                <w:szCs w:val="20"/>
-                <w:lang w:val="en-US"/>
-              </w:rPr>
-              <w:t>register</w:t>
-            </w:r>
-            <w:proofErr w:type="gramEnd"/>
-            <w:r>
-              <w:rPr>
-                <w:rFonts w:ascii="Times New Roman" w:hAnsi="Times New Roman" w:cs="Times New Roman"/>
-                <w:sz w:val="20"/>
-                <w:szCs w:val="20"/>
-                <w:lang w:val="en-US"/>
-              </w:rPr>
-              <w:t>_signer_proxy</w:t>
-            </w:r>
-            <w:proofErr w:type="spellEnd"/>
-            <w:r>
-              <w:rPr>
-                <w:rFonts w:ascii="Times New Roman" w:hAnsi="Times New Roman" w:cs="Times New Roman"/>
-                <w:sz w:val="20"/>
-                <w:szCs w:val="20"/>
-                <w:lang w:val="en-US"/>
-              </w:rPr>
-              <w:t xml:space="preserve"> }}</w:t>
+              <w:t xml:space="preserve">  {{ register_signer_proxy }}</w:t>
             </w:r>
           </w:p>
         </w:tc>
@@ -1023,7 +851,7 @@
         <w:tc>
           <w:tcPr>
             <w:tcW w:w="5000" w:type="pct"/>
-            <w:gridSpan w:val="20"/>
+            <w:gridSpan w:val="19"/>
           </w:tcPr>
           <w:p>
             <w:pPr>
@@ -1040,7 +868,18 @@
                 <w:sz w:val="20"/>
                 <w:szCs w:val="20"/>
               </w:rPr>
-              <w:t xml:space="preserve">заключили настоящий договор о рассмотрении технической документации </w:t>
+              <w:t>заключили настоящий договор о рассмотрении технической документации</w:t>
+            </w:r>
+            <w:r>
+              <w:rPr>
+                <w:rFonts w:ascii="Times New Roman" w:hAnsi="Times New Roman" w:cs="Times New Roman"/>
+                <w:bCs/>
+                <w:iCs/>
+                <w:sz w:val="20"/>
+                <w:szCs w:val="20"/>
+                <w:vertAlign w:val="superscript"/>
+              </w:rPr>
+              <w:footnoteReference w:id="1"/>
             </w:r>
           </w:p>
           <w:p>
@@ -1078,7 +917,6 @@
                   <w14:uncheckedState w14:val="2610" w14:font="MS Gothic"/>
                 </w14:checkbox>
               </w:sdtPr>
-              <w:sdtEndPr/>
               <w:sdtContent>
                 <w:r>
                   <w:rPr>
@@ -1106,7 +944,7 @@
                 <w:sz w:val="20"/>
                 <w:szCs w:val="20"/>
               </w:rPr>
-              <w:footnoteReference w:id="1"/>
+              <w:footnoteReference w:id="2"/>
             </w:r>
             <w:r>
               <w:rPr>
@@ -1125,7 +963,6 @@
                   <w14:uncheckedState w14:val="2610" w14:font="MS Gothic"/>
                 </w14:checkbox>
               </w:sdtPr>
-              <w:sdtEndPr/>
               <w:sdtContent>
                 <w:r>
                   <w:rPr>
@@ -1136,50 +973,13 @@
               </w:sdtContent>
             </w:sdt>
           </w:p>
-          <w:p>
-            <w:pPr>
-              <w:jc w:val="both"/>
-              <w:rPr>
-                <w:rFonts w:ascii="Times New Roman" w:hAnsi="Times New Roman" w:cs="Times New Roman"/>
-                <w:sz w:val="20"/>
-                <w:szCs w:val="20"/>
-              </w:rPr>
-            </w:pPr>
-            <w:r>
-              <w:rPr>
-                <w:rFonts w:ascii="Times New Roman" w:hAnsi="Times New Roman" w:cs="Times New Roman"/>
-                <w:sz w:val="20"/>
-                <w:szCs w:val="20"/>
-              </w:rPr>
-              <w:t>в эксплуатации</w:t>
-            </w:r>
-            <w:r>
-              <w:rPr>
-                <w:rFonts w:ascii="Times New Roman" w:hAnsi="Times New Roman" w:cs="Times New Roman"/>
-                <w:sz w:val="20"/>
-                <w:szCs w:val="20"/>
-              </w:rPr>
-              <w:t xml:space="preserve"> и ремонте</w:t>
-            </w:r>
-            <w:r>
-              <w:rPr>
-                <w:rFonts w:ascii="Times New Roman" w:hAnsi="Times New Roman" w:cs="Times New Roman"/>
-                <w:bCs/>
-                <w:iCs/>
-                <w:sz w:val="20"/>
-                <w:szCs w:val="20"/>
-                <w:vertAlign w:val="superscript"/>
-              </w:rPr>
-              <w:footnoteReference w:id="2"/>
-            </w:r>
-          </w:p>
         </w:tc>
       </w:tr>
       <w:tr>
         <w:tc>
           <w:tcPr>
             <w:tcW w:w="5000" w:type="pct"/>
-            <w:gridSpan w:val="20"/>
+            <w:gridSpan w:val="19"/>
             <w:tcBorders>
               <w:bottom w:val="single" w:sz="4" w:space="0" w:color="auto"/>
             </w:tcBorders>
@@ -1193,45 +993,14 @@
                 <w:szCs w:val="20"/>
               </w:rPr>
             </w:pPr>
-            <w:proofErr w:type="gramStart"/>
-            <w:r>
-              <w:rPr>
-                <w:rFonts w:ascii="Times New Roman" w:hAnsi="Times New Roman" w:cs="Times New Roman"/>
-                <w:sz w:val="20"/>
-                <w:szCs w:val="20"/>
-                <w:lang w:val="en-US"/>
-              </w:rPr>
-              <w:t xml:space="preserve">{{ </w:t>
-            </w:r>
-            <w:proofErr w:type="spellStart"/>
-            <w:r>
-              <w:rPr>
-                <w:rFonts w:ascii="Times New Roman" w:hAnsi="Times New Roman" w:cs="Times New Roman"/>
-                <w:sz w:val="20"/>
-                <w:szCs w:val="20"/>
-                <w:lang w:val="en-US"/>
-              </w:rPr>
-              <w:t>survey</w:t>
-            </w:r>
-            <w:proofErr w:type="gramEnd"/>
-            <w:r>
-              <w:rPr>
-                <w:rFonts w:ascii="Times New Roman" w:hAnsi="Times New Roman" w:cs="Times New Roman"/>
-                <w:sz w:val="20"/>
-                <w:szCs w:val="20"/>
-                <w:lang w:val="en-US"/>
-              </w:rPr>
-              <w:t>_scope</w:t>
-            </w:r>
-            <w:proofErr w:type="spellEnd"/>
-            <w:r>
-              <w:rPr>
-                <w:rFonts w:ascii="Times New Roman" w:hAnsi="Times New Roman" w:cs="Times New Roman"/>
-                <w:sz w:val="20"/>
-                <w:szCs w:val="20"/>
-                <w:lang w:val="en-US"/>
-              </w:rPr>
-              <w:t xml:space="preserve"> }}</w:t>
+            <w:r>
+              <w:rPr>
+                <w:rFonts w:ascii="Times New Roman" w:hAnsi="Times New Roman" w:cs="Times New Roman"/>
+                <w:sz w:val="20"/>
+                <w:szCs w:val="20"/>
+                <w:lang w:val="en-US"/>
+              </w:rPr>
+              <w:t>{{ survey_scope }}</w:t>
             </w:r>
           </w:p>
         </w:tc>
@@ -1240,7 +1009,7 @@
         <w:tc>
           <w:tcPr>
             <w:tcW w:w="5000" w:type="pct"/>
-            <w:gridSpan w:val="20"/>
+            <w:gridSpan w:val="19"/>
             <w:tcBorders>
               <w:top w:val="single" w:sz="4" w:space="0" w:color="auto"/>
               <w:bottom w:val="single" w:sz="4" w:space="0" w:color="auto"/>
@@ -1272,7 +1041,7 @@
         <w:tc>
           <w:tcPr>
             <w:tcW w:w="5000" w:type="pct"/>
-            <w:gridSpan w:val="20"/>
+            <w:gridSpan w:val="19"/>
             <w:tcBorders>
               <w:top w:val="single" w:sz="4" w:space="0" w:color="auto"/>
             </w:tcBorders>
@@ -1314,7 +1083,39 @@
                 <w:sz w:val="20"/>
                 <w:szCs w:val="20"/>
               </w:rPr>
-              <w:t>и другим нормативным документам Регистра, действующим на дату подписания договора.</w:t>
+              <w:t xml:space="preserve">и другим нормативным документам Регистра, действующим </w:t>
+            </w:r>
+            <w:r>
+              <w:rPr>
+                <w:rFonts w:ascii="Times New Roman" w:hAnsi="Times New Roman" w:cs="Times New Roman"/>
+                <w:bCs/>
+                <w:i/>
+                <w:iCs/>
+                <w:sz w:val="20"/>
+                <w:szCs w:val="20"/>
+              </w:rPr>
+              <w:t xml:space="preserve">на дату подписания </w:t>
+            </w:r>
+            <w:r>
+              <w:rPr>
+                <w:rFonts w:ascii="Times New Roman" w:hAnsi="Times New Roman" w:cs="Times New Roman"/>
+                <w:bCs/>
+                <w:i/>
+                <w:iCs/>
+                <w:sz w:val="20"/>
+                <w:szCs w:val="20"/>
+              </w:rPr>
+              <w:t>договора</w:t>
+            </w:r>
+            <w:r>
+              <w:rPr>
+                <w:rFonts w:ascii="Times New Roman" w:hAnsi="Times New Roman" w:cs="Times New Roman"/>
+                <w:bCs/>
+                <w:iCs/>
+                <w:sz w:val="20"/>
+                <w:szCs w:val="20"/>
+              </w:rPr>
+              <w:t>.</w:t>
             </w:r>
           </w:p>
         </w:tc>
@@ -1323,7 +1124,7 @@
         <w:tc>
           <w:tcPr>
             <w:tcW w:w="5000" w:type="pct"/>
-            <w:gridSpan w:val="20"/>
+            <w:gridSpan w:val="19"/>
           </w:tcPr>
           <w:p>
             <w:pPr>
@@ -1397,7 +1198,7 @@
         <w:tc>
           <w:tcPr>
             <w:tcW w:w="5000" w:type="pct"/>
-            <w:gridSpan w:val="20"/>
+            <w:gridSpan w:val="19"/>
           </w:tcPr>
           <w:p>
             <w:pPr>
@@ -1431,7 +1232,7 @@
         <w:tc>
           <w:tcPr>
             <w:tcW w:w="5000" w:type="pct"/>
-            <w:gridSpan w:val="20"/>
+            <w:gridSpan w:val="19"/>
           </w:tcPr>
           <w:p>
             <w:pPr>
@@ -1481,7 +1282,7 @@
         <w:tc>
           <w:tcPr>
             <w:tcW w:w="5000" w:type="pct"/>
-            <w:gridSpan w:val="20"/>
+            <w:gridSpan w:val="19"/>
           </w:tcPr>
           <w:p>
             <w:pPr>
@@ -1515,7 +1316,7 @@
         <w:tc>
           <w:tcPr>
             <w:tcW w:w="5000" w:type="pct"/>
-            <w:gridSpan w:val="20"/>
+            <w:gridSpan w:val="19"/>
           </w:tcPr>
           <w:p>
             <w:pPr>
@@ -1549,7 +1350,7 @@
         <w:tc>
           <w:tcPr>
             <w:tcW w:w="5000" w:type="pct"/>
-            <w:gridSpan w:val="20"/>
+            <w:gridSpan w:val="19"/>
           </w:tcPr>
           <w:p>
             <w:pPr>
@@ -1602,7 +1403,7 @@
         <w:tc>
           <w:tcPr>
             <w:tcW w:w="5000" w:type="pct"/>
-            <w:gridSpan w:val="20"/>
+            <w:gridSpan w:val="19"/>
           </w:tcPr>
           <w:p>
             <w:pPr>
@@ -1657,7 +1458,6 @@
               </w:rPr>
               <w:t xml:space="preserve"> </w:t>
             </w:r>
-            <w:proofErr w:type="gramStart"/>
             <w:r>
               <w:rPr>
                 <w:rFonts w:ascii="Times New Roman" w:hAnsi="Times New Roman" w:cs="Times New Roman"/>
@@ -1666,18 +1466,7 @@
                 <w:u w:val="single"/>
                 <w:lang w:val="en-US"/>
               </w:rPr>
-              <w:t>{{ currency</w:t>
-            </w:r>
-            <w:proofErr w:type="gramEnd"/>
-            <w:r>
-              <w:rPr>
-                <w:rFonts w:ascii="Times New Roman" w:hAnsi="Times New Roman" w:cs="Times New Roman"/>
-                <w:sz w:val="20"/>
-                <w:szCs w:val="20"/>
-                <w:u w:val="single"/>
-                <w:lang w:val="en-US"/>
-              </w:rPr>
-              <w:t xml:space="preserve"> }}</w:t>
+              <w:t>{{ currency }}</w:t>
             </w:r>
           </w:p>
         </w:tc>
@@ -1686,7 +1475,7 @@
         <w:tc>
           <w:tcPr>
             <w:tcW w:w="5000" w:type="pct"/>
-            <w:gridSpan w:val="20"/>
+            <w:gridSpan w:val="19"/>
           </w:tcPr>
           <w:p>
             <w:pPr>
@@ -1772,7 +1561,7 @@
         <w:tc>
           <w:tcPr>
             <w:tcW w:w="5000" w:type="pct"/>
-            <w:gridSpan w:val="20"/>
+            <w:gridSpan w:val="19"/>
           </w:tcPr>
           <w:p>
             <w:pPr>
@@ -1798,7 +1587,7 @@
                 <w:szCs w:val="20"/>
                 <w:lang w:val="en-US"/>
               </w:rPr>
-              <w:t>---</w:t>
+              <w:t>--</w:t>
             </w:r>
             <w:r>
               <w:rPr>
@@ -1815,7 +1604,7 @@
         <w:tc>
           <w:tcPr>
             <w:tcW w:w="5000" w:type="pct"/>
-            <w:gridSpan w:val="20"/>
+            <w:gridSpan w:val="19"/>
           </w:tcPr>
           <w:p>
             <w:pPr>
@@ -1849,7 +1638,7 @@
         <w:tc>
           <w:tcPr>
             <w:tcW w:w="5000" w:type="pct"/>
-            <w:gridSpan w:val="20"/>
+            <w:gridSpan w:val="19"/>
           </w:tcPr>
           <w:p>
             <w:pPr>
@@ -1866,7 +1655,7 @@
       <w:tr>
         <w:tc>
           <w:tcPr>
-            <w:tcW w:w="2468" w:type="pct"/>
+            <w:tcW w:w="2464" w:type="pct"/>
             <w:gridSpan w:val="7"/>
           </w:tcPr>
           <w:p>
@@ -1889,8 +1678,8 @@
         </w:tc>
         <w:tc>
           <w:tcPr>
-            <w:tcW w:w="2532" w:type="pct"/>
-            <w:gridSpan w:val="13"/>
+            <w:tcW w:w="2536" w:type="pct"/>
+            <w:gridSpan w:val="12"/>
           </w:tcPr>
           <w:p>
             <w:pPr>
@@ -1914,7 +1703,7 @@
       <w:tr>
         <w:tc>
           <w:tcPr>
-            <w:tcW w:w="2468" w:type="pct"/>
+            <w:tcW w:w="2464" w:type="pct"/>
             <w:gridSpan w:val="7"/>
           </w:tcPr>
           <w:p>
@@ -1931,162 +1720,46 @@
                 <w:sz w:val="20"/>
                 <w:szCs w:val="20"/>
               </w:rPr>
+              <w:t xml:space="preserve">Юридический </w:t>
+            </w:r>
+            <w:r>
+              <w:rPr>
+                <w:rFonts w:ascii="Times New Roman" w:hAnsi="Times New Roman" w:cs="Times New Roman"/>
+                <w:sz w:val="20"/>
+                <w:szCs w:val="20"/>
+              </w:rPr>
+              <w:t>адрес</w:t>
+            </w:r>
+            <w:r>
+              <w:rPr>
+                <w:rFonts w:ascii="Times New Roman" w:hAnsi="Times New Roman" w:cs="Times New Roman"/>
+                <w:sz w:val="20"/>
+                <w:szCs w:val="20"/>
+              </w:rPr>
+              <w:t>:</w:t>
+            </w:r>
+          </w:p>
+        </w:tc>
+        <w:tc>
+          <w:tcPr>
+            <w:tcW w:w="2536" w:type="pct"/>
+            <w:gridSpan w:val="12"/>
+          </w:tcPr>
+          <w:p>
+            <w:pPr>
+              <w:rPr>
+                <w:rFonts w:ascii="Times New Roman" w:hAnsi="Times New Roman" w:cs="Times New Roman"/>
+                <w:sz w:val="20"/>
+                <w:szCs w:val="20"/>
+              </w:rPr>
+            </w:pPr>
+            <w:r>
+              <w:rPr>
+                <w:rFonts w:ascii="Times New Roman" w:hAnsi="Times New Roman" w:cs="Times New Roman"/>
+                <w:sz w:val="20"/>
+                <w:szCs w:val="20"/>
+              </w:rPr>
               <w:t>Юридический адрес:</w:t>
-            </w:r>
-            <w:r>
-              <w:rPr>
-                <w:rFonts w:ascii="Times New Roman" w:hAnsi="Times New Roman" w:cs="Times New Roman"/>
-                <w:sz w:val="20"/>
-                <w:szCs w:val="20"/>
-              </w:rPr>
-              <w:t xml:space="preserve"> </w:t>
-            </w:r>
-            <w:proofErr w:type="gramStart"/>
-            <w:r>
-              <w:rPr>
-                <w:rFonts w:ascii="Times New Roman" w:hAnsi="Times New Roman" w:cs="Times New Roman"/>
-                <w:sz w:val="20"/>
-                <w:szCs w:val="20"/>
-              </w:rPr>
-              <w:t xml:space="preserve">{{ </w:t>
-            </w:r>
-            <w:r>
-              <w:rPr>
-                <w:rFonts w:ascii="Times New Roman" w:hAnsi="Times New Roman" w:cs="Times New Roman"/>
-                <w:sz w:val="20"/>
-                <w:szCs w:val="20"/>
-                <w:lang w:val="en-US"/>
-              </w:rPr>
-              <w:t>legal</w:t>
-            </w:r>
-            <w:proofErr w:type="gramEnd"/>
-            <w:r>
-              <w:rPr>
-                <w:rFonts w:ascii="Times New Roman" w:hAnsi="Times New Roman" w:cs="Times New Roman"/>
-                <w:sz w:val="20"/>
-                <w:szCs w:val="20"/>
-              </w:rPr>
-              <w:t>_</w:t>
-            </w:r>
-            <w:r>
-              <w:rPr>
-                <w:rFonts w:ascii="Times New Roman" w:hAnsi="Times New Roman" w:cs="Times New Roman"/>
-                <w:sz w:val="20"/>
-                <w:szCs w:val="20"/>
-                <w:lang w:val="en-US"/>
-              </w:rPr>
-              <w:t>address</w:t>
-            </w:r>
-            <w:r>
-              <w:rPr>
-                <w:rFonts w:ascii="Times New Roman" w:hAnsi="Times New Roman" w:cs="Times New Roman"/>
-                <w:sz w:val="20"/>
-                <w:szCs w:val="20"/>
-              </w:rPr>
-              <w:t>_</w:t>
-            </w:r>
-            <w:proofErr w:type="spellStart"/>
-            <w:r>
-              <w:rPr>
-                <w:rFonts w:ascii="Times New Roman" w:hAnsi="Times New Roman" w:cs="Times New Roman"/>
-                <w:sz w:val="20"/>
-                <w:szCs w:val="20"/>
-                <w:lang w:val="en-US"/>
-              </w:rPr>
-              <w:t>rs</w:t>
-            </w:r>
-            <w:proofErr w:type="spellEnd"/>
-            <w:r>
-              <w:rPr>
-                <w:rFonts w:ascii="Times New Roman" w:hAnsi="Times New Roman" w:cs="Times New Roman"/>
-                <w:sz w:val="20"/>
-                <w:szCs w:val="20"/>
-              </w:rPr>
-              <w:t xml:space="preserve"> }}</w:t>
-            </w:r>
-          </w:p>
-        </w:tc>
-        <w:tc>
-          <w:tcPr>
-            <w:tcW w:w="2532" w:type="pct"/>
-            <w:gridSpan w:val="13"/>
-          </w:tcPr>
-          <w:p>
-            <w:pPr>
-              <w:rPr>
-                <w:rFonts w:ascii="Times New Roman" w:hAnsi="Times New Roman" w:cs="Times New Roman"/>
-                <w:sz w:val="20"/>
-                <w:szCs w:val="20"/>
-              </w:rPr>
-            </w:pPr>
-            <w:r>
-              <w:rPr>
-                <w:rFonts w:ascii="Times New Roman" w:hAnsi="Times New Roman" w:cs="Times New Roman"/>
-                <w:sz w:val="20"/>
-                <w:szCs w:val="20"/>
-              </w:rPr>
-              <w:t>Юридический адрес:</w:t>
-            </w:r>
-            <w:r>
-              <w:rPr>
-                <w:rFonts w:ascii="Times New Roman" w:hAnsi="Times New Roman" w:cs="Times New Roman"/>
-                <w:sz w:val="20"/>
-                <w:szCs w:val="20"/>
-              </w:rPr>
-              <w:t xml:space="preserve"> </w:t>
-            </w:r>
-            <w:proofErr w:type="gramStart"/>
-            <w:r>
-              <w:rPr>
-                <w:rFonts w:ascii="Times New Roman" w:hAnsi="Times New Roman" w:cs="Times New Roman"/>
-                <w:sz w:val="20"/>
-                <w:szCs w:val="20"/>
-              </w:rPr>
-              <w:t xml:space="preserve">{{ </w:t>
-            </w:r>
-            <w:r>
-              <w:rPr>
-                <w:rFonts w:ascii="Times New Roman" w:hAnsi="Times New Roman" w:cs="Times New Roman"/>
-                <w:sz w:val="20"/>
-                <w:szCs w:val="20"/>
-                <w:lang w:val="en-US"/>
-              </w:rPr>
-              <w:t>legal</w:t>
-            </w:r>
-            <w:proofErr w:type="gramEnd"/>
-            <w:r>
-              <w:rPr>
-                <w:rFonts w:ascii="Times New Roman" w:hAnsi="Times New Roman" w:cs="Times New Roman"/>
-                <w:sz w:val="20"/>
-                <w:szCs w:val="20"/>
-              </w:rPr>
-              <w:t>_</w:t>
-            </w:r>
-            <w:r>
-              <w:rPr>
-                <w:rFonts w:ascii="Times New Roman" w:hAnsi="Times New Roman" w:cs="Times New Roman"/>
-                <w:sz w:val="20"/>
-                <w:szCs w:val="20"/>
-                <w:lang w:val="en-US"/>
-              </w:rPr>
-              <w:t>address</w:t>
-            </w:r>
-            <w:r>
-              <w:rPr>
-                <w:rFonts w:ascii="Times New Roman" w:hAnsi="Times New Roman" w:cs="Times New Roman"/>
-                <w:sz w:val="20"/>
-                <w:szCs w:val="20"/>
-                <w:lang w:val="en-US"/>
-              </w:rPr>
-              <w:t xml:space="preserve"> </w:t>
-            </w:r>
-            <w:r>
-              <w:rPr>
-                <w:rFonts w:ascii="Times New Roman" w:hAnsi="Times New Roman" w:cs="Times New Roman"/>
-                <w:sz w:val="20"/>
-                <w:szCs w:val="20"/>
-              </w:rPr>
-              <w:t>}}</w:t>
             </w:r>
           </w:p>
         </w:tc>
@@ -2094,7 +1767,7 @@
       <w:tr>
         <w:tc>
           <w:tcPr>
-            <w:tcW w:w="2390" w:type="pct"/>
+            <w:tcW w:w="2387" w:type="pct"/>
             <w:gridSpan w:val="6"/>
             <w:tcBorders>
               <w:bottom w:val="dotted" w:sz="4" w:space="0" w:color="808080" w:themeColor="background1" w:themeShade="80"/>
@@ -2102,32 +1775,104 @@
           </w:tcPr>
           <w:p>
             <w:pPr>
-              <w:rPr>
-                <w:rFonts w:ascii="Times New Roman" w:hAnsi="Times New Roman" w:cs="Times New Roman"/>
-                <w:sz w:val="10"/>
-                <w:szCs w:val="20"/>
-              </w:rPr>
-            </w:pPr>
-          </w:p>
-        </w:tc>
-        <w:tc>
-          <w:tcPr>
-            <w:tcW w:w="79" w:type="pct"/>
-          </w:tcPr>
-          <w:p>
-            <w:pPr>
-              <w:rPr>
-                <w:rFonts w:ascii="Times New Roman" w:hAnsi="Times New Roman" w:cs="Times New Roman"/>
-                <w:sz w:val="10"/>
-                <w:szCs w:val="20"/>
-              </w:rPr>
-            </w:pPr>
-          </w:p>
-        </w:tc>
-        <w:tc>
-          <w:tcPr>
-            <w:tcW w:w="2532" w:type="pct"/>
-            <w:gridSpan w:val="13"/>
+              <w:tabs>
+                <w:tab w:val="center" w:pos="2378"/>
+              </w:tabs>
+              <w:rPr>
+                <w:rFonts w:ascii="Times New Roman" w:hAnsi="Times New Roman" w:cs="Times New Roman"/>
+                <w:sz w:val="20"/>
+                <w:szCs w:val="20"/>
+                <w:lang w:val="en-US"/>
+              </w:rPr>
+            </w:pPr>
+            <w:r>
+              <w:rPr>
+                <w:rFonts w:ascii="Times New Roman" w:hAnsi="Times New Roman" w:cs="Times New Roman"/>
+                <w:sz w:val="20"/>
+                <w:szCs w:val="20"/>
+              </w:rPr>
+              <w:t xml:space="preserve">{{ </w:t>
+            </w:r>
+            <w:r>
+              <w:rPr>
+                <w:rFonts w:ascii="Times New Roman" w:hAnsi="Times New Roman" w:cs="Times New Roman"/>
+                <w:sz w:val="20"/>
+                <w:szCs w:val="20"/>
+                <w:lang w:val="en-US"/>
+              </w:rPr>
+              <w:t>legal</w:t>
+            </w:r>
+            <w:r>
+              <w:rPr>
+                <w:rFonts w:ascii="Times New Roman" w:hAnsi="Times New Roman" w:cs="Times New Roman"/>
+                <w:sz w:val="20"/>
+                <w:szCs w:val="20"/>
+              </w:rPr>
+              <w:t>_</w:t>
+            </w:r>
+            <w:r>
+              <w:rPr>
+                <w:rFonts w:ascii="Times New Roman" w:hAnsi="Times New Roman" w:cs="Times New Roman"/>
+                <w:sz w:val="20"/>
+                <w:szCs w:val="20"/>
+                <w:lang w:val="en-US"/>
+              </w:rPr>
+              <w:t>address</w:t>
+            </w:r>
+            <w:r>
+              <w:rPr>
+                <w:rFonts w:ascii="Times New Roman" w:hAnsi="Times New Roman" w:cs="Times New Roman"/>
+                <w:sz w:val="20"/>
+                <w:szCs w:val="20"/>
+              </w:rPr>
+              <w:t>_</w:t>
+            </w:r>
+            <w:r>
+              <w:rPr>
+                <w:rFonts w:ascii="Times New Roman" w:hAnsi="Times New Roman" w:cs="Times New Roman"/>
+                <w:sz w:val="20"/>
+                <w:szCs w:val="20"/>
+                <w:lang w:val="en-US"/>
+              </w:rPr>
+              <w:t>rs</w:t>
+            </w:r>
+            <w:r>
+              <w:rPr>
+                <w:rFonts w:ascii="Times New Roman" w:hAnsi="Times New Roman" w:cs="Times New Roman"/>
+                <w:sz w:val="20"/>
+                <w:szCs w:val="20"/>
+              </w:rPr>
+              <w:t xml:space="preserve"> }</w:t>
+            </w:r>
+            <w:r>
+              <w:rPr>
+                <w:rFonts w:ascii="Times New Roman" w:hAnsi="Times New Roman" w:cs="Times New Roman"/>
+                <w:sz w:val="20"/>
+                <w:szCs w:val="20"/>
+                <w:lang w:val="en-US"/>
+              </w:rPr>
+              <w:t>}</w:t>
+            </w:r>
+          </w:p>
+        </w:tc>
+        <w:tc>
+          <w:tcPr>
+            <w:tcW w:w="78" w:type="pct"/>
+          </w:tcPr>
+          <w:p>
+            <w:pPr>
+              <w:rPr>
+                <w:rFonts w:ascii="Times New Roman" w:hAnsi="Times New Roman" w:cs="Times New Roman"/>
+                <w:sz w:val="20"/>
+                <w:szCs w:val="20"/>
+              </w:rPr>
+            </w:pPr>
+          </w:p>
+        </w:tc>
+        <w:tc>
+          <w:tcPr>
+            <w:tcW w:w="2536" w:type="pct"/>
+            <w:gridSpan w:val="12"/>
             <w:tcBorders>
               <w:bottom w:val="dotted" w:sz="4" w:space="0" w:color="808080" w:themeColor="background1" w:themeShade="80"/>
             </w:tcBorders>
@@ -2136,17 +1881,59 @@
             <w:pPr>
               <w:rPr>
                 <w:rFonts w:ascii="Times New Roman" w:hAnsi="Times New Roman" w:cs="Times New Roman"/>
-                <w:sz w:val="10"/>
-                <w:szCs w:val="20"/>
-              </w:rPr>
-            </w:pPr>
+                <w:sz w:val="20"/>
+                <w:szCs w:val="20"/>
+              </w:rPr>
+            </w:pPr>
+            <w:r>
+              <w:rPr>
+                <w:rFonts w:ascii="Times New Roman" w:hAnsi="Times New Roman" w:cs="Times New Roman"/>
+                <w:sz w:val="20"/>
+                <w:szCs w:val="20"/>
+              </w:rPr>
+              <w:t xml:space="preserve">{{ </w:t>
+            </w:r>
+            <w:r>
+              <w:rPr>
+                <w:rFonts w:ascii="Times New Roman" w:hAnsi="Times New Roman" w:cs="Times New Roman"/>
+                <w:sz w:val="20"/>
+                <w:szCs w:val="20"/>
+                <w:lang w:val="en-US"/>
+              </w:rPr>
+              <w:t>legal</w:t>
+            </w:r>
+            <w:r>
+              <w:rPr>
+                <w:rFonts w:ascii="Times New Roman" w:hAnsi="Times New Roman" w:cs="Times New Roman"/>
+                <w:sz w:val="20"/>
+                <w:szCs w:val="20"/>
+              </w:rPr>
+              <w:t>_</w:t>
+            </w:r>
+            <w:r>
+              <w:rPr>
+                <w:rFonts w:ascii="Times New Roman" w:hAnsi="Times New Roman" w:cs="Times New Roman"/>
+                <w:sz w:val="20"/>
+                <w:szCs w:val="20"/>
+                <w:lang w:val="en-US"/>
+              </w:rPr>
+              <w:t xml:space="preserve">address </w:t>
+            </w:r>
+            <w:r>
+              <w:rPr>
+                <w:rFonts w:ascii="Times New Roman" w:hAnsi="Times New Roman" w:cs="Times New Roman"/>
+                <w:sz w:val="20"/>
+                <w:szCs w:val="20"/>
+              </w:rPr>
+              <w:t>}}</w:t>
+            </w:r>
           </w:p>
         </w:tc>
       </w:tr>
       <w:tr>
         <w:tc>
           <w:tcPr>
-            <w:tcW w:w="2468" w:type="pct"/>
+            <w:tcW w:w="2464" w:type="pct"/>
             <w:gridSpan w:val="7"/>
           </w:tcPr>
           <w:p>
@@ -2179,8 +1966,17 @@
                 <w:rFonts w:ascii="Times New Roman" w:hAnsi="Times New Roman" w:cs="Times New Roman"/>
                 <w:sz w:val="20"/>
                 <w:szCs w:val="20"/>
-              </w:rPr>
-              <w:t xml:space="preserve"> адрес</w:t>
+                <w:lang w:val="en-US"/>
+              </w:rPr>
+              <w:t xml:space="preserve"> </w:t>
+            </w:r>
+            <w:r>
+              <w:rPr>
+                <w:rFonts w:ascii="Times New Roman" w:hAnsi="Times New Roman" w:cs="Times New Roman"/>
+                <w:sz w:val="20"/>
+                <w:szCs w:val="20"/>
+              </w:rPr>
+              <w:t>адрес</w:t>
             </w:r>
             <w:r>
               <w:rPr>
@@ -2201,52 +1997,21 @@
                 <w:lang w:val="en-US"/>
               </w:rPr>
             </w:pPr>
-            <w:proofErr w:type="gramStart"/>
-            <w:r>
-              <w:rPr>
-                <w:rFonts w:ascii="Times New Roman" w:hAnsi="Times New Roman" w:cs="Times New Roman"/>
-                <w:sz w:val="20"/>
-                <w:szCs w:val="20"/>
-                <w:lang w:val="en-US"/>
-              </w:rPr>
-              <w:t xml:space="preserve">{{ </w:t>
-            </w:r>
-            <w:proofErr w:type="spellStart"/>
-            <w:r>
-              <w:rPr>
-                <w:rFonts w:ascii="Times New Roman" w:hAnsi="Times New Roman" w:cs="Times New Roman"/>
-                <w:sz w:val="20"/>
-                <w:szCs w:val="20"/>
-                <w:lang w:val="en-US"/>
-              </w:rPr>
-              <w:t>postal</w:t>
-            </w:r>
-            <w:proofErr w:type="gramEnd"/>
-            <w:r>
-              <w:rPr>
-                <w:rFonts w:ascii="Times New Roman" w:hAnsi="Times New Roman" w:cs="Times New Roman"/>
-                <w:sz w:val="20"/>
-                <w:szCs w:val="20"/>
-                <w:lang w:val="en-US"/>
-              </w:rPr>
-              <w:t>_address_rs</w:t>
-            </w:r>
-            <w:proofErr w:type="spellEnd"/>
-            <w:r>
-              <w:rPr>
-                <w:rFonts w:ascii="Times New Roman" w:hAnsi="Times New Roman" w:cs="Times New Roman"/>
-                <w:sz w:val="20"/>
-                <w:szCs w:val="20"/>
-                <w:lang w:val="en-US"/>
-              </w:rPr>
-              <w:t xml:space="preserve"> }}</w:t>
-            </w:r>
-          </w:p>
-        </w:tc>
-        <w:tc>
-          <w:tcPr>
-            <w:tcW w:w="2532" w:type="pct"/>
-            <w:gridSpan w:val="13"/>
+            <w:r>
+              <w:rPr>
+                <w:rFonts w:ascii="Times New Roman" w:hAnsi="Times New Roman" w:cs="Times New Roman"/>
+                <w:sz w:val="20"/>
+                <w:szCs w:val="20"/>
+                <w:lang w:val="en-US"/>
+              </w:rPr>
+              <w:t>{{ postal_address_rs }}</w:t>
+            </w:r>
+          </w:p>
+        </w:tc>
+        <w:tc>
+          <w:tcPr>
+            <w:tcW w:w="2536" w:type="pct"/>
+            <w:gridSpan w:val="12"/>
             <w:tcBorders>
               <w:top w:val="dotted" w:sz="4" w:space="0" w:color="808080" w:themeColor="background1" w:themeShade="80"/>
             </w:tcBorders>
@@ -2267,98 +2032,29 @@
               </w:rPr>
               <w:t>Почтовый адрес (адрес для направления счета и договорной документации):</w:t>
             </w:r>
-            <w:r>
-              <w:rPr>
-                <w:rFonts w:ascii="Times New Roman" w:hAnsi="Times New Roman" w:cs="Times New Roman"/>
-                <w:sz w:val="20"/>
-                <w:szCs w:val="20"/>
-              </w:rPr>
-              <w:t xml:space="preserve"> </w:t>
-            </w:r>
-            <w:proofErr w:type="gramStart"/>
-            <w:r>
-              <w:rPr>
-                <w:rFonts w:ascii="Times New Roman" w:hAnsi="Times New Roman" w:cs="Times New Roman"/>
-                <w:sz w:val="20"/>
-                <w:szCs w:val="20"/>
-              </w:rPr>
-              <w:t xml:space="preserve">{{ </w:t>
-            </w:r>
-            <w:r>
-              <w:rPr>
-                <w:rFonts w:ascii="Times New Roman" w:hAnsi="Times New Roman" w:cs="Times New Roman"/>
-                <w:sz w:val="20"/>
-                <w:szCs w:val="20"/>
-                <w:lang w:val="en-US"/>
-              </w:rPr>
-              <w:t>postal</w:t>
-            </w:r>
-            <w:proofErr w:type="gramEnd"/>
-            <w:r>
-              <w:rPr>
-                <w:rFonts w:ascii="Times New Roman" w:hAnsi="Times New Roman" w:cs="Times New Roman"/>
-                <w:sz w:val="20"/>
-                <w:szCs w:val="20"/>
-              </w:rPr>
-              <w:t>_</w:t>
-            </w:r>
-            <w:r>
-              <w:rPr>
-                <w:rFonts w:ascii="Times New Roman" w:hAnsi="Times New Roman" w:cs="Times New Roman"/>
-                <w:sz w:val="20"/>
-                <w:szCs w:val="20"/>
-                <w:lang w:val="en-US"/>
-              </w:rPr>
-              <w:t>addres</w:t>
-            </w:r>
-            <w:r>
-              <w:rPr>
-                <w:rFonts w:ascii="Times New Roman" w:hAnsi="Times New Roman" w:cs="Times New Roman"/>
-                <w:sz w:val="20"/>
-                <w:szCs w:val="20"/>
-                <w:lang w:val="en-US"/>
-              </w:rPr>
-              <w:t>s</w:t>
-            </w:r>
-            <w:r>
-              <w:rPr>
-                <w:rFonts w:ascii="Times New Roman" w:hAnsi="Times New Roman" w:cs="Times New Roman"/>
-                <w:sz w:val="20"/>
-                <w:szCs w:val="20"/>
-              </w:rPr>
-              <w:t xml:space="preserve"> </w:t>
-            </w:r>
-            <w:r>
-              <w:rPr>
-                <w:rFonts w:ascii="Times New Roman" w:hAnsi="Times New Roman" w:cs="Times New Roman"/>
-                <w:sz w:val="20"/>
-                <w:szCs w:val="20"/>
-              </w:rPr>
-              <w:t>}}</w:t>
-            </w:r>
           </w:p>
         </w:tc>
       </w:tr>
       <w:tr>
         <w:tc>
           <w:tcPr>
-            <w:tcW w:w="2468" w:type="pct"/>
+            <w:tcW w:w="2464" w:type="pct"/>
             <w:gridSpan w:val="7"/>
           </w:tcPr>
           <w:p>
             <w:pPr>
               <w:rPr>
                 <w:rFonts w:ascii="Times New Roman" w:hAnsi="Times New Roman" w:cs="Times New Roman"/>
-                <w:sz w:val="10"/>
-                <w:szCs w:val="20"/>
-              </w:rPr>
-            </w:pPr>
-          </w:p>
-        </w:tc>
-        <w:tc>
-          <w:tcPr>
-            <w:tcW w:w="2532" w:type="pct"/>
-            <w:gridSpan w:val="13"/>
+                <w:sz w:val="20"/>
+                <w:szCs w:val="20"/>
+              </w:rPr>
+            </w:pPr>
+          </w:p>
+        </w:tc>
+        <w:tc>
+          <w:tcPr>
+            <w:tcW w:w="2536" w:type="pct"/>
+            <w:gridSpan w:val="12"/>
             <w:tcBorders>
               <w:bottom w:val="dotted" w:sz="4" w:space="0" w:color="808080" w:themeColor="background1" w:themeShade="80"/>
             </w:tcBorders>
@@ -2367,10 +2063,61 @@
             <w:pPr>
               <w:rPr>
                 <w:rFonts w:ascii="Times New Roman" w:hAnsi="Times New Roman" w:cs="Times New Roman"/>
-                <w:sz w:val="10"/>
-                <w:szCs w:val="20"/>
-              </w:rPr>
-            </w:pPr>
+                <w:sz w:val="20"/>
+                <w:szCs w:val="20"/>
+                <w:lang w:val="en-US"/>
+              </w:rPr>
+            </w:pPr>
+            <w:r>
+              <w:rPr>
+                <w:rFonts w:ascii="Times New Roman" w:hAnsi="Times New Roman" w:cs="Times New Roman"/>
+                <w:sz w:val="20"/>
+                <w:szCs w:val="20"/>
+              </w:rPr>
+              <w:t xml:space="preserve">{{ </w:t>
+            </w:r>
+            <w:r>
+              <w:rPr>
+                <w:rFonts w:ascii="Times New Roman" w:hAnsi="Times New Roman" w:cs="Times New Roman"/>
+                <w:sz w:val="20"/>
+                <w:szCs w:val="20"/>
+                <w:lang w:val="en-US"/>
+              </w:rPr>
+              <w:t>postal</w:t>
+            </w:r>
+            <w:r>
+              <w:rPr>
+                <w:rFonts w:ascii="Times New Roman" w:hAnsi="Times New Roman" w:cs="Times New Roman"/>
+                <w:sz w:val="20"/>
+                <w:szCs w:val="20"/>
+              </w:rPr>
+              <w:t>_</w:t>
+            </w:r>
+            <w:r>
+              <w:rPr>
+                <w:rFonts w:ascii="Times New Roman" w:hAnsi="Times New Roman" w:cs="Times New Roman"/>
+                <w:sz w:val="20"/>
+                <w:szCs w:val="20"/>
+                <w:lang w:val="en-US"/>
+              </w:rPr>
+              <w:t>address</w:t>
+            </w:r>
+            <w:r>
+              <w:rPr>
+                <w:rFonts w:ascii="Times New Roman" w:hAnsi="Times New Roman" w:cs="Times New Roman"/>
+                <w:sz w:val="20"/>
+                <w:szCs w:val="20"/>
+              </w:rPr>
+              <w:t xml:space="preserve"> </w:t>
+            </w:r>
+            <w:r>
+              <w:rPr>
+                <w:rFonts w:ascii="Times New Roman" w:hAnsi="Times New Roman" w:cs="Times New Roman"/>
+                <w:sz w:val="20"/>
+                <w:szCs w:val="20"/>
+              </w:rPr>
+              <w:t>}}</w:t>
+            </w:r>
           </w:p>
         </w:tc>
       </w:tr>
@@ -2402,7 +2149,7 @@
         </w:tc>
         <w:tc>
           <w:tcPr>
-            <w:tcW w:w="1916" w:type="pct"/>
+            <w:tcW w:w="1913" w:type="pct"/>
             <w:gridSpan w:val="4"/>
             <w:tcBorders>
               <w:bottom w:val="dotted" w:sz="4" w:space="0" w:color="808080" w:themeColor="background1" w:themeShade="80"/>
@@ -2417,66 +2164,35 @@
                 <w:lang w:val="en-US"/>
               </w:rPr>
             </w:pPr>
-            <w:proofErr w:type="gramStart"/>
-            <w:r>
-              <w:rPr>
-                <w:rFonts w:ascii="Times New Roman" w:hAnsi="Times New Roman" w:cs="Times New Roman"/>
-                <w:sz w:val="20"/>
-                <w:szCs w:val="20"/>
-                <w:lang w:val="en-US"/>
-              </w:rPr>
-              <w:t xml:space="preserve">{{ </w:t>
-            </w:r>
-            <w:proofErr w:type="spellStart"/>
-            <w:r>
-              <w:rPr>
-                <w:rFonts w:ascii="Times New Roman" w:hAnsi="Times New Roman" w:cs="Times New Roman"/>
-                <w:sz w:val="20"/>
-                <w:szCs w:val="20"/>
-                <w:lang w:val="en-US"/>
-              </w:rPr>
-              <w:t>inn</w:t>
-            </w:r>
-            <w:proofErr w:type="gramEnd"/>
-            <w:r>
-              <w:rPr>
-                <w:rFonts w:ascii="Times New Roman" w:hAnsi="Times New Roman" w:cs="Times New Roman"/>
-                <w:sz w:val="20"/>
-                <w:szCs w:val="20"/>
-                <w:lang w:val="en-US"/>
-              </w:rPr>
-              <w:t>_rs</w:t>
-            </w:r>
-            <w:proofErr w:type="spellEnd"/>
-            <w:r>
-              <w:rPr>
-                <w:rFonts w:ascii="Times New Roman" w:hAnsi="Times New Roman" w:cs="Times New Roman"/>
-                <w:sz w:val="20"/>
-                <w:szCs w:val="20"/>
-                <w:lang w:val="en-US"/>
-              </w:rPr>
-              <w:t xml:space="preserve"> }}</w:t>
-            </w:r>
-          </w:p>
-        </w:tc>
-        <w:tc>
-          <w:tcPr>
-            <w:tcW w:w="79" w:type="pct"/>
-          </w:tcPr>
-          <w:p>
-            <w:pPr>
-              <w:rPr>
-                <w:rFonts w:ascii="Times New Roman" w:hAnsi="Times New Roman" w:cs="Times New Roman"/>
-                <w:sz w:val="20"/>
-                <w:szCs w:val="20"/>
-                <w:lang w:val="en-US"/>
-              </w:rPr>
-            </w:pPr>
-          </w:p>
-        </w:tc>
-        <w:tc>
-          <w:tcPr>
-            <w:tcW w:w="460" w:type="pct"/>
+            <w:r>
+              <w:rPr>
+                <w:rFonts w:ascii="Times New Roman" w:hAnsi="Times New Roman" w:cs="Times New Roman"/>
+                <w:sz w:val="20"/>
+                <w:szCs w:val="20"/>
+                <w:lang w:val="en-US"/>
+              </w:rPr>
+              <w:t>{{ inn_rs }}</w:t>
+            </w:r>
+          </w:p>
+        </w:tc>
+        <w:tc>
+          <w:tcPr>
+            <w:tcW w:w="78" w:type="pct"/>
+          </w:tcPr>
+          <w:p>
+            <w:pPr>
+              <w:rPr>
+                <w:rFonts w:ascii="Times New Roman" w:hAnsi="Times New Roman" w:cs="Times New Roman"/>
+                <w:sz w:val="20"/>
+                <w:szCs w:val="20"/>
+                <w:lang w:val="en-US"/>
+              </w:rPr>
+            </w:pPr>
+          </w:p>
+        </w:tc>
+        <w:tc>
+          <w:tcPr>
+            <w:tcW w:w="527" w:type="pct"/>
           </w:tcPr>
           <w:p>
             <w:pPr>
@@ -2515,8 +2231,8 @@
         </w:tc>
         <w:tc>
           <w:tcPr>
-            <w:tcW w:w="2072" w:type="pct"/>
-            <w:gridSpan w:val="12"/>
+            <w:tcW w:w="2008" w:type="pct"/>
+            <w:gridSpan w:val="11"/>
             <w:tcBorders>
               <w:bottom w:val="dotted" w:sz="4" w:space="0" w:color="808080" w:themeColor="background1" w:themeShade="80"/>
             </w:tcBorders>
@@ -2530,34 +2246,14 @@
                 <w:lang w:val="en-US"/>
               </w:rPr>
             </w:pPr>
-            <w:proofErr w:type="gramStart"/>
-            <w:r>
-              <w:rPr>
-                <w:rFonts w:ascii="Times New Roman" w:hAnsi="Times New Roman" w:cs="Times New Roman"/>
-                <w:sz w:val="20"/>
-                <w:szCs w:val="20"/>
-                <w:lang w:val="en-US"/>
-              </w:rPr>
-              <w:t>{{ inn</w:t>
-            </w:r>
-            <w:proofErr w:type="gramEnd"/>
-            <w:r>
-              <w:rPr>
-                <w:rFonts w:ascii="Times New Roman" w:hAnsi="Times New Roman" w:cs="Times New Roman"/>
-                <w:sz w:val="20"/>
-                <w:szCs w:val="20"/>
-                <w:lang w:val="en-US"/>
-              </w:rPr>
-              <w:t xml:space="preserve"> </w:t>
-            </w:r>
-            <w:r>
-              <w:rPr>
-                <w:rFonts w:ascii="Times New Roman" w:hAnsi="Times New Roman" w:cs="Times New Roman"/>
-                <w:sz w:val="20"/>
-                <w:szCs w:val="20"/>
-                <w:lang w:val="en-US"/>
-              </w:rPr>
-              <w:t>}}</w:t>
+            <w:r>
+              <w:rPr>
+                <w:rFonts w:ascii="Times New Roman" w:hAnsi="Times New Roman" w:cs="Times New Roman"/>
+                <w:sz w:val="20"/>
+                <w:szCs w:val="20"/>
+                <w:lang w:val="en-US"/>
+              </w:rPr>
+              <w:t>{{ inn }}</w:t>
             </w:r>
           </w:p>
         </w:tc>
@@ -2590,7 +2286,7 @@
         </w:tc>
         <w:tc>
           <w:tcPr>
-            <w:tcW w:w="1916" w:type="pct"/>
+            <w:tcW w:w="1913" w:type="pct"/>
             <w:gridSpan w:val="4"/>
             <w:tcBorders>
               <w:top w:val="dotted" w:sz="4" w:space="0" w:color="808080" w:themeColor="background1" w:themeShade="80"/>
@@ -2606,66 +2302,35 @@
                 <w:lang w:val="en-US"/>
               </w:rPr>
             </w:pPr>
-            <w:proofErr w:type="gramStart"/>
-            <w:r>
-              <w:rPr>
-                <w:rFonts w:ascii="Times New Roman" w:hAnsi="Times New Roman" w:cs="Times New Roman"/>
-                <w:sz w:val="20"/>
-                <w:szCs w:val="20"/>
-                <w:lang w:val="en-US"/>
-              </w:rPr>
-              <w:t xml:space="preserve">{{ </w:t>
-            </w:r>
-            <w:proofErr w:type="spellStart"/>
-            <w:r>
-              <w:rPr>
-                <w:rFonts w:ascii="Times New Roman" w:hAnsi="Times New Roman" w:cs="Times New Roman"/>
-                <w:sz w:val="20"/>
-                <w:szCs w:val="20"/>
-                <w:lang w:val="en-US"/>
-              </w:rPr>
-              <w:t>kpp</w:t>
-            </w:r>
-            <w:proofErr w:type="gramEnd"/>
-            <w:r>
-              <w:rPr>
-                <w:rFonts w:ascii="Times New Roman" w:hAnsi="Times New Roman" w:cs="Times New Roman"/>
-                <w:sz w:val="20"/>
-                <w:szCs w:val="20"/>
-                <w:lang w:val="en-US"/>
-              </w:rPr>
-              <w:t>_rs</w:t>
-            </w:r>
-            <w:proofErr w:type="spellEnd"/>
-            <w:r>
-              <w:rPr>
-                <w:rFonts w:ascii="Times New Roman" w:hAnsi="Times New Roman" w:cs="Times New Roman"/>
-                <w:sz w:val="20"/>
-                <w:szCs w:val="20"/>
-                <w:lang w:val="en-US"/>
-              </w:rPr>
-              <w:t xml:space="preserve"> }}</w:t>
-            </w:r>
-          </w:p>
-        </w:tc>
-        <w:tc>
-          <w:tcPr>
-            <w:tcW w:w="79" w:type="pct"/>
-          </w:tcPr>
-          <w:p>
-            <w:pPr>
-              <w:rPr>
-                <w:rFonts w:ascii="Times New Roman" w:hAnsi="Times New Roman" w:cs="Times New Roman"/>
-                <w:sz w:val="20"/>
-                <w:szCs w:val="20"/>
-                <w:lang w:val="en-US"/>
-              </w:rPr>
-            </w:pPr>
-          </w:p>
-        </w:tc>
-        <w:tc>
-          <w:tcPr>
-            <w:tcW w:w="460" w:type="pct"/>
+            <w:r>
+              <w:rPr>
+                <w:rFonts w:ascii="Times New Roman" w:hAnsi="Times New Roman" w:cs="Times New Roman"/>
+                <w:sz w:val="20"/>
+                <w:szCs w:val="20"/>
+                <w:lang w:val="en-US"/>
+              </w:rPr>
+              <w:t>{{ kpp_rs }}</w:t>
+            </w:r>
+          </w:p>
+        </w:tc>
+        <w:tc>
+          <w:tcPr>
+            <w:tcW w:w="78" w:type="pct"/>
+          </w:tcPr>
+          <w:p>
+            <w:pPr>
+              <w:rPr>
+                <w:rFonts w:ascii="Times New Roman" w:hAnsi="Times New Roman" w:cs="Times New Roman"/>
+                <w:sz w:val="20"/>
+                <w:szCs w:val="20"/>
+                <w:lang w:val="en-US"/>
+              </w:rPr>
+            </w:pPr>
+          </w:p>
+        </w:tc>
+        <w:tc>
+          <w:tcPr>
+            <w:tcW w:w="527" w:type="pct"/>
           </w:tcPr>
           <w:p>
             <w:pPr>
@@ -2688,8 +2353,8 @@
         </w:tc>
         <w:tc>
           <w:tcPr>
-            <w:tcW w:w="2072" w:type="pct"/>
-            <w:gridSpan w:val="12"/>
+            <w:tcW w:w="2008" w:type="pct"/>
+            <w:gridSpan w:val="11"/>
             <w:tcBorders>
               <w:top w:val="dotted" w:sz="4" w:space="0" w:color="808080" w:themeColor="background1" w:themeShade="80"/>
               <w:bottom w:val="dotted" w:sz="4" w:space="0" w:color="808080" w:themeColor="background1" w:themeShade="80"/>
@@ -2704,36 +2369,14 @@
                 <w:lang w:val="en-US"/>
               </w:rPr>
             </w:pPr>
-            <w:proofErr w:type="gramStart"/>
-            <w:r>
-              <w:rPr>
-                <w:rFonts w:ascii="Times New Roman" w:hAnsi="Times New Roman" w:cs="Times New Roman"/>
-                <w:sz w:val="20"/>
-                <w:szCs w:val="20"/>
-                <w:lang w:val="en-US"/>
-              </w:rPr>
-              <w:t xml:space="preserve">{{ </w:t>
-            </w:r>
-            <w:proofErr w:type="spellStart"/>
-            <w:r>
-              <w:rPr>
-                <w:rFonts w:ascii="Times New Roman" w:hAnsi="Times New Roman" w:cs="Times New Roman"/>
-                <w:sz w:val="20"/>
-                <w:szCs w:val="20"/>
-                <w:lang w:val="en-US"/>
-              </w:rPr>
-              <w:t>kpp</w:t>
-            </w:r>
-            <w:proofErr w:type="spellEnd"/>
-            <w:proofErr w:type="gramEnd"/>
-            <w:r>
-              <w:rPr>
-                <w:rFonts w:ascii="Times New Roman" w:hAnsi="Times New Roman" w:cs="Times New Roman"/>
-                <w:sz w:val="20"/>
-                <w:szCs w:val="20"/>
-                <w:lang w:val="en-US"/>
-              </w:rPr>
-              <w:t xml:space="preserve"> }}</w:t>
+            <w:r>
+              <w:rPr>
+                <w:rFonts w:ascii="Times New Roman" w:hAnsi="Times New Roman" w:cs="Times New Roman"/>
+                <w:sz w:val="20"/>
+                <w:szCs w:val="20"/>
+                <w:lang w:val="en-US"/>
+              </w:rPr>
+              <w:t>{{ kpp }}</w:t>
             </w:r>
           </w:p>
         </w:tc>
@@ -2766,7 +2409,7 @@
         </w:tc>
         <w:tc>
           <w:tcPr>
-            <w:tcW w:w="1916" w:type="pct"/>
+            <w:tcW w:w="1913" w:type="pct"/>
             <w:gridSpan w:val="4"/>
             <w:tcBorders>
               <w:top w:val="dotted" w:sz="4" w:space="0" w:color="808080" w:themeColor="background1" w:themeShade="80"/>
@@ -2782,66 +2425,35 @@
                 <w:lang w:val="en-US"/>
               </w:rPr>
             </w:pPr>
-            <w:proofErr w:type="gramStart"/>
-            <w:r>
-              <w:rPr>
-                <w:rFonts w:ascii="Times New Roman" w:hAnsi="Times New Roman" w:cs="Times New Roman"/>
-                <w:sz w:val="20"/>
-                <w:szCs w:val="20"/>
-                <w:lang w:val="en-US"/>
-              </w:rPr>
-              <w:t xml:space="preserve">{{ </w:t>
-            </w:r>
-            <w:proofErr w:type="spellStart"/>
-            <w:r>
-              <w:rPr>
-                <w:rFonts w:ascii="Times New Roman" w:hAnsi="Times New Roman" w:cs="Times New Roman"/>
-                <w:sz w:val="20"/>
-                <w:szCs w:val="20"/>
-                <w:lang w:val="en-US"/>
-              </w:rPr>
-              <w:t>ogrn</w:t>
-            </w:r>
-            <w:proofErr w:type="gramEnd"/>
-            <w:r>
-              <w:rPr>
-                <w:rFonts w:ascii="Times New Roman" w:hAnsi="Times New Roman" w:cs="Times New Roman"/>
-                <w:sz w:val="20"/>
-                <w:szCs w:val="20"/>
-                <w:lang w:val="en-US"/>
-              </w:rPr>
-              <w:t>_rs</w:t>
-            </w:r>
-            <w:proofErr w:type="spellEnd"/>
-            <w:r>
-              <w:rPr>
-                <w:rFonts w:ascii="Times New Roman" w:hAnsi="Times New Roman" w:cs="Times New Roman"/>
-                <w:sz w:val="20"/>
-                <w:szCs w:val="20"/>
-                <w:lang w:val="en-US"/>
-              </w:rPr>
-              <w:t xml:space="preserve"> }}</w:t>
-            </w:r>
-          </w:p>
-        </w:tc>
-        <w:tc>
-          <w:tcPr>
-            <w:tcW w:w="79" w:type="pct"/>
-          </w:tcPr>
-          <w:p>
-            <w:pPr>
-              <w:rPr>
-                <w:rFonts w:ascii="Times New Roman" w:hAnsi="Times New Roman" w:cs="Times New Roman"/>
-                <w:sz w:val="20"/>
-                <w:szCs w:val="20"/>
-                <w:lang w:val="en-US"/>
-              </w:rPr>
-            </w:pPr>
-          </w:p>
-        </w:tc>
-        <w:tc>
-          <w:tcPr>
-            <w:tcW w:w="460" w:type="pct"/>
+            <w:r>
+              <w:rPr>
+                <w:rFonts w:ascii="Times New Roman" w:hAnsi="Times New Roman" w:cs="Times New Roman"/>
+                <w:sz w:val="20"/>
+                <w:szCs w:val="20"/>
+                <w:lang w:val="en-US"/>
+              </w:rPr>
+              <w:t>{{ ogrn_rs }}</w:t>
+            </w:r>
+          </w:p>
+        </w:tc>
+        <w:tc>
+          <w:tcPr>
+            <w:tcW w:w="78" w:type="pct"/>
+          </w:tcPr>
+          <w:p>
+            <w:pPr>
+              <w:rPr>
+                <w:rFonts w:ascii="Times New Roman" w:hAnsi="Times New Roman" w:cs="Times New Roman"/>
+                <w:sz w:val="20"/>
+                <w:szCs w:val="20"/>
+                <w:lang w:val="en-US"/>
+              </w:rPr>
+            </w:pPr>
+          </w:p>
+        </w:tc>
+        <w:tc>
+          <w:tcPr>
+            <w:tcW w:w="527" w:type="pct"/>
           </w:tcPr>
           <w:p>
             <w:pPr>
@@ -2864,8 +2476,8 @@
         </w:tc>
         <w:tc>
           <w:tcPr>
-            <w:tcW w:w="2072" w:type="pct"/>
-            <w:gridSpan w:val="12"/>
+            <w:tcW w:w="2008" w:type="pct"/>
+            <w:gridSpan w:val="11"/>
             <w:tcBorders>
               <w:top w:val="dotted" w:sz="4" w:space="0" w:color="808080" w:themeColor="background1" w:themeShade="80"/>
               <w:bottom w:val="dotted" w:sz="4" w:space="0" w:color="808080" w:themeColor="background1" w:themeShade="80"/>
@@ -2880,36 +2492,14 @@
                 <w:lang w:val="en-US"/>
               </w:rPr>
             </w:pPr>
-            <w:proofErr w:type="gramStart"/>
-            <w:r>
-              <w:rPr>
-                <w:rFonts w:ascii="Times New Roman" w:hAnsi="Times New Roman" w:cs="Times New Roman"/>
-                <w:sz w:val="20"/>
-                <w:szCs w:val="20"/>
-                <w:lang w:val="en-US"/>
-              </w:rPr>
-              <w:t xml:space="preserve">{{ </w:t>
-            </w:r>
-            <w:proofErr w:type="spellStart"/>
-            <w:r>
-              <w:rPr>
-                <w:rFonts w:ascii="Times New Roman" w:hAnsi="Times New Roman" w:cs="Times New Roman"/>
-                <w:sz w:val="20"/>
-                <w:szCs w:val="20"/>
-                <w:lang w:val="en-US"/>
-              </w:rPr>
-              <w:t>ogrn</w:t>
-            </w:r>
-            <w:proofErr w:type="spellEnd"/>
-            <w:proofErr w:type="gramEnd"/>
-            <w:r>
-              <w:rPr>
-                <w:rFonts w:ascii="Times New Roman" w:hAnsi="Times New Roman" w:cs="Times New Roman"/>
-                <w:sz w:val="20"/>
-                <w:szCs w:val="20"/>
-                <w:lang w:val="en-US"/>
-              </w:rPr>
-              <w:t xml:space="preserve"> }}</w:t>
+            <w:r>
+              <w:rPr>
+                <w:rFonts w:ascii="Times New Roman" w:hAnsi="Times New Roman" w:cs="Times New Roman"/>
+                <w:sz w:val="20"/>
+                <w:szCs w:val="20"/>
+                <w:lang w:val="en-US"/>
+              </w:rPr>
+              <w:t>{{ ogrn }}</w:t>
             </w:r>
           </w:p>
         </w:tc>
@@ -2941,7 +2531,7 @@
         </w:tc>
         <w:tc>
           <w:tcPr>
-            <w:tcW w:w="1916" w:type="pct"/>
+            <w:tcW w:w="1913" w:type="pct"/>
             <w:gridSpan w:val="4"/>
             <w:tcBorders>
               <w:top w:val="dotted" w:sz="4" w:space="0" w:color="808080" w:themeColor="background1" w:themeShade="80"/>
@@ -2957,66 +2547,35 @@
                 <w:lang w:val="en-US"/>
               </w:rPr>
             </w:pPr>
-            <w:proofErr w:type="gramStart"/>
-            <w:r>
-              <w:rPr>
-                <w:rFonts w:ascii="Times New Roman" w:hAnsi="Times New Roman" w:cs="Times New Roman"/>
-                <w:sz w:val="20"/>
-                <w:szCs w:val="20"/>
-                <w:lang w:val="en-US"/>
-              </w:rPr>
-              <w:t xml:space="preserve">{{ </w:t>
-            </w:r>
-            <w:proofErr w:type="spellStart"/>
-            <w:r>
-              <w:rPr>
-                <w:rFonts w:ascii="Times New Roman" w:hAnsi="Times New Roman" w:cs="Times New Roman"/>
-                <w:sz w:val="20"/>
-                <w:szCs w:val="20"/>
-                <w:lang w:val="en-US"/>
-              </w:rPr>
-              <w:t>phone</w:t>
-            </w:r>
-            <w:proofErr w:type="gramEnd"/>
-            <w:r>
-              <w:rPr>
-                <w:rFonts w:ascii="Times New Roman" w:hAnsi="Times New Roman" w:cs="Times New Roman"/>
-                <w:sz w:val="20"/>
-                <w:szCs w:val="20"/>
-                <w:lang w:val="en-US"/>
-              </w:rPr>
-              <w:t>_number_rs</w:t>
-            </w:r>
-            <w:proofErr w:type="spellEnd"/>
-            <w:r>
-              <w:rPr>
-                <w:rFonts w:ascii="Times New Roman" w:hAnsi="Times New Roman" w:cs="Times New Roman"/>
-                <w:sz w:val="20"/>
-                <w:szCs w:val="20"/>
-                <w:lang w:val="en-US"/>
-              </w:rPr>
-              <w:t xml:space="preserve"> }}</w:t>
-            </w:r>
-          </w:p>
-        </w:tc>
-        <w:tc>
-          <w:tcPr>
-            <w:tcW w:w="79" w:type="pct"/>
-          </w:tcPr>
-          <w:p>
-            <w:pPr>
-              <w:rPr>
-                <w:rFonts w:ascii="Times New Roman" w:hAnsi="Times New Roman" w:cs="Times New Roman"/>
-                <w:sz w:val="20"/>
-                <w:szCs w:val="20"/>
-                <w:lang w:val="en-US"/>
-              </w:rPr>
-            </w:pPr>
-          </w:p>
-        </w:tc>
-        <w:tc>
-          <w:tcPr>
-            <w:tcW w:w="460" w:type="pct"/>
+            <w:r>
+              <w:rPr>
+                <w:rFonts w:ascii="Times New Roman" w:hAnsi="Times New Roman" w:cs="Times New Roman"/>
+                <w:sz w:val="20"/>
+                <w:szCs w:val="20"/>
+                <w:lang w:val="en-US"/>
+              </w:rPr>
+              <w:t>{{ phone_number_rs }}</w:t>
+            </w:r>
+          </w:p>
+        </w:tc>
+        <w:tc>
+          <w:tcPr>
+            <w:tcW w:w="78" w:type="pct"/>
+          </w:tcPr>
+          <w:p>
+            <w:pPr>
+              <w:rPr>
+                <w:rFonts w:ascii="Times New Roman" w:hAnsi="Times New Roman" w:cs="Times New Roman"/>
+                <w:sz w:val="20"/>
+                <w:szCs w:val="20"/>
+                <w:lang w:val="en-US"/>
+              </w:rPr>
+            </w:pPr>
+          </w:p>
+        </w:tc>
+        <w:tc>
+          <w:tcPr>
+            <w:tcW w:w="527" w:type="pct"/>
           </w:tcPr>
           <w:p>
             <w:pPr>
@@ -3039,8 +2598,8 @@
         </w:tc>
         <w:tc>
           <w:tcPr>
-            <w:tcW w:w="2072" w:type="pct"/>
-            <w:gridSpan w:val="12"/>
+            <w:tcW w:w="2008" w:type="pct"/>
+            <w:gridSpan w:val="11"/>
             <w:tcBorders>
               <w:top w:val="dotted" w:sz="4" w:space="0" w:color="808080" w:themeColor="background1" w:themeShade="80"/>
               <w:bottom w:val="dotted" w:sz="4" w:space="0" w:color="808080" w:themeColor="background1" w:themeShade="80"/>
@@ -3055,45 +2614,14 @@
                 <w:lang w:val="en-US"/>
               </w:rPr>
             </w:pPr>
-            <w:proofErr w:type="gramStart"/>
-            <w:r>
-              <w:rPr>
-                <w:rFonts w:ascii="Times New Roman" w:hAnsi="Times New Roman" w:cs="Times New Roman"/>
-                <w:sz w:val="20"/>
-                <w:szCs w:val="20"/>
-                <w:lang w:val="en-US"/>
-              </w:rPr>
-              <w:t xml:space="preserve">{{ </w:t>
-            </w:r>
-            <w:proofErr w:type="spellStart"/>
-            <w:r>
-              <w:rPr>
-                <w:rFonts w:ascii="Times New Roman" w:hAnsi="Times New Roman" w:cs="Times New Roman"/>
-                <w:sz w:val="20"/>
-                <w:szCs w:val="20"/>
-                <w:lang w:val="en-US"/>
-              </w:rPr>
-              <w:t>phone</w:t>
-            </w:r>
-            <w:proofErr w:type="gramEnd"/>
-            <w:r>
-              <w:rPr>
-                <w:rFonts w:ascii="Times New Roman" w:hAnsi="Times New Roman" w:cs="Times New Roman"/>
-                <w:sz w:val="20"/>
-                <w:szCs w:val="20"/>
-                <w:lang w:val="en-US"/>
-              </w:rPr>
-              <w:t>_number</w:t>
-            </w:r>
-            <w:proofErr w:type="spellEnd"/>
-            <w:r>
-              <w:rPr>
-                <w:rFonts w:ascii="Times New Roman" w:hAnsi="Times New Roman" w:cs="Times New Roman"/>
-                <w:sz w:val="20"/>
-                <w:szCs w:val="20"/>
-                <w:lang w:val="en-US"/>
-              </w:rPr>
-              <w:t xml:space="preserve"> }}</w:t>
+            <w:r>
+              <w:rPr>
+                <w:rFonts w:ascii="Times New Roman" w:hAnsi="Times New Roman" w:cs="Times New Roman"/>
+                <w:sz w:val="20"/>
+                <w:szCs w:val="20"/>
+                <w:lang w:val="en-US"/>
+              </w:rPr>
+              <w:t>{{ phone_number }}</w:t>
             </w:r>
           </w:p>
         </w:tc>
@@ -3126,7 +2654,7 @@
         </w:tc>
         <w:tc>
           <w:tcPr>
-            <w:tcW w:w="1916" w:type="pct"/>
+            <w:tcW w:w="1913" w:type="pct"/>
             <w:gridSpan w:val="4"/>
             <w:tcBorders>
               <w:top w:val="dotted" w:sz="4" w:space="0" w:color="808080" w:themeColor="background1" w:themeShade="80"/>
@@ -3142,66 +2670,35 @@
                 <w:lang w:val="en-US"/>
               </w:rPr>
             </w:pPr>
-            <w:proofErr w:type="gramStart"/>
-            <w:r>
-              <w:rPr>
-                <w:rFonts w:ascii="Times New Roman" w:hAnsi="Times New Roman" w:cs="Times New Roman"/>
-                <w:sz w:val="20"/>
-                <w:szCs w:val="20"/>
-                <w:lang w:val="en-US"/>
-              </w:rPr>
-              <w:t xml:space="preserve">{{ </w:t>
-            </w:r>
-            <w:proofErr w:type="spellStart"/>
-            <w:r>
-              <w:rPr>
-                <w:rFonts w:ascii="Times New Roman" w:hAnsi="Times New Roman" w:cs="Times New Roman"/>
-                <w:sz w:val="20"/>
-                <w:szCs w:val="20"/>
-                <w:lang w:val="en-US"/>
-              </w:rPr>
-              <w:t>email</w:t>
-            </w:r>
-            <w:proofErr w:type="gramEnd"/>
-            <w:r>
-              <w:rPr>
-                <w:rFonts w:ascii="Times New Roman" w:hAnsi="Times New Roman" w:cs="Times New Roman"/>
-                <w:sz w:val="20"/>
-                <w:szCs w:val="20"/>
-                <w:lang w:val="en-US"/>
-              </w:rPr>
-              <w:t>_rs</w:t>
-            </w:r>
-            <w:proofErr w:type="spellEnd"/>
-            <w:r>
-              <w:rPr>
-                <w:rFonts w:ascii="Times New Roman" w:hAnsi="Times New Roman" w:cs="Times New Roman"/>
-                <w:sz w:val="20"/>
-                <w:szCs w:val="20"/>
-                <w:lang w:val="en-US"/>
-              </w:rPr>
-              <w:t xml:space="preserve"> }}</w:t>
-            </w:r>
-          </w:p>
-        </w:tc>
-        <w:tc>
-          <w:tcPr>
-            <w:tcW w:w="79" w:type="pct"/>
-          </w:tcPr>
-          <w:p>
-            <w:pPr>
-              <w:rPr>
-                <w:rFonts w:ascii="Times New Roman" w:hAnsi="Times New Roman" w:cs="Times New Roman"/>
-                <w:sz w:val="20"/>
-                <w:szCs w:val="20"/>
-                <w:lang w:val="en-US"/>
-              </w:rPr>
-            </w:pPr>
-          </w:p>
-        </w:tc>
-        <w:tc>
-          <w:tcPr>
-            <w:tcW w:w="460" w:type="pct"/>
+            <w:r>
+              <w:rPr>
+                <w:rFonts w:ascii="Times New Roman" w:hAnsi="Times New Roman" w:cs="Times New Roman"/>
+                <w:sz w:val="20"/>
+                <w:szCs w:val="20"/>
+                <w:lang w:val="en-US"/>
+              </w:rPr>
+              <w:t>{{ email_rs }}</w:t>
+            </w:r>
+          </w:p>
+        </w:tc>
+        <w:tc>
+          <w:tcPr>
+            <w:tcW w:w="78" w:type="pct"/>
+          </w:tcPr>
+          <w:p>
+            <w:pPr>
+              <w:rPr>
+                <w:rFonts w:ascii="Times New Roman" w:hAnsi="Times New Roman" w:cs="Times New Roman"/>
+                <w:sz w:val="20"/>
+                <w:szCs w:val="20"/>
+                <w:lang w:val="en-US"/>
+              </w:rPr>
+            </w:pPr>
+          </w:p>
+        </w:tc>
+        <w:tc>
+          <w:tcPr>
+            <w:tcW w:w="527" w:type="pct"/>
           </w:tcPr>
           <w:p>
             <w:pPr>
@@ -3225,8 +2722,8 @@
         </w:tc>
         <w:tc>
           <w:tcPr>
-            <w:tcW w:w="2072" w:type="pct"/>
-            <w:gridSpan w:val="12"/>
+            <w:tcW w:w="2008" w:type="pct"/>
+            <w:gridSpan w:val="11"/>
             <w:tcBorders>
               <w:top w:val="dotted" w:sz="4" w:space="0" w:color="808080" w:themeColor="background1" w:themeShade="80"/>
               <w:bottom w:val="dotted" w:sz="4" w:space="0" w:color="808080" w:themeColor="background1" w:themeShade="80"/>
@@ -3241,25 +2738,14 @@
                 <w:lang w:val="en-US"/>
               </w:rPr>
             </w:pPr>
-            <w:proofErr w:type="gramStart"/>
-            <w:r>
-              <w:rPr>
-                <w:rFonts w:ascii="Times New Roman" w:hAnsi="Times New Roman" w:cs="Times New Roman"/>
-                <w:sz w:val="20"/>
-                <w:szCs w:val="20"/>
-                <w:lang w:val="en-US"/>
-              </w:rPr>
-              <w:t>{{ email</w:t>
-            </w:r>
-            <w:proofErr w:type="gramEnd"/>
-            <w:r>
-              <w:rPr>
-                <w:rFonts w:ascii="Times New Roman" w:hAnsi="Times New Roman" w:cs="Times New Roman"/>
-                <w:sz w:val="20"/>
-                <w:szCs w:val="20"/>
-                <w:lang w:val="en-US"/>
-              </w:rPr>
-              <w:t xml:space="preserve"> }}</w:t>
+            <w:r>
+              <w:rPr>
+                <w:rFonts w:ascii="Times New Roman" w:hAnsi="Times New Roman" w:cs="Times New Roman"/>
+                <w:sz w:val="20"/>
+                <w:szCs w:val="20"/>
+                <w:lang w:val="en-US"/>
+              </w:rPr>
+              <w:t>{{ email }}</w:t>
             </w:r>
           </w:p>
         </w:tc>
@@ -3267,7 +2753,7 @@
       <w:tr>
         <w:tc>
           <w:tcPr>
-            <w:tcW w:w="2468" w:type="pct"/>
+            <w:tcW w:w="2464" w:type="pct"/>
             <w:gridSpan w:val="7"/>
           </w:tcPr>
           <w:p>
@@ -3320,19 +2806,117 @@
                 <w:szCs w:val="20"/>
                 <w:lang w:val="en-US"/>
               </w:rPr>
+              <w:t xml:space="preserve"> {{ </w:t>
+            </w:r>
+            <w:r>
+              <w:rPr>
+                <w:rFonts w:ascii="Times New Roman" w:hAnsi="Times New Roman" w:cs="Times New Roman"/>
+                <w:sz w:val="20"/>
+                <w:szCs w:val="20"/>
+                <w:lang w:val="en-US"/>
+              </w:rPr>
+              <w:t>payment</w:t>
+            </w:r>
+            <w:r>
+              <w:rPr>
+                <w:rFonts w:ascii="Times New Roman" w:hAnsi="Times New Roman" w:cs="Times New Roman"/>
+                <w:sz w:val="20"/>
+                <w:szCs w:val="20"/>
+                <w:lang w:val="en-US"/>
+              </w:rPr>
+              <w:t>_</w:t>
+            </w:r>
+            <w:r>
+              <w:rPr>
+                <w:rFonts w:ascii="Times New Roman" w:hAnsi="Times New Roman" w:cs="Times New Roman"/>
+                <w:sz w:val="20"/>
+                <w:szCs w:val="20"/>
+                <w:lang w:val="en-US"/>
+              </w:rPr>
+              <w:t>account</w:t>
+            </w:r>
+            <w:r>
+              <w:rPr>
+                <w:rFonts w:ascii="Times New Roman" w:hAnsi="Times New Roman" w:cs="Times New Roman"/>
+                <w:sz w:val="20"/>
+                <w:szCs w:val="20"/>
+                <w:lang w:val="en-US"/>
+              </w:rPr>
+              <w:t>_</w:t>
+            </w:r>
+            <w:r>
+              <w:rPr>
+                <w:rFonts w:ascii="Times New Roman" w:hAnsi="Times New Roman" w:cs="Times New Roman"/>
+                <w:sz w:val="20"/>
+                <w:szCs w:val="20"/>
+                <w:lang w:val="en-US"/>
+              </w:rPr>
+              <w:t>rs</w:t>
+            </w:r>
+            <w:r>
+              <w:rPr>
+                <w:rFonts w:ascii="Times New Roman" w:hAnsi="Times New Roman" w:cs="Times New Roman"/>
+                <w:sz w:val="20"/>
+                <w:szCs w:val="20"/>
+                <w:lang w:val="en-US"/>
+              </w:rPr>
+              <w:t xml:space="preserve"> }}</w:t>
+            </w:r>
+          </w:p>
+        </w:tc>
+        <w:tc>
+          <w:tcPr>
+            <w:tcW w:w="2536" w:type="pct"/>
+            <w:gridSpan w:val="12"/>
+          </w:tcPr>
+          <w:p>
+            <w:pPr>
+              <w:rPr>
+                <w:rFonts w:ascii="Times New Roman" w:hAnsi="Times New Roman" w:cs="Times New Roman"/>
+                <w:sz w:val="20"/>
+                <w:szCs w:val="20"/>
+              </w:rPr>
+            </w:pPr>
+            <w:r>
+              <w:rPr>
+                <w:rFonts w:ascii="Times New Roman" w:hAnsi="Times New Roman" w:cs="Times New Roman"/>
+                <w:sz w:val="20"/>
+                <w:szCs w:val="20"/>
+              </w:rPr>
+              <w:t>Платежные</w:t>
+            </w:r>
+            <w:r>
+              <w:rPr>
+                <w:rFonts w:ascii="Times New Roman" w:hAnsi="Times New Roman" w:cs="Times New Roman"/>
+                <w:sz w:val="20"/>
+                <w:szCs w:val="20"/>
+              </w:rPr>
               <w:t xml:space="preserve"> </w:t>
             </w:r>
-            <w:proofErr w:type="gramStart"/>
-            <w:r>
-              <w:rPr>
-                <w:rFonts w:ascii="Times New Roman" w:hAnsi="Times New Roman" w:cs="Times New Roman"/>
-                <w:sz w:val="20"/>
-                <w:szCs w:val="20"/>
-                <w:lang w:val="en-US"/>
-              </w:rPr>
-              <w:t xml:space="preserve">{{ </w:t>
-            </w:r>
-            <w:proofErr w:type="spellStart"/>
+            <w:r>
+              <w:rPr>
+                <w:rFonts w:ascii="Times New Roman" w:hAnsi="Times New Roman" w:cs="Times New Roman"/>
+                <w:sz w:val="20"/>
+                <w:szCs w:val="20"/>
+              </w:rPr>
+              <w:t>реквизиты</w:t>
+            </w:r>
+            <w:r>
+              <w:rPr>
+                <w:rFonts w:ascii="Times New Roman" w:hAnsi="Times New Roman" w:cs="Times New Roman"/>
+                <w:sz w:val="20"/>
+                <w:szCs w:val="20"/>
+              </w:rPr>
+              <w:t>:</w:t>
+            </w:r>
+            <w:r>
+              <w:rPr>
+                <w:rFonts w:ascii="Times New Roman" w:hAnsi="Times New Roman" w:cs="Times New Roman"/>
+                <w:sz w:val="20"/>
+                <w:szCs w:val="20"/>
+              </w:rPr>
+              <w:t xml:space="preserve"> {{ </w:t>
+            </w:r>
             <w:r>
               <w:rPr>
                 <w:rFonts w:ascii="Times New Roman" w:hAnsi="Times New Roman" w:cs="Times New Roman"/>
@@ -3342,122 +2926,28 @@
               </w:rPr>
               <w:t>payment</w:t>
             </w:r>
-            <w:proofErr w:type="gramEnd"/>
-            <w:r>
-              <w:rPr>
-                <w:rFonts w:ascii="Times New Roman" w:hAnsi="Times New Roman" w:cs="Times New Roman"/>
-                <w:sz w:val="20"/>
-                <w:szCs w:val="20"/>
-                <w:lang w:val="en-US"/>
-              </w:rPr>
-              <w:t>_account_rs</w:t>
-            </w:r>
-            <w:proofErr w:type="spellEnd"/>
-            <w:r>
-              <w:rPr>
-                <w:rFonts w:ascii="Times New Roman" w:hAnsi="Times New Roman" w:cs="Times New Roman"/>
-                <w:sz w:val="20"/>
-                <w:szCs w:val="20"/>
-                <w:lang w:val="en-US"/>
-              </w:rPr>
-              <w:t xml:space="preserve"> }}</w:t>
-            </w:r>
-          </w:p>
-        </w:tc>
-        <w:tc>
-          <w:tcPr>
-            <w:tcW w:w="2532" w:type="pct"/>
-            <w:gridSpan w:val="13"/>
-          </w:tcPr>
-          <w:p>
-            <w:pPr>
-              <w:rPr>
-                <w:rFonts w:ascii="Times New Roman" w:hAnsi="Times New Roman" w:cs="Times New Roman"/>
-                <w:sz w:val="20"/>
-                <w:szCs w:val="20"/>
-                <w:lang w:val="en-US"/>
-              </w:rPr>
-            </w:pPr>
-            <w:r>
-              <w:rPr>
-                <w:rFonts w:ascii="Times New Roman" w:hAnsi="Times New Roman" w:cs="Times New Roman"/>
-                <w:sz w:val="20"/>
-                <w:szCs w:val="20"/>
-              </w:rPr>
-              <w:t>Платежные</w:t>
-            </w:r>
-            <w:r>
-              <w:rPr>
-                <w:rFonts w:ascii="Times New Roman" w:hAnsi="Times New Roman" w:cs="Times New Roman"/>
-                <w:sz w:val="20"/>
-                <w:szCs w:val="20"/>
-                <w:lang w:val="en-US"/>
-              </w:rPr>
-              <w:t xml:space="preserve"> </w:t>
-            </w:r>
-            <w:r>
-              <w:rPr>
-                <w:rFonts w:ascii="Times New Roman" w:hAnsi="Times New Roman" w:cs="Times New Roman"/>
-                <w:sz w:val="20"/>
-                <w:szCs w:val="20"/>
-              </w:rPr>
-              <w:t>реквизиты</w:t>
-            </w:r>
-            <w:r>
-              <w:rPr>
-                <w:rFonts w:ascii="Times New Roman" w:hAnsi="Times New Roman" w:cs="Times New Roman"/>
-                <w:sz w:val="20"/>
-                <w:szCs w:val="20"/>
-                <w:lang w:val="en-US"/>
-              </w:rPr>
-              <w:t>:</w:t>
-            </w:r>
-            <w:r>
-              <w:rPr>
-                <w:rFonts w:ascii="Times New Roman" w:hAnsi="Times New Roman" w:cs="Times New Roman"/>
-                <w:sz w:val="20"/>
-                <w:szCs w:val="20"/>
-                <w:lang w:val="en-US"/>
-              </w:rPr>
-              <w:t xml:space="preserve"> </w:t>
-            </w:r>
-            <w:proofErr w:type="gramStart"/>
-            <w:r>
-              <w:rPr>
-                <w:rFonts w:ascii="Times New Roman" w:hAnsi="Times New Roman" w:cs="Times New Roman"/>
-                <w:sz w:val="20"/>
-                <w:szCs w:val="20"/>
-                <w:lang w:val="en-US"/>
-              </w:rPr>
-              <w:t xml:space="preserve">{{ </w:t>
-            </w:r>
-            <w:proofErr w:type="spellStart"/>
-            <w:r>
-              <w:rPr>
-                <w:rFonts w:ascii="Times New Roman" w:hAnsi="Times New Roman" w:cs="Times New Roman"/>
-                <w:sz w:val="20"/>
-                <w:szCs w:val="20"/>
-                <w:lang w:val="en-US"/>
-              </w:rPr>
-              <w:t>payment</w:t>
-            </w:r>
-            <w:proofErr w:type="gramEnd"/>
-            <w:r>
-              <w:rPr>
-                <w:rFonts w:ascii="Times New Roman" w:hAnsi="Times New Roman" w:cs="Times New Roman"/>
-                <w:sz w:val="20"/>
-                <w:szCs w:val="20"/>
-                <w:lang w:val="en-US"/>
-              </w:rPr>
-              <w:t>_account</w:t>
-            </w:r>
-            <w:proofErr w:type="spellEnd"/>
-            <w:r>
-              <w:rPr>
-                <w:rFonts w:ascii="Times New Roman" w:hAnsi="Times New Roman" w:cs="Times New Roman"/>
-                <w:sz w:val="20"/>
-                <w:szCs w:val="20"/>
-                <w:lang w:val="en-US"/>
+            <w:r>
+              <w:rPr>
+                <w:rFonts w:ascii="Times New Roman" w:hAnsi="Times New Roman" w:cs="Times New Roman"/>
+                <w:sz w:val="20"/>
+                <w:szCs w:val="20"/>
+              </w:rPr>
+              <w:t>_</w:t>
+            </w:r>
+            <w:r>
+              <w:rPr>
+                <w:rFonts w:ascii="Times New Roman" w:hAnsi="Times New Roman" w:cs="Times New Roman"/>
+                <w:sz w:val="20"/>
+                <w:szCs w:val="20"/>
+                <w:lang w:val="en-US"/>
+              </w:rPr>
+              <w:t>account</w:t>
+            </w:r>
+            <w:r>
+              <w:rPr>
+                <w:rFonts w:ascii="Times New Roman" w:hAnsi="Times New Roman" w:cs="Times New Roman"/>
+                <w:sz w:val="20"/>
+                <w:szCs w:val="20"/>
               </w:rPr>
               <w:t xml:space="preserve"> }}</w:t>
             </w:r>
@@ -3467,7 +2957,7 @@
       <w:tr>
         <w:tc>
           <w:tcPr>
-            <w:tcW w:w="2468" w:type="pct"/>
+            <w:tcW w:w="2464" w:type="pct"/>
             <w:gridSpan w:val="7"/>
           </w:tcPr>
           <w:p>
@@ -3476,23 +2966,21 @@
                 <w:rFonts w:ascii="Times New Roman" w:hAnsi="Times New Roman" w:cs="Times New Roman"/>
                 <w:sz w:val="20"/>
                 <w:szCs w:val="20"/>
-                <w:lang w:val="en-US"/>
-              </w:rPr>
-            </w:pPr>
-          </w:p>
-        </w:tc>
-        <w:tc>
-          <w:tcPr>
-            <w:tcW w:w="2532" w:type="pct"/>
-            <w:gridSpan w:val="13"/>
-          </w:tcPr>
-          <w:p>
-            <w:pPr>
-              <w:rPr>
-                <w:rFonts w:ascii="Times New Roman" w:hAnsi="Times New Roman" w:cs="Times New Roman"/>
-                <w:sz w:val="20"/>
-                <w:szCs w:val="20"/>
-                <w:lang w:val="en-US"/>
+              </w:rPr>
+            </w:pPr>
+          </w:p>
+        </w:tc>
+        <w:tc>
+          <w:tcPr>
+            <w:tcW w:w="2536" w:type="pct"/>
+            <w:gridSpan w:val="12"/>
+          </w:tcPr>
+          <w:p>
+            <w:pPr>
+              <w:rPr>
+                <w:rFonts w:ascii="Times New Roman" w:hAnsi="Times New Roman" w:cs="Times New Roman"/>
+                <w:sz w:val="20"/>
+                <w:szCs w:val="20"/>
               </w:rPr>
             </w:pPr>
           </w:p>
@@ -3501,7 +2989,7 @@
       <w:tr>
         <w:tc>
           <w:tcPr>
-            <w:tcW w:w="2468" w:type="pct"/>
+            <w:tcW w:w="2464" w:type="pct"/>
             <w:gridSpan w:val="7"/>
           </w:tcPr>
           <w:p>
@@ -3510,23 +2998,21 @@
                 <w:rFonts w:ascii="Times New Roman" w:hAnsi="Times New Roman" w:cs="Times New Roman"/>
                 <w:sz w:val="20"/>
                 <w:szCs w:val="20"/>
-                <w:lang w:val="en-US"/>
-              </w:rPr>
-            </w:pPr>
-          </w:p>
-        </w:tc>
-        <w:tc>
-          <w:tcPr>
-            <w:tcW w:w="2532" w:type="pct"/>
-            <w:gridSpan w:val="13"/>
-          </w:tcPr>
-          <w:p>
-            <w:pPr>
-              <w:rPr>
-                <w:rFonts w:ascii="Times New Roman" w:hAnsi="Times New Roman" w:cs="Times New Roman"/>
-                <w:sz w:val="20"/>
-                <w:szCs w:val="20"/>
-                <w:lang w:val="en-US"/>
+              </w:rPr>
+            </w:pPr>
+          </w:p>
+        </w:tc>
+        <w:tc>
+          <w:tcPr>
+            <w:tcW w:w="2536" w:type="pct"/>
+            <w:gridSpan w:val="12"/>
+          </w:tcPr>
+          <w:p>
+            <w:pPr>
+              <w:rPr>
+                <w:rFonts w:ascii="Times New Roman" w:hAnsi="Times New Roman" w:cs="Times New Roman"/>
+                <w:sz w:val="20"/>
+                <w:szCs w:val="20"/>
               </w:rPr>
             </w:pPr>
           </w:p>
@@ -3535,7 +3021,7 @@
       <w:tr>
         <w:tc>
           <w:tcPr>
-            <w:tcW w:w="2468" w:type="pct"/>
+            <w:tcW w:w="2464" w:type="pct"/>
             <w:gridSpan w:val="7"/>
           </w:tcPr>
           <w:p>
@@ -3544,23 +3030,21 @@
                 <w:rFonts w:ascii="Times New Roman" w:hAnsi="Times New Roman" w:cs="Times New Roman"/>
                 <w:sz w:val="20"/>
                 <w:szCs w:val="20"/>
-                <w:lang w:val="en-US"/>
-              </w:rPr>
-            </w:pPr>
-          </w:p>
-        </w:tc>
-        <w:tc>
-          <w:tcPr>
-            <w:tcW w:w="2532" w:type="pct"/>
-            <w:gridSpan w:val="13"/>
-          </w:tcPr>
-          <w:p>
-            <w:pPr>
-              <w:rPr>
-                <w:rFonts w:ascii="Times New Roman" w:hAnsi="Times New Roman" w:cs="Times New Roman"/>
-                <w:sz w:val="20"/>
-                <w:szCs w:val="20"/>
-                <w:lang w:val="en-US"/>
+              </w:rPr>
+            </w:pPr>
+          </w:p>
+        </w:tc>
+        <w:tc>
+          <w:tcPr>
+            <w:tcW w:w="2536" w:type="pct"/>
+            <w:gridSpan w:val="12"/>
+          </w:tcPr>
+          <w:p>
+            <w:pPr>
+              <w:rPr>
+                <w:rFonts w:ascii="Times New Roman" w:hAnsi="Times New Roman" w:cs="Times New Roman"/>
+                <w:sz w:val="20"/>
+                <w:szCs w:val="20"/>
               </w:rPr>
             </w:pPr>
           </w:p>
@@ -3579,14 +3063,13 @@
                 <w:rFonts w:ascii="Times New Roman" w:hAnsi="Times New Roman" w:cs="Times New Roman"/>
                 <w:sz w:val="20"/>
                 <w:szCs w:val="20"/>
-                <w:lang w:val="en-US"/>
-              </w:rPr>
-            </w:pPr>
-          </w:p>
-        </w:tc>
-        <w:tc>
-          <w:tcPr>
-            <w:tcW w:w="139" w:type="pct"/>
+              </w:rPr>
+            </w:pPr>
+          </w:p>
+        </w:tc>
+        <w:tc>
+          <w:tcPr>
+            <w:tcW w:w="138" w:type="pct"/>
             <w:vAlign w:val="bottom"/>
           </w:tcPr>
           <w:p>
@@ -3595,14 +3078,13 @@
                 <w:rFonts w:ascii="Times New Roman" w:hAnsi="Times New Roman" w:cs="Times New Roman"/>
                 <w:sz w:val="20"/>
                 <w:szCs w:val="20"/>
-                <w:lang w:val="en-US"/>
-              </w:rPr>
-            </w:pPr>
-          </w:p>
-        </w:tc>
-        <w:tc>
-          <w:tcPr>
-            <w:tcW w:w="1342" w:type="pct"/>
+              </w:rPr>
+            </w:pPr>
+          </w:p>
+        </w:tc>
+        <w:tc>
+          <w:tcPr>
+            <w:tcW w:w="1339" w:type="pct"/>
             <w:gridSpan w:val="2"/>
             <w:tcBorders>
               <w:bottom w:val="single" w:sz="4" w:space="0" w:color="auto"/>
@@ -3616,54 +3098,22 @@
                 <w:rFonts w:ascii="Times New Roman" w:hAnsi="Times New Roman" w:cs="Times New Roman"/>
                 <w:sz w:val="20"/>
                 <w:szCs w:val="20"/>
-                <w:lang w:val="en-US"/>
-              </w:rPr>
-            </w:pPr>
-            <w:proofErr w:type="gramStart"/>
-            <w:r>
-              <w:rPr>
-                <w:rFonts w:ascii="Times New Roman" w:hAnsi="Times New Roman" w:cs="Times New Roman"/>
-                <w:sz w:val="20"/>
-                <w:szCs w:val="20"/>
-                <w:lang w:val="en-US"/>
-              </w:rPr>
-              <w:t xml:space="preserve">{{ </w:t>
-            </w:r>
-            <w:proofErr w:type="spellStart"/>
-            <w:r>
-              <w:rPr>
-                <w:rFonts w:ascii="Times New Roman" w:hAnsi="Times New Roman" w:cs="Times New Roman"/>
-                <w:sz w:val="20"/>
-                <w:szCs w:val="20"/>
-                <w:lang w:val="en-US"/>
-              </w:rPr>
-              <w:t>register</w:t>
-            </w:r>
-            <w:proofErr w:type="gramEnd"/>
-            <w:r>
-              <w:rPr>
-                <w:rFonts w:ascii="Times New Roman" w:hAnsi="Times New Roman" w:cs="Times New Roman"/>
-                <w:sz w:val="20"/>
-                <w:szCs w:val="20"/>
-                <w:lang w:val="en-US"/>
-              </w:rPr>
-              <w:t>_signer</w:t>
-            </w:r>
-            <w:proofErr w:type="spellEnd"/>
-            <w:r>
-              <w:rPr>
-                <w:rFonts w:ascii="Times New Roman" w:hAnsi="Times New Roman" w:cs="Times New Roman"/>
-                <w:sz w:val="20"/>
-                <w:szCs w:val="20"/>
-                <w:lang w:val="en-US"/>
-              </w:rPr>
-              <w:t xml:space="preserve"> }}</w:t>
-            </w:r>
-          </w:p>
-        </w:tc>
-        <w:tc>
-          <w:tcPr>
-            <w:tcW w:w="79" w:type="pct"/>
+              </w:rPr>
+            </w:pPr>
+            <w:r>
+              <w:rPr>
+                <w:rFonts w:ascii="Times New Roman" w:hAnsi="Times New Roman" w:cs="Times New Roman"/>
+                <w:sz w:val="20"/>
+                <w:szCs w:val="20"/>
+                <w:lang w:val="en-US"/>
+              </w:rPr>
+              <w:t>{{ register_signer }}</w:t>
+            </w:r>
+          </w:p>
+        </w:tc>
+        <w:tc>
+          <w:tcPr>
+            <w:tcW w:w="78" w:type="pct"/>
             <w:vAlign w:val="bottom"/>
           </w:tcPr>
           <w:p>
@@ -3672,15 +3122,14 @@
                 <w:rFonts w:ascii="Times New Roman" w:hAnsi="Times New Roman" w:cs="Times New Roman"/>
                 <w:sz w:val="20"/>
                 <w:szCs w:val="20"/>
-                <w:lang w:val="en-US"/>
-              </w:rPr>
-            </w:pPr>
-          </w:p>
-        </w:tc>
-        <w:tc>
-          <w:tcPr>
-            <w:tcW w:w="935" w:type="pct"/>
-            <w:gridSpan w:val="5"/>
+              </w:rPr>
+            </w:pPr>
+          </w:p>
+        </w:tc>
+        <w:tc>
+          <w:tcPr>
+            <w:tcW w:w="933" w:type="pct"/>
+            <w:gridSpan w:val="4"/>
             <w:tcBorders>
               <w:bottom w:val="single" w:sz="4" w:space="0" w:color="auto"/>
             </w:tcBorders>
@@ -3692,14 +3141,13 @@
                 <w:rFonts w:ascii="Times New Roman" w:hAnsi="Times New Roman" w:cs="Times New Roman"/>
                 <w:sz w:val="20"/>
                 <w:szCs w:val="20"/>
-                <w:lang w:val="en-US"/>
-              </w:rPr>
-            </w:pPr>
-          </w:p>
-        </w:tc>
-        <w:tc>
-          <w:tcPr>
-            <w:tcW w:w="179" w:type="pct"/>
+              </w:rPr>
+            </w:pPr>
+          </w:p>
+        </w:tc>
+        <w:tc>
+          <w:tcPr>
+            <w:tcW w:w="178" w:type="pct"/>
             <w:gridSpan w:val="2"/>
             <w:vAlign w:val="bottom"/>
           </w:tcPr>
@@ -3709,14 +3157,13 @@
                 <w:rFonts w:ascii="Times New Roman" w:hAnsi="Times New Roman" w:cs="Times New Roman"/>
                 <w:sz w:val="20"/>
                 <w:szCs w:val="20"/>
-                <w:lang w:val="en-US"/>
-              </w:rPr>
-            </w:pPr>
-          </w:p>
-        </w:tc>
-        <w:tc>
-          <w:tcPr>
-            <w:tcW w:w="1417" w:type="pct"/>
+              </w:rPr>
+            </w:pPr>
+          </w:p>
+        </w:tc>
+        <w:tc>
+          <w:tcPr>
+            <w:tcW w:w="1424" w:type="pct"/>
             <w:gridSpan w:val="6"/>
             <w:tcBorders>
               <w:bottom w:val="single" w:sz="4" w:space="0" w:color="auto"/>
@@ -3730,37 +3177,16 @@
                 <w:rFonts w:ascii="Times New Roman" w:hAnsi="Times New Roman" w:cs="Times New Roman"/>
                 <w:sz w:val="20"/>
                 <w:szCs w:val="20"/>
-                <w:lang w:val="en-US"/>
-              </w:rPr>
-            </w:pPr>
-            <w:r>
-              <w:rPr>
-                <w:rFonts w:ascii="Times New Roman" w:hAnsi="Times New Roman" w:cs="Times New Roman"/>
-                <w:sz w:val="20"/>
-                <w:szCs w:val="20"/>
-                <w:lang w:val="en-US"/>
-              </w:rPr>
-              <w:t xml:space="preserve">{{ </w:t>
-            </w:r>
-            <w:r>
-              <w:rPr>
-                <w:rFonts w:ascii="Times New Roman" w:hAnsi="Times New Roman" w:cs="Times New Roman"/>
-                <w:sz w:val="20"/>
-                <w:szCs w:val="20"/>
-                <w:lang w:val="en-US"/>
-              </w:rPr>
-              <w:t>applicant</w:t>
-            </w:r>
-            <w:bookmarkStart w:id="0" w:name="_GoBack"/>
-            <w:bookmarkEnd w:id="0"/>
-            <w:r>
-              <w:rPr>
-                <w:rFonts w:ascii="Times New Roman" w:hAnsi="Times New Roman" w:cs="Times New Roman"/>
-                <w:sz w:val="20"/>
-                <w:szCs w:val="20"/>
-                <w:lang w:val="en-US"/>
-              </w:rPr>
-              <w:t>_signer }}</w:t>
+              </w:rPr>
+            </w:pPr>
+            <w:r>
+              <w:rPr>
+                <w:rFonts w:ascii="Times New Roman" w:hAnsi="Times New Roman" w:cs="Times New Roman"/>
+                <w:sz w:val="20"/>
+                <w:szCs w:val="20"/>
+                <w:lang w:val="en-US"/>
+              </w:rPr>
+              <w:t>{{ applicant_signer }}</w:t>
             </w:r>
           </w:p>
         </w:tc>
@@ -3796,7 +3222,7 @@
         </w:tc>
         <w:tc>
           <w:tcPr>
-            <w:tcW w:w="139" w:type="pct"/>
+            <w:tcW w:w="138" w:type="pct"/>
           </w:tcPr>
           <w:p>
             <w:pPr>
@@ -3812,7 +3238,7 @@
         </w:tc>
         <w:tc>
           <w:tcPr>
-            <w:tcW w:w="1342" w:type="pct"/>
+            <w:tcW w:w="1339" w:type="pct"/>
             <w:gridSpan w:val="2"/>
             <w:tcBorders>
               <w:top w:val="single" w:sz="4" w:space="0" w:color="auto"/>
@@ -3840,7 +3266,7 @@
         </w:tc>
         <w:tc>
           <w:tcPr>
-            <w:tcW w:w="79" w:type="pct"/>
+            <w:tcW w:w="78" w:type="pct"/>
           </w:tcPr>
           <w:p>
             <w:pPr>
@@ -3856,8 +3282,8 @@
         </w:tc>
         <w:tc>
           <w:tcPr>
-            <w:tcW w:w="935" w:type="pct"/>
-            <w:gridSpan w:val="5"/>
+            <w:tcW w:w="933" w:type="pct"/>
+            <w:gridSpan w:val="4"/>
             <w:tcBorders>
               <w:top w:val="single" w:sz="4" w:space="0" w:color="auto"/>
             </w:tcBorders>
@@ -3884,7 +3310,7 @@
         </w:tc>
         <w:tc>
           <w:tcPr>
-            <w:tcW w:w="179" w:type="pct"/>
+            <w:tcW w:w="178" w:type="pct"/>
             <w:gridSpan w:val="2"/>
           </w:tcPr>
           <w:p>
@@ -3901,7 +3327,7 @@
         </w:tc>
         <w:tc>
           <w:tcPr>
-            <w:tcW w:w="1417" w:type="pct"/>
+            <w:tcW w:w="1424" w:type="pct"/>
             <w:gridSpan w:val="6"/>
             <w:tcBorders>
               <w:top w:val="single" w:sz="4" w:space="0" w:color="auto"/>
@@ -3931,7 +3357,7 @@
       <w:tr>
         <w:tc>
           <w:tcPr>
-            <w:tcW w:w="2468" w:type="pct"/>
+            <w:tcW w:w="2464" w:type="pct"/>
             <w:gridSpan w:val="7"/>
           </w:tcPr>
           <w:p>
@@ -3956,8 +3382,8 @@
         </w:tc>
         <w:tc>
           <w:tcPr>
-            <w:tcW w:w="2532" w:type="pct"/>
-            <w:gridSpan w:val="13"/>
+            <w:tcW w:w="2536" w:type="pct"/>
+            <w:gridSpan w:val="12"/>
           </w:tcPr>
           <w:p>
             <w:pPr>
@@ -4007,7 +3433,7 @@
 </file>
 
 <file path=word/endnotes.xml><?xml version="1.0" encoding="utf-8"?>
-<w:endnotes xmlns:wpc="http://schemas.microsoft.com/office/word/2010/wordprocessingCanvas" xmlns:cx="http://schemas.microsoft.com/office/drawing/2014/chartex" xmlns:cx1="http://schemas.microsoft.com/office/drawing/2015/9/8/chartex" xmlns:cx2="http://schemas.microsoft.com/office/drawing/2015/10/21/chartex" xmlns:cx3="http://schemas.microsoft.com/office/drawing/2016/5/9/chartex" xmlns:cx4="http://schemas.microsoft.com/office/drawing/2016/5/10/chartex" xmlns:cx5="http://schemas.microsoft.com/office/drawing/2016/5/11/chartex" xmlns:cx6="http://schemas.microsoft.com/office/drawing/2016/5/12/chartex" xmlns:cx7="http://schemas.microsoft.com/office/drawing/2016/5/13/chartex" xmlns:cx8="http://schemas.microsoft.com/office/drawing/2016/5/14/chartex" xmlns:mc="http://schemas.openxmlformats.org/markup-compatibility/2006" xmlns:aink="http://schemas.microsoft.com/office/drawing/2016/ink" xmlns:am3d="http://schemas.microsoft.com/office/drawing/2017/model3d" xmlns:o="urn:schemas-microsoft-com:office:office" xmlns:r="http://schemas.openxmlformats.org/officeDocument/2006/relationships" xmlns:m="http://schemas.openxmlformats.org/officeDocument/2006/math" xmlns:v="urn:schemas-microsoft-com:vml" xmlns:wp14="http://schemas.microsoft.com/office/word/2010/wordprocessingDrawing" xmlns:wp="http://schemas.openxmlformats.org/drawingml/2006/wordprocessingDrawing" xmlns:w10="urn:schemas-microsoft-com:office:word" xmlns:w="http://schemas.openxmlformats.org/wordprocessingml/2006/main" xmlns:w14="http://schemas.microsoft.com/office/word/2010/wordml" xmlns:w15="http://schemas.microsoft.com/office/word/2012/wordml" xmlns:w16cid="http://schemas.microsoft.com/office/word/2016/wordml/cid" xmlns:w16se="http://schemas.microsoft.com/office/word/2015/wordml/symex" xmlns:wpg="http://schemas.microsoft.com/office/word/2010/wordprocessingGroup" xmlns:wpi="http://schemas.microsoft.com/office/word/2010/wordprocessingInk" xmlns:wne="http://schemas.microsoft.com/office/word/2006/wordml" xmlns:wps="http://schemas.microsoft.com/office/word/2010/wordprocessingShape" mc:Ignorable="w14 w15 w16se w16cid wp14">
+<w:endnotes xmlns:wpc="http://schemas.microsoft.com/office/word/2010/wordprocessingCanvas" xmlns:cx="http://schemas.microsoft.com/office/drawing/2014/chartex" xmlns:cx1="http://schemas.microsoft.com/office/drawing/2015/9/8/chartex" xmlns:cx2="http://schemas.microsoft.com/office/drawing/2015/10/21/chartex" xmlns:cx3="http://schemas.microsoft.com/office/drawing/2016/5/9/chartex" xmlns:cx4="http://schemas.microsoft.com/office/drawing/2016/5/10/chartex" xmlns:cx5="http://schemas.microsoft.com/office/drawing/2016/5/11/chartex" xmlns:cx6="http://schemas.microsoft.com/office/drawing/2016/5/12/chartex" xmlns:cx7="http://schemas.microsoft.com/office/drawing/2016/5/13/chartex" xmlns:cx8="http://schemas.microsoft.com/office/drawing/2016/5/14/chartex" xmlns:mc="http://schemas.openxmlformats.org/markup-compatibility/2006" xmlns:aink="http://schemas.microsoft.com/office/drawing/2016/ink" xmlns:am3d="http://schemas.microsoft.com/office/drawing/2017/model3d" xmlns:o="urn:schemas-microsoft-com:office:office" xmlns:oel="http://schemas.microsoft.com/office/2019/extlst" xmlns:r="http://schemas.openxmlformats.org/officeDocument/2006/relationships" xmlns:m="http://schemas.openxmlformats.org/officeDocument/2006/math" xmlns:v="urn:schemas-microsoft-com:vml" xmlns:wp14="http://schemas.microsoft.com/office/word/2010/wordprocessingDrawing" xmlns:wp="http://schemas.openxmlformats.org/drawingml/2006/wordprocessingDrawing" xmlns:w10="urn:schemas-microsoft-com:office:word" xmlns:w="http://schemas.openxmlformats.org/wordprocessingml/2006/main" xmlns:w14="http://schemas.microsoft.com/office/word/2010/wordml" xmlns:w15="http://schemas.microsoft.com/office/word/2012/wordml" xmlns:w16cex="http://schemas.microsoft.com/office/word/2018/wordml/cex" xmlns:w16cid="http://schemas.microsoft.com/office/word/2016/wordml/cid" xmlns:w16="http://schemas.microsoft.com/office/word/2018/wordml" xmlns:w16du="http://schemas.microsoft.com/office/word/2023/wordml/word16du" xmlns:w16sdtdh="http://schemas.microsoft.com/office/word/2020/wordml/sdtdatahash" xmlns:w16sdtfl="http://schemas.microsoft.com/office/word/2024/wordml/sdtformatlock" xmlns:w16se="http://schemas.microsoft.com/office/word/2015/wordml/symex" xmlns:wpg="http://schemas.microsoft.com/office/word/2010/wordprocessingGroup" xmlns:wpi="http://schemas.microsoft.com/office/word/2010/wordprocessingInk" xmlns:wne="http://schemas.microsoft.com/office/word/2006/wordml" xmlns:wps="http://schemas.microsoft.com/office/word/2010/wordprocessingShape" mc:Ignorable="w14 w15 w16se w16cid w16 w16cex w16sdtdh w16sdtfl w16du wp14">
   <w:endnote w:type="separator" w:id="-1">
     <w:p>
       <w:pPr>
@@ -4032,7 +3458,7 @@
 </file>
 
 <file path=word/footnotes.xml><?xml version="1.0" encoding="utf-8"?>
-<w:footnotes xmlns:wpc="http://schemas.microsoft.com/office/word/2010/wordprocessingCanvas" xmlns:cx="http://schemas.microsoft.com/office/drawing/2014/chartex" xmlns:cx1="http://schemas.microsoft.com/office/drawing/2015/9/8/chartex" xmlns:cx2="http://schemas.microsoft.com/office/drawing/2015/10/21/chartex" xmlns:cx3="http://schemas.microsoft.com/office/drawing/2016/5/9/chartex" xmlns:cx4="http://schemas.microsoft.com/office/drawing/2016/5/10/chartex" xmlns:cx5="http://schemas.microsoft.com/office/drawing/2016/5/11/chartex" xmlns:cx6="http://schemas.microsoft.com/office/drawing/2016/5/12/chartex" xmlns:cx7="http://schemas.microsoft.com/office/drawing/2016/5/13/chartex" xmlns:cx8="http://schemas.microsoft.com/office/drawing/2016/5/14/chartex" xmlns:mc="http://schemas.openxmlformats.org/markup-compatibility/2006" xmlns:aink="http://schemas.microsoft.com/office/drawing/2016/ink" xmlns:am3d="http://schemas.microsoft.com/office/drawing/2017/model3d" xmlns:o="urn:schemas-microsoft-com:office:office" xmlns:r="http://schemas.openxmlformats.org/officeDocument/2006/relationships" xmlns:m="http://schemas.openxmlformats.org/officeDocument/2006/math" xmlns:v="urn:schemas-microsoft-com:vml" xmlns:wp14="http://schemas.microsoft.com/office/word/2010/wordprocessingDrawing" xmlns:wp="http://schemas.openxmlformats.org/drawingml/2006/wordprocessingDrawing" xmlns:w10="urn:schemas-microsoft-com:office:word" xmlns:w="http://schemas.openxmlformats.org/wordprocessingml/2006/main" xmlns:w14="http://schemas.microsoft.com/office/word/2010/wordml" xmlns:w15="http://schemas.microsoft.com/office/word/2012/wordml" xmlns:w16cid="http://schemas.microsoft.com/office/word/2016/wordml/cid" xmlns:w16se="http://schemas.microsoft.com/office/word/2015/wordml/symex" xmlns:wpg="http://schemas.microsoft.com/office/word/2010/wordprocessingGroup" xmlns:wpi="http://schemas.microsoft.com/office/word/2010/wordprocessingInk" xmlns:wne="http://schemas.microsoft.com/office/word/2006/wordml" xmlns:wps="http://schemas.microsoft.com/office/word/2010/wordprocessingShape" mc:Ignorable="w14 w15 w16se w16cid wp14">
+<w:footnotes xmlns:wpc="http://schemas.microsoft.com/office/word/2010/wordprocessingCanvas" xmlns:cx="http://schemas.microsoft.com/office/drawing/2014/chartex" xmlns:cx1="http://schemas.microsoft.com/office/drawing/2015/9/8/chartex" xmlns:cx2="http://schemas.microsoft.com/office/drawing/2015/10/21/chartex" xmlns:cx3="http://schemas.microsoft.com/office/drawing/2016/5/9/chartex" xmlns:cx4="http://schemas.microsoft.com/office/drawing/2016/5/10/chartex" xmlns:cx5="http://schemas.microsoft.com/office/drawing/2016/5/11/chartex" xmlns:cx6="http://schemas.microsoft.com/office/drawing/2016/5/12/chartex" xmlns:cx7="http://schemas.microsoft.com/office/drawing/2016/5/13/chartex" xmlns:cx8="http://schemas.microsoft.com/office/drawing/2016/5/14/chartex" xmlns:mc="http://schemas.openxmlformats.org/markup-compatibility/2006" xmlns:aink="http://schemas.microsoft.com/office/drawing/2016/ink" xmlns:am3d="http://schemas.microsoft.com/office/drawing/2017/model3d" xmlns:o="urn:schemas-microsoft-com:office:office" xmlns:oel="http://schemas.microsoft.com/office/2019/extlst" xmlns:r="http://schemas.openxmlformats.org/officeDocument/2006/relationships" xmlns:m="http://schemas.openxmlformats.org/officeDocument/2006/math" xmlns:v="urn:schemas-microsoft-com:vml" xmlns:wp14="http://schemas.microsoft.com/office/word/2010/wordprocessingDrawing" xmlns:wp="http://schemas.openxmlformats.org/drawingml/2006/wordprocessingDrawing" xmlns:w10="urn:schemas-microsoft-com:office:word" xmlns:w="http://schemas.openxmlformats.org/wordprocessingml/2006/main" xmlns:w14="http://schemas.microsoft.com/office/word/2010/wordml" xmlns:w15="http://schemas.microsoft.com/office/word/2012/wordml" xmlns:w16cex="http://schemas.microsoft.com/office/word/2018/wordml/cex" xmlns:w16cid="http://schemas.microsoft.com/office/word/2016/wordml/cid" xmlns:w16="http://schemas.microsoft.com/office/word/2018/wordml" xmlns:w16du="http://schemas.microsoft.com/office/word/2023/wordml/word16du" xmlns:w16sdtdh="http://schemas.microsoft.com/office/word/2020/wordml/sdtdatahash" xmlns:w16sdtfl="http://schemas.microsoft.com/office/word/2024/wordml/sdtformatlock" xmlns:w16se="http://schemas.microsoft.com/office/word/2015/wordml/symex" xmlns:wpg="http://schemas.microsoft.com/office/word/2010/wordprocessingGroup" xmlns:wpi="http://schemas.microsoft.com/office/word/2010/wordprocessingInk" xmlns:wne="http://schemas.microsoft.com/office/word/2006/wordml" xmlns:wps="http://schemas.microsoft.com/office/word/2010/wordprocessingShape" mc:Ignorable="w14 w15 w16se w16cid w16 w16cex w16sdtdh w16sdtfl w16du wp14">
   <w:footnote w:type="separator" w:id="-1">
     <w:p>
       <w:pPr>
@@ -4054,46 +3480,6 @@
     </w:p>
   </w:footnote>
   <w:footnote w:id="1">
-    <w:p>
-      <w:pPr>
-        <w:pStyle w:val="ad"/>
-        <w:rPr>
-          <w:sz w:val="16"/>
-          <w:szCs w:val="16"/>
-        </w:rPr>
-      </w:pPr>
-      <w:r>
-        <w:rPr>
-          <w:rStyle w:val="af"/>
-          <w:sz w:val="16"/>
-          <w:szCs w:val="16"/>
-        </w:rPr>
-        <w:footnoteRef/>
-      </w:r>
-      <w:r>
-        <w:rPr>
-          <w:sz w:val="16"/>
-          <w:szCs w:val="16"/>
-        </w:rPr>
-        <w:t xml:space="preserve"> </w:t>
-      </w:r>
-      <w:r>
-        <w:rPr>
-          <w:sz w:val="16"/>
-          <w:szCs w:val="16"/>
-        </w:rPr>
-        <w:t>Отметить нужное</w:t>
-      </w:r>
-      <w:r>
-        <w:rPr>
-          <w:sz w:val="16"/>
-          <w:szCs w:val="16"/>
-        </w:rPr>
-        <w:t>.</w:t>
-      </w:r>
-    </w:p>
-  </w:footnote>
-  <w:footnote w:id="2">
     <w:p>
       <w:pPr>
         <w:pStyle w:val="ad"/>
@@ -4124,7 +3510,7 @@
           <w:sz w:val="16"/>
           <w:szCs w:val="16"/>
         </w:rPr>
-        <w:t>Указываются: название судна</w:t>
+        <w:t xml:space="preserve">Указываются: </w:t>
       </w:r>
       <w:r>
         <w:rPr>
@@ -4132,7 +3518,7 @@
           <w:sz w:val="16"/>
           <w:szCs w:val="16"/>
         </w:rPr>
-        <w:t>/плавучего объекта</w:t>
+        <w:t xml:space="preserve">объем предоставляемой технической документации, </w:t>
       </w:r>
       <w:r>
         <w:rPr>
@@ -4140,23 +3526,40 @@
           <w:sz w:val="16"/>
           <w:szCs w:val="16"/>
         </w:rPr>
-        <w:t xml:space="preserve"> и его регистровый</w:t>
+        <w:t>название судна/плавучего объекта и его регистровый/индивидуальный номер, полные наименования документов, представляемых в Регистр на рассмотрение, или их Перечень.</w:t>
+      </w:r>
+    </w:p>
+  </w:footnote>
+  <w:footnote w:id="2">
+    <w:p>
+      <w:pPr>
+        <w:pStyle w:val="ad"/>
+        <w:rPr>
+          <w:sz w:val="16"/>
+          <w:szCs w:val="16"/>
+        </w:rPr>
+      </w:pPr>
+      <w:r>
+        <w:rPr>
+          <w:rStyle w:val="af"/>
+          <w:sz w:val="16"/>
+          <w:szCs w:val="16"/>
+        </w:rPr>
+        <w:footnoteRef/>
       </w:r>
       <w:r>
         <w:rPr>
-          <w:iCs/>
           <w:sz w:val="16"/>
           <w:szCs w:val="16"/>
         </w:rPr>
-        <w:t>/индивидуальный</w:t>
+        <w:t xml:space="preserve"> </w:t>
       </w:r>
       <w:r>
         <w:rPr>
-          <w:iCs/>
           <w:sz w:val="16"/>
           <w:szCs w:val="16"/>
         </w:rPr>
-        <w:t xml:space="preserve"> номер, полные наименования документов, представляемых в Регистр на рассмотрение, или их Перечень.</w:t>
+        <w:t>Отметить нужное.</w:t>
       </w:r>
     </w:p>
   </w:footnote>
@@ -4233,7 +3636,7 @@
 </file>
 
 <file path=word/header1.xml><?xml version="1.0" encoding="utf-8"?>
-<w:hdr xmlns:wpc="http://schemas.microsoft.com/office/word/2010/wordprocessingCanvas" xmlns:cx="http://schemas.microsoft.com/office/drawing/2014/chartex" xmlns:cx1="http://schemas.microsoft.com/office/drawing/2015/9/8/chartex" xmlns:cx2="http://schemas.microsoft.com/office/drawing/2015/10/21/chartex" xmlns:cx3="http://schemas.microsoft.com/office/drawing/2016/5/9/chartex" xmlns:cx4="http://schemas.microsoft.com/office/drawing/2016/5/10/chartex" xmlns:cx5="http://schemas.microsoft.com/office/drawing/2016/5/11/chartex" xmlns:cx6="http://schemas.microsoft.com/office/drawing/2016/5/12/chartex" xmlns:cx7="http://schemas.microsoft.com/office/drawing/2016/5/13/chartex" xmlns:cx8="http://schemas.microsoft.com/office/drawing/2016/5/14/chartex" xmlns:mc="http://schemas.openxmlformats.org/markup-compatibility/2006" xmlns:aink="http://schemas.microsoft.com/office/drawing/2016/ink" xmlns:am3d="http://schemas.microsoft.com/office/drawing/2017/model3d" xmlns:o="urn:schemas-microsoft-com:office:office" xmlns:r="http://schemas.openxmlformats.org/officeDocument/2006/relationships" xmlns:m="http://schemas.openxmlformats.org/officeDocument/2006/math" xmlns:v="urn:schemas-microsoft-com:vml" xmlns:wp14="http://schemas.microsoft.com/office/word/2010/wordprocessingDrawing" xmlns:wp="http://schemas.openxmlformats.org/drawingml/2006/wordprocessingDrawing" xmlns:w10="urn:schemas-microsoft-com:office:word" xmlns:w="http://schemas.openxmlformats.org/wordprocessingml/2006/main" xmlns:w14="http://schemas.microsoft.com/office/word/2010/wordml" xmlns:w15="http://schemas.microsoft.com/office/word/2012/wordml" xmlns:w16cid="http://schemas.microsoft.com/office/word/2016/wordml/cid" xmlns:w16se="http://schemas.microsoft.com/office/word/2015/wordml/symex" xmlns:wpg="http://schemas.microsoft.com/office/word/2010/wordprocessingGroup" xmlns:wpi="http://schemas.microsoft.com/office/word/2010/wordprocessingInk" xmlns:wne="http://schemas.microsoft.com/office/word/2006/wordml" xmlns:wps="http://schemas.microsoft.com/office/word/2010/wordprocessingShape" mc:Ignorable="w14 w15 w16se w16cid wp14">
+<w:hdr xmlns:wpc="http://schemas.microsoft.com/office/word/2010/wordprocessingCanvas" xmlns:cx="http://schemas.microsoft.com/office/drawing/2014/chartex" xmlns:cx1="http://schemas.microsoft.com/office/drawing/2015/9/8/chartex" xmlns:cx2="http://schemas.microsoft.com/office/drawing/2015/10/21/chartex" xmlns:cx3="http://schemas.microsoft.com/office/drawing/2016/5/9/chartex" xmlns:cx4="http://schemas.microsoft.com/office/drawing/2016/5/10/chartex" xmlns:cx5="http://schemas.microsoft.com/office/drawing/2016/5/11/chartex" xmlns:cx6="http://schemas.microsoft.com/office/drawing/2016/5/12/chartex" xmlns:cx7="http://schemas.microsoft.com/office/drawing/2016/5/13/chartex" xmlns:cx8="http://schemas.microsoft.com/office/drawing/2016/5/14/chartex" xmlns:mc="http://schemas.openxmlformats.org/markup-compatibility/2006" xmlns:aink="http://schemas.microsoft.com/office/drawing/2016/ink" xmlns:am3d="http://schemas.microsoft.com/office/drawing/2017/model3d" xmlns:o="urn:schemas-microsoft-com:office:office" xmlns:oel="http://schemas.microsoft.com/office/2019/extlst" xmlns:r="http://schemas.openxmlformats.org/officeDocument/2006/relationships" xmlns:m="http://schemas.openxmlformats.org/officeDocument/2006/math" xmlns:v="urn:schemas-microsoft-com:vml" xmlns:wp14="http://schemas.microsoft.com/office/word/2010/wordprocessingDrawing" xmlns:wp="http://schemas.openxmlformats.org/drawingml/2006/wordprocessingDrawing" xmlns:w10="urn:schemas-microsoft-com:office:word" xmlns:w="http://schemas.openxmlformats.org/wordprocessingml/2006/main" xmlns:w14="http://schemas.microsoft.com/office/word/2010/wordml" xmlns:w15="http://schemas.microsoft.com/office/word/2012/wordml" xmlns:w16cex="http://schemas.microsoft.com/office/word/2018/wordml/cex" xmlns:w16cid="http://schemas.microsoft.com/office/word/2016/wordml/cid" xmlns:w16="http://schemas.microsoft.com/office/word/2018/wordml" xmlns:w16du="http://schemas.microsoft.com/office/word/2023/wordml/word16du" xmlns:w16sdtdh="http://schemas.microsoft.com/office/word/2020/wordml/sdtdatahash" xmlns:w16sdtfl="http://schemas.microsoft.com/office/word/2024/wordml/sdtformatlock" xmlns:w16se="http://schemas.microsoft.com/office/word/2015/wordml/symex" xmlns:wpg="http://schemas.microsoft.com/office/word/2010/wordprocessingGroup" xmlns:wpi="http://schemas.microsoft.com/office/word/2010/wordprocessingInk" xmlns:wne="http://schemas.microsoft.com/office/word/2006/wordml" xmlns:wps="http://schemas.microsoft.com/office/word/2010/wordprocessingShape" mc:Ignorable="w14 w15 w16se w16cid w16 w16cex w16sdtdh w16sdtfl w16du wp14">
   <w:tbl>
     <w:tblPr>
       <w:tblStyle w:val="a9"/>
@@ -4273,7 +3676,7 @@
               <w:rFonts w:ascii="Times New Roman" w:hAnsi="Times New Roman" w:cs="Times New Roman"/>
               <w:b/>
             </w:rPr>
-            <w:pict>
+            <w:pict w14:anchorId="4EC1E722">
               <v:shapetype id="_x0000_t75" coordsize="21600,21600" o:spt="75" o:preferrelative="t" path="m@4@5l@4@11@9@11@9@5xe" filled="f" stroked="f">
                 <v:stroke joinstyle="miter"/>
                 <v:formulas>
@@ -4293,7 +3696,7 @@
                 <v:path o:extrusionok="f" gradientshapeok="t" o:connecttype="rect"/>
                 <o:lock v:ext="edit" aspectratio="t"/>
               </v:shapetype>
-              <v:shape id="_x0000_i1025" type="#_x0000_t75" style="width:243.85pt;height:27.4pt">
+              <v:shape id="_x0000_i1025" type="#_x0000_t75" style="width:244.05pt;height:27.6pt">
                 <v:imagedata r:id="rId1" o:title="RS-Main_Corp_Block-Black-RUS"/>
               </v:shape>
             </w:pict>
@@ -4355,7 +3758,7 @@
               <w:szCs w:val="20"/>
               <w:lang w:val="en-US"/>
             </w:rPr>
-            <w:t>(0</w:t>
+            <w:t>(</w:t>
           </w:r>
           <w:r>
             <w:rPr>
@@ -4363,7 +3766,7 @@
               <w:sz w:val="20"/>
               <w:szCs w:val="20"/>
             </w:rPr>
-            <w:t>4</w:t>
+            <w:t>11</w:t>
           </w:r>
           <w:r>
             <w:rPr>
@@ -4402,7 +3805,7 @@
               <w:sz w:val="18"/>
               <w:szCs w:val="18"/>
             </w:rPr>
-            <w:pict>
+            <w:pict w14:anchorId="7FCCF3F8">
               <v:rect id="_x0000_i1026" style="width:0;height:1.5pt" o:hralign="center" o:hrstd="t" o:hr="t" fillcolor="#a0a0a0" stroked="f"/>
             </w:pict>
           </w:r>
@@ -4423,7 +3826,7 @@
 </file>
 
 <file path=word/numbering.xml><?xml version="1.0" encoding="utf-8"?>
-<w:numbering xmlns:wpc="http://schemas.microsoft.com/office/word/2010/wordprocessingCanvas" xmlns:cx="http://schemas.microsoft.com/office/drawing/2014/chartex" xmlns:cx1="http://schemas.microsoft.com/office/drawing/2015/9/8/chartex" xmlns:cx2="http://schemas.microsoft.com/office/drawing/2015/10/21/chartex" xmlns:cx3="http://schemas.microsoft.com/office/drawing/2016/5/9/chartex" xmlns:cx4="http://schemas.microsoft.com/office/drawing/2016/5/10/chartex" xmlns:cx5="http://schemas.microsoft.com/office/drawing/2016/5/11/chartex" xmlns:cx6="http://schemas.microsoft.com/office/drawing/2016/5/12/chartex" xmlns:cx7="http://schemas.microsoft.com/office/drawing/2016/5/13/chartex" xmlns:cx8="http://schemas.microsoft.com/office/drawing/2016/5/14/chartex" xmlns:mc="http://schemas.openxmlformats.org/markup-compatibility/2006" xmlns:aink="http://schemas.microsoft.com/office/drawing/2016/ink" xmlns:am3d="http://schemas.microsoft.com/office/drawing/2017/model3d" xmlns:o="urn:schemas-microsoft-com:office:office" xmlns:r="http://schemas.openxmlformats.org/officeDocument/2006/relationships" xmlns:m="http://schemas.openxmlformats.org/officeDocument/2006/math" xmlns:v="urn:schemas-microsoft-com:vml" xmlns:wp14="http://schemas.microsoft.com/office/word/2010/wordprocessingDrawing" xmlns:wp="http://schemas.openxmlformats.org/drawingml/2006/wordprocessingDrawing" xmlns:w10="urn:schemas-microsoft-com:office:word" xmlns:w="http://schemas.openxmlformats.org/wordprocessingml/2006/main" xmlns:w14="http://schemas.microsoft.com/office/word/2010/wordml" xmlns:w15="http://schemas.microsoft.com/office/word/2012/wordml" xmlns:w16cid="http://schemas.microsoft.com/office/word/2016/wordml/cid" xmlns:w16se="http://schemas.microsoft.com/office/word/2015/wordml/symex" xmlns:wpg="http://schemas.microsoft.com/office/word/2010/wordprocessingGroup" xmlns:wpi="http://schemas.microsoft.com/office/word/2010/wordprocessingInk" xmlns:wne="http://schemas.microsoft.com/office/word/2006/wordml" xmlns:wps="http://schemas.microsoft.com/office/word/2010/wordprocessingShape" mc:Ignorable="w14 w15 w16se w16cid wp14">
+<w:numbering xmlns:wpc="http://schemas.microsoft.com/office/word/2010/wordprocessingCanvas" xmlns:cx="http://schemas.microsoft.com/office/drawing/2014/chartex" xmlns:cx1="http://schemas.microsoft.com/office/drawing/2015/9/8/chartex" xmlns:cx2="http://schemas.microsoft.com/office/drawing/2015/10/21/chartex" xmlns:cx3="http://schemas.microsoft.com/office/drawing/2016/5/9/chartex" xmlns:cx4="http://schemas.microsoft.com/office/drawing/2016/5/10/chartex" xmlns:cx5="http://schemas.microsoft.com/office/drawing/2016/5/11/chartex" xmlns:cx6="http://schemas.microsoft.com/office/drawing/2016/5/12/chartex" xmlns:cx7="http://schemas.microsoft.com/office/drawing/2016/5/13/chartex" xmlns:cx8="http://schemas.microsoft.com/office/drawing/2016/5/14/chartex" xmlns:mc="http://schemas.openxmlformats.org/markup-compatibility/2006" xmlns:aink="http://schemas.microsoft.com/office/drawing/2016/ink" xmlns:am3d="http://schemas.microsoft.com/office/drawing/2017/model3d" xmlns:o="urn:schemas-microsoft-com:office:office" xmlns:oel="http://schemas.microsoft.com/office/2019/extlst" xmlns:r="http://schemas.openxmlformats.org/officeDocument/2006/relationships" xmlns:m="http://schemas.openxmlformats.org/officeDocument/2006/math" xmlns:v="urn:schemas-microsoft-com:vml" xmlns:wp14="http://schemas.microsoft.com/office/word/2010/wordprocessingDrawing" xmlns:wp="http://schemas.openxmlformats.org/drawingml/2006/wordprocessingDrawing" xmlns:w10="urn:schemas-microsoft-com:office:word" xmlns:w="http://schemas.openxmlformats.org/wordprocessingml/2006/main" xmlns:w14="http://schemas.microsoft.com/office/word/2010/wordml" xmlns:w15="http://schemas.microsoft.com/office/word/2012/wordml" xmlns:w16cex="http://schemas.microsoft.com/office/word/2018/wordml/cex" xmlns:w16cid="http://schemas.microsoft.com/office/word/2016/wordml/cid" xmlns:w16="http://schemas.microsoft.com/office/word/2018/wordml" xmlns:w16du="http://schemas.microsoft.com/office/word/2023/wordml/word16du" xmlns:w16sdtdh="http://schemas.microsoft.com/office/word/2020/wordml/sdtdatahash" xmlns:w16sdtfl="http://schemas.microsoft.com/office/word/2024/wordml/sdtformatlock" xmlns:w16se="http://schemas.microsoft.com/office/word/2015/wordml/symex" xmlns:wpg="http://schemas.microsoft.com/office/word/2010/wordprocessingGroup" xmlns:wpi="http://schemas.microsoft.com/office/word/2010/wordprocessingInk" xmlns:wne="http://schemas.microsoft.com/office/word/2006/wordml" xmlns:wps="http://schemas.microsoft.com/office/word/2010/wordprocessingShape" mc:Ignorable="w14 w15 w16se w16cid w16 w16cex w16sdtdh w16sdtfl w16du wp14">
   <w:abstractNum w:abstractNumId="0" w15:restartNumberingAfterBreak="0">
     <w:nsid w:val="0728419E"/>
     <w:multiLevelType w:val="multilevel"/>
@@ -5817,59 +5220,59 @@
       </w:rPr>
     </w:lvl>
   </w:abstractNum>
-  <w:num w:numId="1">
+  <w:num w:numId="1" w16cid:durableId="405422923">
     <w:abstractNumId w:val="1"/>
   </w:num>
-  <w:num w:numId="2">
+  <w:num w:numId="2" w16cid:durableId="102657301">
     <w:abstractNumId w:val="1"/>
   </w:num>
-  <w:num w:numId="3">
+  <w:num w:numId="3" w16cid:durableId="906768779">
     <w:abstractNumId w:val="1"/>
   </w:num>
-  <w:num w:numId="4">
+  <w:num w:numId="4" w16cid:durableId="1577277518">
     <w:abstractNumId w:val="0"/>
   </w:num>
-  <w:num w:numId="5">
+  <w:num w:numId="5" w16cid:durableId="460615269">
     <w:abstractNumId w:val="11"/>
   </w:num>
-  <w:num w:numId="6">
+  <w:num w:numId="6" w16cid:durableId="1487356961">
     <w:abstractNumId w:val="2"/>
   </w:num>
-  <w:num w:numId="7">
+  <w:num w:numId="7" w16cid:durableId="1501193478">
     <w:abstractNumId w:val="10"/>
   </w:num>
-  <w:num w:numId="8">
+  <w:num w:numId="8" w16cid:durableId="174345435">
     <w:abstractNumId w:val="3"/>
   </w:num>
-  <w:num w:numId="9">
+  <w:num w:numId="9" w16cid:durableId="1662199181">
     <w:abstractNumId w:val="13"/>
   </w:num>
-  <w:num w:numId="10">
+  <w:num w:numId="10" w16cid:durableId="151801771">
     <w:abstractNumId w:val="8"/>
   </w:num>
-  <w:num w:numId="11">
+  <w:num w:numId="11" w16cid:durableId="392891469">
     <w:abstractNumId w:val="5"/>
   </w:num>
-  <w:num w:numId="12">
+  <w:num w:numId="12" w16cid:durableId="1524126550">
     <w:abstractNumId w:val="9"/>
   </w:num>
-  <w:num w:numId="13">
+  <w:num w:numId="13" w16cid:durableId="1367019815">
     <w:abstractNumId w:val="6"/>
   </w:num>
-  <w:num w:numId="14">
+  <w:num w:numId="14" w16cid:durableId="581374871">
     <w:abstractNumId w:val="4"/>
   </w:num>
-  <w:num w:numId="15">
+  <w:num w:numId="15" w16cid:durableId="2056418793">
     <w:abstractNumId w:val="12"/>
   </w:num>
-  <w:num w:numId="16">
+  <w:num w:numId="16" w16cid:durableId="897939394">
     <w:abstractNumId w:val="7"/>
   </w:num>
 </w:numbering>
 </file>
 
 <file path=word/styles.xml><?xml version="1.0" encoding="utf-8"?>
-<w:styles xmlns:mc="http://schemas.openxmlformats.org/markup-compatibility/2006" xmlns:r="http://schemas.openxmlformats.org/officeDocument/2006/relationships" xmlns:w="http://schemas.openxmlformats.org/wordprocessingml/2006/main" xmlns:w14="http://schemas.microsoft.com/office/word/2010/wordml" xmlns:w15="http://schemas.microsoft.com/office/word/2012/wordml" xmlns:w16cid="http://schemas.microsoft.com/office/word/2016/wordml/cid" xmlns:w16se="http://schemas.microsoft.com/office/word/2015/wordml/symex" mc:Ignorable="w14 w15 w16se w16cid">
+<w:styles xmlns:mc="http://schemas.openxmlformats.org/markup-compatibility/2006" xmlns:r="http://schemas.openxmlformats.org/officeDocument/2006/relationships" xmlns:w="http://schemas.openxmlformats.org/wordprocessingml/2006/main" xmlns:w14="http://schemas.microsoft.com/office/word/2010/wordml" xmlns:w15="http://schemas.microsoft.com/office/word/2012/wordml" xmlns:w16cex="http://schemas.microsoft.com/office/word/2018/wordml/cex" xmlns:w16cid="http://schemas.microsoft.com/office/word/2016/wordml/cid" xmlns:w16="http://schemas.microsoft.com/office/word/2018/wordml" xmlns:w16du="http://schemas.microsoft.com/office/word/2023/wordml/word16du" xmlns:w16sdtdh="http://schemas.microsoft.com/office/word/2020/wordml/sdtdatahash" xmlns:w16sdtfl="http://schemas.microsoft.com/office/word/2024/wordml/sdtformatlock" xmlns:w16se="http://schemas.microsoft.com/office/word/2015/wordml/symex" mc:Ignorable="w14 w15 w16se w16cid w16 w16cex w16sdtdh w16sdtfl w16du">
   <w:docDefaults>
     <w:rPrDefault>
       <w:rPr>
@@ -5885,7 +5288,7 @@
       </w:pPr>
     </w:pPrDefault>
   </w:docDefaults>
-  <w:latentStyles w:defLockedState="0" w:defUIPriority="99" w:defSemiHidden="0" w:defUnhideWhenUsed="0" w:defQFormat="0" w:count="375">
+  <w:latentStyles w:defLockedState="0" w:defUIPriority="99" w:defSemiHidden="0" w:defUnhideWhenUsed="0" w:defQFormat="0" w:count="376">
     <w:lsdException w:name="Normal" w:uiPriority="0" w:qFormat="1"/>
     <w:lsdException w:name="heading 1" w:uiPriority="9" w:qFormat="1"/>
     <w:lsdException w:name="heading 2" w:semiHidden="1" w:uiPriority="9" w:unhideWhenUsed="1" w:qFormat="1"/>
@@ -6261,6 +5664,7 @@
     <w:lsdException w:name="Smart Hyperlink" w:semiHidden="1" w:unhideWhenUsed="1"/>
     <w:lsdException w:name="Hashtag" w:semiHidden="1" w:unhideWhenUsed="1"/>
     <w:lsdException w:name="Unresolved Mention" w:semiHidden="1" w:unhideWhenUsed="1"/>
+    <w:lsdException w:name="Smart Link" w:semiHidden="1" w:unhideWhenUsed="1"/>
   </w:latentStyles>
   <w:style w:type="paragraph" w:default="1" w:styleId="a0">
     <w:name w:val="Normal"/>
@@ -6794,7 +6198,7 @@
 </file>
 
 <file path=customXml/itemProps1.xml><?xml version="1.0" encoding="utf-8"?>
-<ds:datastoreItem xmlns:ds="http://schemas.openxmlformats.org/officeDocument/2006/customXml" ds:itemID="{D50C506C-F5B0-4B4B-B660-98694A41AFA3}">
+<ds:datastoreItem xmlns:ds="http://schemas.openxmlformats.org/officeDocument/2006/customXml" ds:itemID="{29022D30-ADD4-49ED-9020-C392D2A40D04}">
   <ds:schemaRefs>
     <ds:schemaRef ds:uri="http://schemas.openxmlformats.org/officeDocument/2006/bibliography"/>
   </ds:schemaRefs>

</xml_diff>